<commit_message>
Conversion to new styling
Changed styling from inline HTML to use classes, altered colour schemes and spell check
</commit_message>
<xml_diff>
--- a/datascience/documentation/Use case publishing guide.docx
+++ b/datascience/documentation/Use case publishing guide.docx
@@ -226,14 +226,24 @@
       <w:r>
         <w:t xml:space="preserve">Put it into </w:t>
       </w:r>
-      <w:hyperlink r:id="rId9" w:history="1">
-        <w:r>
-          <w:rPr>
-            <w:rStyle w:val="Hyperlink"/>
-          </w:rPr>
-          <w:t>this template</w:t>
-        </w:r>
-      </w:hyperlink>
+      <w:r>
+        <w:t>the template provided on Github, a file named usecase_TEMPLATE.ipynb</w:t>
+      </w:r>
+    </w:p>
+    <w:p>
+      <w:pPr>
+        <w:pStyle w:val="ListParagraph"/>
+        <w:numPr>
+          <w:ilvl w:val="0"/>
+          <w:numId w:val="4"/>
+        </w:numPr>
+      </w:pPr>
+      <w:r>
+        <w:t>If there are any output cells you don’t wish to include in the published version, clear them before exporting.</w:t>
+      </w:r>
+      <w:r>
+        <w:t xml:space="preserve"> This might include warnings, long outputs, anything you think could clutter up your use case.</w:t>
+      </w:r>
     </w:p>
     <w:p>
       <w:pPr>
@@ -271,7 +281,7 @@
                     <pic:cNvPicPr/>
                   </pic:nvPicPr>
                   <pic:blipFill>
-                    <a:blip r:embed="rId10">
+                    <a:blip r:embed="rId9">
                       <a:extLst>
                         <a:ext uri="{28A0092B-C50C-407E-A947-70E740481C1C}">
                           <a14:useLocalDpi xmlns:a14="http://schemas.microsoft.com/office/drawing/2010/main" val="0"/>
@@ -296,6 +306,22 @@
             </a:graphic>
           </wp:inline>
         </w:drawing>
+      </w:r>
+    </w:p>
+    <w:p>
+      <w:pPr>
+        <w:ind w:left="720"/>
+      </w:pPr>
+      <w:hyperlink r:id="rId10" w:anchor="_export-your-jupyter-notebook" w:history="1">
+        <w:r>
+          <w:rPr>
+            <w:rStyle w:val="Hyperlink"/>
+          </w:rPr>
+          <w:t>Explanation if you use VS Code</w:t>
+        </w:r>
+      </w:hyperlink>
+      <w:r>
+        <w:t>.</w:t>
       </w:r>
     </w:p>
     <w:p>
@@ -371,6 +397,9 @@
       </w:pPr>
       <w:r>
         <w:t>Submit the html and the json to the Web Dev team.</w:t>
+      </w:r>
+      <w:r>
+        <w:t xml:space="preserve"> You can do this using a Trello card.</w:t>
       </w:r>
     </w:p>
     <w:p>
@@ -1884,6 +1913,7 @@
     <w:rsid w:val="002345B0"/>
     <w:rsid w:val="008054A2"/>
     <w:rsid w:val="00B02562"/>
+    <w:rsid w:val="00CC001B"/>
   </w:rsids>
   <m:mathPr>
     <m:mathFont m:val="Cambria Math"/>

</xml_diff>

<commit_message>
Style guide and updates to publishing
The style guide has been incorporated into the publishing guide, in addition to being in the template notebook. Some additions were made to the publishing guide.
</commit_message>
<xml_diff>
--- a/datascience/documentation/Use case publishing guide.docx
+++ b/datascience/documentation/Use case publishing guide.docx
@@ -17,6 +17,7 @@
         <w:p>
           <w:pPr>
             <w:pStyle w:val="Title"/>
+            <w:spacing w:after="240"/>
           </w:pPr>
           <w:r>
             <w:t>Use</w:t>
@@ -28,153 +29,57 @@
       </w:sdtContent>
     </w:sdt>
     <w:p>
-      <w:pPr>
-        <w:pStyle w:val="Heading2"/>
-        <w:rPr>
-          <w:rFonts w:asciiTheme="minorHAnsi" w:eastAsiaTheme="minorEastAsia" w:hAnsiTheme="minorHAnsi" w:cstheme="minorBidi"/>
-          <w:b w:val="0"/>
-          <w:bCs w:val="0"/>
-          <w:color w:val="auto"/>
-          <w:sz w:val="22"/>
-          <w:szCs w:val="22"/>
-        </w:rPr>
-      </w:pPr>
-      <w:r>
-        <w:rPr>
-          <w:rFonts w:asciiTheme="minorHAnsi" w:eastAsiaTheme="minorEastAsia" w:hAnsiTheme="minorHAnsi" w:cstheme="minorBidi"/>
-          <w:b w:val="0"/>
-          <w:bCs w:val="0"/>
-          <w:color w:val="auto"/>
-          <w:sz w:val="22"/>
-          <w:szCs w:val="22"/>
-        </w:rPr>
-        <w:t>A use case is generally created in the form of a jupyter notebook*. It shows how to use the City of Melbourne’s Open Data to solve realistic examples of real-world problems.</w:t>
-      </w:r>
-      <w:r>
-        <w:rPr>
-          <w:rFonts w:asciiTheme="minorHAnsi" w:eastAsiaTheme="minorEastAsia" w:hAnsiTheme="minorHAnsi" w:cstheme="minorBidi"/>
-          <w:b w:val="0"/>
-          <w:bCs w:val="0"/>
-          <w:color w:val="auto"/>
-          <w:sz w:val="22"/>
-          <w:szCs w:val="22"/>
-        </w:rPr>
-        <w:t xml:space="preserve"> </w:t>
-      </w:r>
-      <w:r>
-        <w:rPr>
-          <w:rFonts w:asciiTheme="minorHAnsi" w:eastAsiaTheme="minorEastAsia" w:hAnsiTheme="minorHAnsi" w:cstheme="minorBidi"/>
-          <w:b w:val="0"/>
-          <w:bCs w:val="0"/>
-          <w:color w:val="auto"/>
-          <w:sz w:val="22"/>
-          <w:szCs w:val="22"/>
-        </w:rPr>
-        <w:t>They should inspire, educate, and help to encourage uptake of the open data.</w:t>
-      </w:r>
-    </w:p>
-    <w:p>
-      <w:pPr>
-        <w:pStyle w:val="Heading2"/>
-        <w:rPr>
-          <w:rFonts w:asciiTheme="minorHAnsi" w:eastAsiaTheme="minorEastAsia" w:hAnsiTheme="minorHAnsi" w:cstheme="minorBidi"/>
-          <w:b w:val="0"/>
-          <w:bCs w:val="0"/>
-          <w:color w:val="auto"/>
-          <w:sz w:val="22"/>
-          <w:szCs w:val="22"/>
-        </w:rPr>
-      </w:pPr>
-      <w:r>
-        <w:rPr>
-          <w:rFonts w:asciiTheme="minorHAnsi" w:eastAsiaTheme="minorEastAsia" w:hAnsiTheme="minorHAnsi" w:cstheme="minorBidi"/>
-          <w:b w:val="0"/>
-          <w:bCs w:val="0"/>
-          <w:color w:val="auto"/>
-          <w:sz w:val="22"/>
-          <w:szCs w:val="22"/>
-        </w:rPr>
+      <w:r>
+        <w:t xml:space="preserve">A </w:t>
+      </w:r>
+      <w:r>
+        <w:t>use</w:t>
+      </w:r>
+      <w:r>
+        <w:t xml:space="preserve"> case is </w:t>
+      </w:r>
+      <w:r>
+        <w:t xml:space="preserve">generally created in the form of a </w:t>
+      </w:r>
+      <w:proofErr w:type="spellStart"/>
+      <w:r>
+        <w:t>jupyter</w:t>
+      </w:r>
+      <w:proofErr w:type="spellEnd"/>
+      <w:r>
+        <w:t xml:space="preserve"> notebook</w:t>
+      </w:r>
+      <w:r>
+        <w:footnoteReference w:id="1"/>
+      </w:r>
+      <w:r>
+        <w:t>. It shows how to use the City of Melbourne’s Open Data to solve realistic examples of real-world problems. They should inspire, educate, and help to encourage uptake of the open data.</w:t>
+      </w:r>
+    </w:p>
+    <w:p>
+      <w:r>
         <w:t>However, it can’t inspire or educate anyone if they never even see it – so your use case needs to get published!</w:t>
       </w:r>
     </w:p>
     <w:p>
-      <w:pPr>
-        <w:pStyle w:val="Heading2"/>
-        <w:rPr>
-          <w:rFonts w:asciiTheme="minorHAnsi" w:eastAsiaTheme="minorEastAsia" w:hAnsiTheme="minorHAnsi" w:cstheme="minorBidi"/>
-          <w:b w:val="0"/>
-          <w:bCs w:val="0"/>
-          <w:color w:val="auto"/>
-          <w:sz w:val="22"/>
-          <w:szCs w:val="22"/>
-        </w:rPr>
-      </w:pPr>
       <w:hyperlink r:id="rId8" w:history="1">
         <w:r>
           <w:rPr>
             <w:rStyle w:val="Hyperlink"/>
-            <w:rFonts w:asciiTheme="minorHAnsi" w:eastAsiaTheme="minorEastAsia" w:hAnsiTheme="minorHAnsi" w:cstheme="minorBidi"/>
-            <w:b w:val="0"/>
-            <w:bCs w:val="0"/>
-            <w:sz w:val="22"/>
-            <w:szCs w:val="22"/>
           </w:rPr>
           <w:t>Here</w:t>
         </w:r>
       </w:hyperlink>
       <w:r>
-        <w:rPr>
-          <w:rFonts w:asciiTheme="minorHAnsi" w:eastAsiaTheme="minorEastAsia" w:hAnsiTheme="minorHAnsi" w:cstheme="minorBidi"/>
-          <w:b w:val="0"/>
-          <w:bCs w:val="0"/>
-          <w:color w:val="auto"/>
-          <w:sz w:val="22"/>
-          <w:szCs w:val="22"/>
-        </w:rPr>
-        <w:t xml:space="preserve"> are the use cases which Chameleon has had published previously</w:t>
-      </w:r>
-      <w:r>
-        <w:rPr>
-          <w:rFonts w:asciiTheme="minorHAnsi" w:eastAsiaTheme="minorEastAsia" w:hAnsiTheme="minorHAnsi" w:cstheme="minorBidi"/>
-          <w:b w:val="0"/>
-          <w:bCs w:val="0"/>
-          <w:color w:val="auto"/>
-          <w:sz w:val="22"/>
-          <w:szCs w:val="22"/>
-        </w:rPr>
-        <w:t xml:space="preserve"> (</w:t>
-      </w:r>
-      <w:r>
-        <w:rPr>
-          <w:rFonts w:asciiTheme="minorHAnsi" w:eastAsiaTheme="minorEastAsia" w:hAnsiTheme="minorHAnsi" w:cstheme="minorBidi"/>
-          <w:b w:val="0"/>
-          <w:bCs w:val="0"/>
-          <w:color w:val="auto"/>
-          <w:sz w:val="22"/>
-          <w:szCs w:val="22"/>
-        </w:rPr>
-        <w:t>although that link is expected to be changed by the Web Dev team to something which is more user friendly</w:t>
-      </w:r>
-      <w:r>
-        <w:rPr>
-          <w:rFonts w:asciiTheme="minorHAnsi" w:eastAsiaTheme="minorEastAsia" w:hAnsiTheme="minorHAnsi" w:cstheme="minorBidi"/>
-          <w:b w:val="0"/>
-          <w:bCs w:val="0"/>
-          <w:color w:val="auto"/>
-          <w:sz w:val="22"/>
-          <w:szCs w:val="22"/>
-        </w:rPr>
+        <w:t xml:space="preserve"> are the use cases which Chameleon has had published previously (although that link is expected to be changed by the Web Dev team to something which is more</w:t>
+      </w:r>
+      <w:r>
+        <w:t xml:space="preserve"> user friendly</w:t>
+      </w:r>
+      <w:r>
         <w:t>)</w:t>
       </w:r>
       <w:r>
-        <w:rPr>
-          <w:rFonts w:asciiTheme="minorHAnsi" w:eastAsiaTheme="minorEastAsia" w:hAnsiTheme="minorHAnsi" w:cstheme="minorBidi"/>
-          <w:b w:val="0"/>
-          <w:bCs w:val="0"/>
-          <w:color w:val="auto"/>
-          <w:sz w:val="22"/>
-          <w:szCs w:val="22"/>
-        </w:rPr>
         <w:t>.</w:t>
       </w:r>
     </w:p>
@@ -198,10 +103,19 @@
           <w:ilvl w:val="0"/>
           <w:numId w:val="4"/>
         </w:numPr>
+        <w:spacing w:after="240"/>
+        <w:ind w:left="714" w:hanging="357"/>
       </w:pPr>
       <w:r>
         <w:t>Create your use case. (I believe this step is fairly obvious…)</w:t>
       </w:r>
+    </w:p>
+    <w:p>
+      <w:pPr>
+        <w:pStyle w:val="ListParagraph"/>
+        <w:spacing w:after="240"/>
+        <w:ind w:left="714"/>
+      </w:pPr>
     </w:p>
     <w:p>
       <w:pPr>
@@ -210,10 +124,24 @@
           <w:ilvl w:val="0"/>
           <w:numId w:val="4"/>
         </w:numPr>
+        <w:spacing w:after="240"/>
+        <w:ind w:left="714" w:hanging="357"/>
       </w:pPr>
       <w:r>
         <w:t>Have it peer reviewed. A peer review process has recently been developed. Ask your team leader if you need help with this.</w:t>
       </w:r>
+    </w:p>
+    <w:p>
+      <w:pPr>
+        <w:pStyle w:val="ListParagraph"/>
+      </w:pPr>
+    </w:p>
+    <w:p>
+      <w:pPr>
+        <w:pStyle w:val="ListParagraph"/>
+        <w:spacing w:after="240"/>
+        <w:ind w:left="714"/>
+      </w:pPr>
     </w:p>
     <w:p>
       <w:pPr>
@@ -222,13 +150,33 @@
           <w:ilvl w:val="0"/>
           <w:numId w:val="4"/>
         </w:numPr>
+        <w:spacing w:after="240"/>
+        <w:ind w:left="714" w:hanging="357"/>
       </w:pPr>
       <w:r>
         <w:t xml:space="preserve">Put it into </w:t>
       </w:r>
-      <w:r>
-        <w:t>the template provided on Github, a file named usecase_TEMPLATE.ipynb</w:t>
-      </w:r>
+      <w:hyperlink r:id="rId9" w:history="1">
+        <w:r>
+          <w:rPr>
+            <w:rStyle w:val="Hyperlink"/>
+          </w:rPr>
+          <w:t>the template</w:t>
+        </w:r>
+      </w:hyperlink>
+      <w:r>
+        <w:t xml:space="preserve"> provided on Github</w:t>
+      </w:r>
+      <w:r>
+        <w:t>, following the style guide in the notebook. A reference for the style guide is also included in this document.</w:t>
+      </w:r>
+    </w:p>
+    <w:p>
+      <w:pPr>
+        <w:pStyle w:val="ListParagraph"/>
+        <w:spacing w:after="240"/>
+        <w:ind w:left="714"/>
+      </w:pPr>
     </w:p>
     <w:p>
       <w:pPr>
@@ -237,12 +185,86 @@
           <w:ilvl w:val="0"/>
           <w:numId w:val="4"/>
         </w:numPr>
-      </w:pPr>
+        <w:spacing w:after="240"/>
+        <w:ind w:left="714" w:hanging="357"/>
+      </w:pPr>
+      <w:r>
+        <w:drawing>
+          <wp:anchor distT="0" distB="0" distL="114300" distR="114300" simplePos="0" relativeHeight="251658240" behindDoc="0" locked="0" layoutInCell="1" allowOverlap="1" wp14:anchorId="57E1F284" wp14:editId="635F2EFC">
+            <wp:simplePos x="0" y="0"/>
+            <wp:positionH relativeFrom="margin">
+              <wp:align>right</wp:align>
+            </wp:positionH>
+            <wp:positionV relativeFrom="paragraph">
+              <wp:posOffset>608330</wp:posOffset>
+            </wp:positionV>
+            <wp:extent cx="6645910" cy="2552700"/>
+            <wp:effectExtent l="0" t="0" r="2540" b="0"/>
+            <wp:wrapTopAndBottom/>
+            <wp:docPr id="1" name="Picture 1" descr="Graphical user interface, text, application, email&#10;&#10;Description automatically generated"/>
+            <wp:cNvGraphicFramePr>
+              <a:graphicFrameLocks xmlns:a="http://schemas.openxmlformats.org/drawingml/2006/main" noChangeAspect="1"/>
+            </wp:cNvGraphicFramePr>
+            <a:graphic xmlns:a="http://schemas.openxmlformats.org/drawingml/2006/main">
+              <a:graphicData uri="http://schemas.openxmlformats.org/drawingml/2006/picture">
+                <pic:pic xmlns:pic="http://schemas.openxmlformats.org/drawingml/2006/picture">
+                  <pic:nvPicPr>
+                    <pic:cNvPr id="1" name="Picture 1" descr="Graphical user interface, text, application, email&#10;&#10;Description automatically generated"/>
+                    <pic:cNvPicPr/>
+                  </pic:nvPicPr>
+                  <pic:blipFill rotWithShape="1">
+                    <a:blip r:embed="rId10">
+                      <a:extLst>
+                        <a:ext uri="{28A0092B-C50C-407E-A947-70E740481C1C}">
+                          <a14:useLocalDpi xmlns:a14="http://schemas.microsoft.com/office/drawing/2010/main" val="0"/>
+                        </a:ext>
+                      </a:extLst>
+                    </a:blip>
+                    <a:srcRect b="42457"/>
+                    <a:stretch/>
+                  </pic:blipFill>
+                  <pic:spPr bwMode="auto">
+                    <a:xfrm>
+                      <a:off x="0" y="0"/>
+                      <a:ext cx="6645910" cy="2552700"/>
+                    </a:xfrm>
+                    <a:prstGeom prst="rect">
+                      <a:avLst/>
+                    </a:prstGeom>
+                    <a:ln>
+                      <a:noFill/>
+                    </a:ln>
+                    <a:extLst>
+                      <a:ext uri="{53640926-AAD7-44D8-BBD7-CCE9431645EC}">
+                        <a14:shadowObscured xmlns:a14="http://schemas.microsoft.com/office/drawing/2010/main"/>
+                      </a:ext>
+                    </a:extLst>
+                  </pic:spPr>
+                </pic:pic>
+              </a:graphicData>
+            </a:graphic>
+            <wp14:sizeRelV relativeFrom="margin">
+              <wp14:pctHeight>0</wp14:pctHeight>
+            </wp14:sizeRelV>
+          </wp:anchor>
+        </w:drawing>
+      </w:r>
       <w:r>
         <w:t>If there are any output cells you don’t wish to include in the published version, clear them before exporting.</w:t>
       </w:r>
       <w:r>
         <w:t xml:space="preserve"> This might include warnings, long outputs, anything you think could clutter up your use case.</w:t>
+      </w:r>
+    </w:p>
+    <w:p>
+      <w:pPr>
+        <w:keepNext w:val="0"/>
+        <w:keepLines w:val="0"/>
+        <w:spacing w:after="160"/>
+        <w:outlineLvl w:val="9"/>
+      </w:pPr>
+      <w:r>
+        <w:br w:type="page"/>
       </w:r>
     </w:p>
     <w:p>
@@ -254,12 +276,13 @@
         </w:numPr>
       </w:pPr>
       <w:r>
+        <w:lastRenderedPageBreak/>
         <w:t>Export your notebook as a HTML file.</w:t>
       </w:r>
     </w:p>
     <w:p>
       <w:pPr>
-        <w:ind w:left="720"/>
+        <w:jc w:val="center"/>
       </w:pPr>
       <w:r>
         <w:rPr>
@@ -281,7 +304,7 @@
                     <pic:cNvPicPr/>
                   </pic:nvPicPr>
                   <pic:blipFill>
-                    <a:blip r:embed="rId9">
+                    <a:blip r:embed="rId11">
                       <a:extLst>
                         <a:ext uri="{28A0092B-C50C-407E-A947-70E740481C1C}">
                           <a14:useLocalDpi xmlns:a14="http://schemas.microsoft.com/office/drawing/2010/main" val="0"/>
@@ -309,10 +332,10 @@
       </w:r>
     </w:p>
     <w:p>
-      <w:pPr>
-        <w:ind w:left="720"/>
-      </w:pPr>
-      <w:hyperlink r:id="rId10" w:anchor="_export-your-jupyter-notebook" w:history="1">
+      <w:r>
+        <w:t>(</w:t>
+      </w:r>
+      <w:hyperlink r:id="rId12" w:anchor="_export-your-jupyter-notebook" w:history="1">
         <w:r>
           <w:rPr>
             <w:rStyle w:val="Hyperlink"/>
@@ -321,12 +344,10 @@
         </w:r>
       </w:hyperlink>
       <w:r>
-        <w:t>.</w:t>
-      </w:r>
-    </w:p>
-    <w:p>
-      <w:r>
-        <w:br w:type="page"/>
+        <w:rPr>
+          <w:rStyle w:val="Hyperlink"/>
+        </w:rPr>
+        <w:t>)</w:t>
       </w:r>
     </w:p>
     <w:p>
@@ -338,8 +359,107 @@
         </w:numPr>
       </w:pPr>
       <w:r>
-        <w:lastRenderedPageBreak/>
-        <w:t>Create a .json file. This helps create the ‘search’ metadata for your use case. The below screenshot shows you an example of what this will look like. Reach out to the Web Dev team for support with this. They are the experts on this sort of thing!</w:t>
+        <w:t>Send the web dev team the following details for your use case to create the search metadata:</w:t>
+      </w:r>
+    </w:p>
+    <w:p>
+      <w:pPr>
+        <w:pStyle w:val="ListParagraph"/>
+        <w:numPr>
+          <w:ilvl w:val="0"/>
+          <w:numId w:val="6"/>
+        </w:numPr>
+      </w:pPr>
+      <w:r>
+        <w:t>title</w:t>
+      </w:r>
+    </w:p>
+    <w:p>
+      <w:pPr>
+        <w:pStyle w:val="ListParagraph"/>
+        <w:numPr>
+          <w:ilvl w:val="0"/>
+          <w:numId w:val="6"/>
+        </w:numPr>
+      </w:pPr>
+      <w:r>
+        <w:t>file name or a link to the html you exported</w:t>
+      </w:r>
+    </w:p>
+    <w:p>
+      <w:pPr>
+        <w:pStyle w:val="ListParagraph"/>
+        <w:numPr>
+          <w:ilvl w:val="0"/>
+          <w:numId w:val="6"/>
+        </w:numPr>
+      </w:pPr>
+      <w:r>
+        <w:t>description</w:t>
+      </w:r>
+    </w:p>
+    <w:p>
+      <w:pPr>
+        <w:pStyle w:val="ListParagraph"/>
+        <w:numPr>
+          <w:ilvl w:val="0"/>
+          <w:numId w:val="6"/>
+        </w:numPr>
+      </w:pPr>
+      <w:r>
+        <w:t>tags</w:t>
+      </w:r>
+    </w:p>
+    <w:p>
+      <w:pPr>
+        <w:pStyle w:val="ListParagraph"/>
+        <w:numPr>
+          <w:ilvl w:val="0"/>
+          <w:numId w:val="6"/>
+        </w:numPr>
+      </w:pPr>
+      <w:r>
+        <w:t>difficulty</w:t>
+      </w:r>
+    </w:p>
+    <w:p>
+      <w:pPr>
+        <w:pStyle w:val="ListParagraph"/>
+        <w:numPr>
+          <w:ilvl w:val="0"/>
+          <w:numId w:val="6"/>
+        </w:numPr>
+      </w:pPr>
+      <w:r>
+        <w:t>technology (name of main packages used)</w:t>
+      </w:r>
+    </w:p>
+    <w:p>
+      <w:r>
+        <w:t>You can do this using</w:t>
+      </w:r>
+      <w:r>
+        <w:t xml:space="preserve"> a .</w:t>
+      </w:r>
+      <w:proofErr w:type="spellStart"/>
+      <w:r>
+        <w:t>json</w:t>
+      </w:r>
+      <w:proofErr w:type="spellEnd"/>
+      <w:r>
+        <w:t xml:space="preserve"> file</w:t>
+      </w:r>
+      <w:r>
+        <w:t xml:space="preserve"> or txt</w:t>
+      </w:r>
+      <w:r>
+        <w:t>.</w:t>
+      </w:r>
+      <w:r>
+        <w:t xml:space="preserve"> </w:t>
+      </w:r>
+      <w:r>
+        <w:t>The below screenshot shows you an example of what this will look like. Reach out to the Web Dev team for support with this. They are the experts on this sort of thing!</w:t>
       </w:r>
     </w:p>
     <w:p>
@@ -366,7 +486,7 @@
                     <pic:cNvPicPr/>
                   </pic:nvPicPr>
                   <pic:blipFill>
-                    <a:blip r:embed="rId11"/>
+                    <a:blip r:embed="rId13"/>
                     <a:stretch>
                       <a:fillRect/>
                     </a:stretch>
@@ -396,10 +516,79 @@
         </w:numPr>
       </w:pPr>
       <w:r>
-        <w:t>Submit the html and the json to the Web Dev team.</w:t>
-      </w:r>
-      <w:r>
-        <w:t xml:space="preserve"> You can do this using a Trello card.</w:t>
+        <w:lastRenderedPageBreak/>
+        <w:t xml:space="preserve">Submit the html and the </w:t>
+      </w:r>
+      <w:proofErr w:type="spellStart"/>
+      <w:r>
+        <w:t>json</w:t>
+      </w:r>
+      <w:proofErr w:type="spellEnd"/>
+      <w:r>
+        <w:t xml:space="preserve"> to the Web Dev team</w:t>
+      </w:r>
+      <w:r>
+        <w:t xml:space="preserve"> </w:t>
+      </w:r>
+      <w:r>
+        <w:t>using a Trello card</w:t>
+      </w:r>
+      <w:r>
+        <w:t xml:space="preserve"> – make sure to add the web dev team leader to the card, as well as links to your html file and the metadata </w:t>
+      </w:r>
+      <w:proofErr w:type="spellStart"/>
+      <w:r>
+        <w:t>json</w:t>
+      </w:r>
+      <w:proofErr w:type="spellEnd"/>
+      <w:r>
+        <w:t>.</w:t>
+      </w:r>
+      <w:r>
+        <w:t xml:space="preserve"> Example:</w:t>
+      </w:r>
+    </w:p>
+    <w:p>
+      <w:pPr>
+        <w:ind w:left="360"/>
+        <w:jc w:val="center"/>
+      </w:pPr>
+      <w:r>
+        <w:drawing>
+          <wp:inline distT="0" distB="0" distL="0" distR="0" wp14:anchorId="25B1EDD2" wp14:editId="24679D8B">
+            <wp:extent cx="3159361" cy="4457700"/>
+            <wp:effectExtent l="0" t="0" r="3175" b="0"/>
+            <wp:docPr id="9" name="Picture 9" descr="Graphical user interface, application, website&#10;&#10;Description automatically generated"/>
+            <wp:cNvGraphicFramePr>
+              <a:graphicFrameLocks xmlns:a="http://schemas.openxmlformats.org/drawingml/2006/main" noChangeAspect="1"/>
+            </wp:cNvGraphicFramePr>
+            <a:graphic xmlns:a="http://schemas.openxmlformats.org/drawingml/2006/main">
+              <a:graphicData uri="http://schemas.openxmlformats.org/drawingml/2006/picture">
+                <pic:pic xmlns:pic="http://schemas.openxmlformats.org/drawingml/2006/picture">
+                  <pic:nvPicPr>
+                    <pic:cNvPr id="9" name="Picture 9" descr="Graphical user interface, application, website&#10;&#10;Description automatically generated"/>
+                    <pic:cNvPicPr/>
+                  </pic:nvPicPr>
+                  <pic:blipFill>
+                    <a:blip r:embed="rId14"/>
+                    <a:stretch>
+                      <a:fillRect/>
+                    </a:stretch>
+                  </pic:blipFill>
+                  <pic:spPr>
+                    <a:xfrm>
+                      <a:off x="0" y="0"/>
+                      <a:ext cx="3166116" cy="4467230"/>
+                    </a:xfrm>
+                    <a:prstGeom prst="rect">
+                      <a:avLst/>
+                    </a:prstGeom>
+                  </pic:spPr>
+                </pic:pic>
+              </a:graphicData>
+            </a:graphic>
+          </wp:inline>
+        </w:drawing>
       </w:r>
     </w:p>
     <w:p>
@@ -415,19 +604,855 @@
       </w:r>
     </w:p>
     <w:p>
-      <w:r>
-        <w:t>*</w:t>
+      <w:pPr>
+        <w:pStyle w:val="Heading1"/>
+      </w:pPr>
+      <w:r>
+        <w:t>Style guide for use cases</w:t>
+      </w:r>
+    </w:p>
+    <w:p>
+      <w:pPr>
+        <w:pStyle w:val="Heading2"/>
+      </w:pPr>
+      <w:r>
+        <w:t>Headers</w:t>
+      </w:r>
+    </w:p>
+    <w:p>
+      <w:r>
+        <w:t>For styling within your markdown cells, there are two choices you can use for headers.</w:t>
+      </w:r>
+    </w:p>
+    <w:p/>
+    <w:p>
+      <w:pPr>
+        <w:pStyle w:val="ListParagraph"/>
+        <w:numPr>
+          <w:ilvl w:val="0"/>
+          <w:numId w:val="5"/>
+        </w:numPr>
+      </w:pPr>
+      <w:r>
+        <w:t>You can use HTML classes specific to the use case styling:</w:t>
+      </w:r>
+    </w:p>
+    <w:p>
+      <w:pPr>
+        <w:ind w:left="720"/>
+        <w:rPr>
+          <w:rFonts w:ascii="Consolas" w:hAnsi="Consolas" w:cs="Courier New"/>
+          <w:shd w:val="pct15" w:color="auto" w:fill="FFFFFF"/>
+        </w:rPr>
+      </w:pPr>
+      <w:r>
+        <w:rPr>
+          <w:rFonts w:ascii="Consolas" w:hAnsi="Consolas" w:cs="Courier New"/>
+          <w:shd w:val="pct15" w:color="auto" w:fill="FFFFFF"/>
+        </w:rPr>
+        <w:t>&lt;p class="</w:t>
+      </w:r>
+      <w:proofErr w:type="spellStart"/>
+      <w:r>
+        <w:rPr>
+          <w:rFonts w:ascii="Consolas" w:hAnsi="Consolas" w:cs="Courier New"/>
+          <w:shd w:val="pct15" w:color="auto" w:fill="FFFFFF"/>
+        </w:rPr>
+        <w:t>usecase</w:t>
+      </w:r>
+      <w:proofErr w:type="spellEnd"/>
+      <w:r>
+        <w:rPr>
+          <w:rFonts w:ascii="Consolas" w:hAnsi="Consolas" w:cs="Courier New"/>
+          <w:shd w:val="pct15" w:color="auto" w:fill="FFFFFF"/>
+        </w:rPr>
+        <w:t>-subsection-header"&gt;This is a subsection header.&lt;/p&gt;</w:t>
+      </w:r>
+    </w:p>
+    <w:p>
+      <w:pPr>
+        <w:ind w:left="720"/>
+        <w:rPr>
+          <w:rFonts w:ascii="Consolas" w:hAnsi="Consolas" w:cs="Courier New"/>
+          <w:shd w:val="pct15" w:color="auto" w:fill="FFFFFF"/>
+        </w:rPr>
+      </w:pPr>
+      <w:r>
+        <w:rPr>
+          <w:rFonts w:ascii="Consolas" w:hAnsi="Consolas" w:cs="Courier New"/>
+          <w:shd w:val="pct15" w:color="auto" w:fill="FFFFFF"/>
+        </w:rPr>
+        <w:t>&lt;p class="</w:t>
+      </w:r>
+      <w:proofErr w:type="spellStart"/>
+      <w:r>
+        <w:rPr>
+          <w:rFonts w:ascii="Consolas" w:hAnsi="Consolas" w:cs="Courier New"/>
+          <w:shd w:val="pct15" w:color="auto" w:fill="FFFFFF"/>
+        </w:rPr>
+        <w:t>usecase</w:t>
+      </w:r>
+      <w:proofErr w:type="spellEnd"/>
+      <w:r>
+        <w:rPr>
+          <w:rFonts w:ascii="Consolas" w:hAnsi="Consolas" w:cs="Courier New"/>
+          <w:shd w:val="pct15" w:color="auto" w:fill="FFFFFF"/>
+        </w:rPr>
+        <w:t>-subsection-blurb"&gt;This is a blurb header.&lt;/p&gt;</w:t>
+      </w:r>
+    </w:p>
+    <w:p>
+      <w:pPr>
+        <w:pStyle w:val="ListParagraph"/>
+        <w:numPr>
+          <w:ilvl w:val="0"/>
+          <w:numId w:val="5"/>
+        </w:numPr>
+        <w:rPr>
+          <w:rFonts w:ascii="Consolas" w:hAnsi="Consolas" w:cs="Courier New"/>
+          <w:shd w:val="pct15" w:color="auto" w:fill="FFFFFF"/>
+        </w:rPr>
+      </w:pPr>
+      <w:r>
+        <w:t>Or if you like you can use the markdown header styles:</w:t>
+      </w:r>
+    </w:p>
+    <w:p>
+      <w:pPr>
+        <w:ind w:left="720"/>
+        <w:rPr>
+          <w:rFonts w:ascii="Consolas" w:hAnsi="Consolas"/>
+          <w:shd w:val="pct15" w:color="auto" w:fill="FFFFFF"/>
+        </w:rPr>
+      </w:pPr>
+      <w:r>
+        <w:rPr>
+          <w:rFonts w:ascii="Consolas" w:hAnsi="Consolas"/>
+          <w:shd w:val="pct15" w:color="auto" w:fill="FFFFFF"/>
+        </w:rPr>
+        <w:t># for h1</w:t>
+      </w:r>
+    </w:p>
+    <w:p>
+      <w:pPr>
+        <w:ind w:left="720"/>
+        <w:rPr>
+          <w:rFonts w:ascii="Consolas" w:hAnsi="Consolas"/>
+          <w:shd w:val="pct15" w:color="auto" w:fill="FFFFFF"/>
+        </w:rPr>
+      </w:pPr>
+      <w:r>
+        <w:rPr>
+          <w:rFonts w:ascii="Consolas" w:hAnsi="Consolas"/>
+          <w:shd w:val="pct15" w:color="auto" w:fill="FFFFFF"/>
+        </w:rPr>
+        <w:t>## for h2</w:t>
+      </w:r>
+    </w:p>
+    <w:p>
+      <w:pPr>
+        <w:ind w:left="720"/>
+        <w:rPr>
+          <w:rFonts w:ascii="Consolas" w:hAnsi="Consolas"/>
+          <w:shd w:val="pct15" w:color="auto" w:fill="FFFFFF"/>
+        </w:rPr>
+      </w:pPr>
+      <w:r>
+        <w:rPr>
+          <w:rFonts w:ascii="Consolas" w:hAnsi="Consolas"/>
+          <w:shd w:val="pct15" w:color="auto" w:fill="FFFFFF"/>
+        </w:rPr>
+        <w:t>### for h3</w:t>
+      </w:r>
+    </w:p>
+    <w:p>
+      <w:pPr>
+        <w:ind w:left="720"/>
+        <w:rPr>
+          <w:rFonts w:ascii="Consolas" w:hAnsi="Consolas"/>
+          <w:shd w:val="pct15" w:color="auto" w:fill="FFFFFF"/>
+        </w:rPr>
+      </w:pPr>
+      <w:r>
+        <w:rPr>
+          <w:rFonts w:ascii="Consolas" w:hAnsi="Consolas"/>
+          <w:shd w:val="pct15" w:color="auto" w:fill="FFFFFF"/>
+        </w:rPr>
+        <w:t>#### for h4</w:t>
+      </w:r>
+    </w:p>
+    <w:p>
+      <w:pPr>
+        <w:ind w:left="720"/>
+        <w:rPr>
+          <w:rFonts w:ascii="Consolas" w:hAnsi="Consolas"/>
+          <w:shd w:val="pct15" w:color="auto" w:fill="FFFFFF"/>
+        </w:rPr>
+      </w:pPr>
+      <w:r>
+        <w:rPr>
+          <w:rFonts w:ascii="Consolas" w:hAnsi="Consolas"/>
+          <w:shd w:val="pct15" w:color="auto" w:fill="FFFFFF"/>
+        </w:rPr>
+        <w:t>##### for h5</w:t>
+      </w:r>
+    </w:p>
+    <w:p>
+      <w:pPr>
+        <w:pStyle w:val="Heading2"/>
+        <w:rPr>
+          <w:color w:val="D4D4D4"/>
+        </w:rPr>
+      </w:pPr>
+      <w:r>
+        <w:t>Plot colour schemes</w:t>
+      </w:r>
+    </w:p>
+    <w:p>
+      <w:r>
+        <w:lastRenderedPageBreak/>
+        <w:t>General advice:</w:t>
+      </w:r>
+    </w:p>
+    <w:p>
+      <w:r>
+        <w:rPr>
+          <w:color w:val="6796E6"/>
+        </w:rPr>
+        <w:t>1.</w:t>
+      </w:r>
+      <w:r>
+        <w:t xml:space="preserve"> Use the same colour or colour palette throughout your notebook, unless variety is necessary</w:t>
+      </w:r>
+    </w:p>
+    <w:p>
+      <w:r>
+        <w:rPr>
+          <w:color w:val="6796E6"/>
+        </w:rPr>
+        <w:t>2.</w:t>
+      </w:r>
+      <w:r>
+        <w:t xml:space="preserve"> Select a palette based on the type of data being represented</w:t>
+      </w:r>
+    </w:p>
+    <w:p>
+      <w:r>
+        <w:rPr>
+          <w:color w:val="6796E6"/>
+        </w:rPr>
+        <w:t>3.</w:t>
+      </w:r>
+      <w:r>
+        <w:t xml:space="preserve"> Consider accessibility (</w:t>
+      </w:r>
+      <w:proofErr w:type="spellStart"/>
+      <w:r>
+        <w:t>colourblindness</w:t>
+      </w:r>
+      <w:proofErr w:type="spellEnd"/>
+      <w:r>
+        <w:t>, low vision)</w:t>
+      </w:r>
+    </w:p>
+    <w:p>
+      <w:pPr>
+        <w:pStyle w:val="Heading3"/>
+      </w:pPr>
+      <w:r>
+        <w:t xml:space="preserve">1) If all of your plots only use 1-2 </w:t>
+      </w:r>
+      <w:proofErr w:type="spellStart"/>
+      <w:r>
+        <w:t>colors</w:t>
+      </w:r>
+      <w:proofErr w:type="spellEnd"/>
+      <w:r>
+        <w:t xml:space="preserve"> use one of the company style </w:t>
+      </w:r>
+      <w:proofErr w:type="spellStart"/>
+      <w:r>
+        <w:t>colors</w:t>
+      </w:r>
+      <w:proofErr w:type="spellEnd"/>
+      <w:r>
+        <w:t>:</w:t>
+      </w:r>
+    </w:p>
+    <w:p>
+      <w:pPr>
+        <w:pStyle w:val="Heading4"/>
+      </w:pPr>
+      <w:r>
+        <w:t>Light theme</w:t>
+      </w:r>
+    </w:p>
+    <w:p>
+      <w:r>
+        <w:drawing>
+          <wp:inline distT="0" distB="0" distL="0" distR="0" wp14:anchorId="48FBBFA7" wp14:editId="01184BC3">
+            <wp:extent cx="6645910" cy="909955"/>
+            <wp:effectExtent l="0" t="0" r="2540" b="4445"/>
+            <wp:docPr id="6" name="Picture 6" descr="Chart, background pattern, treemap chart&#10;&#10;Description automatically generated"/>
+            <wp:cNvGraphicFramePr>
+              <a:graphicFrameLocks xmlns:a="http://schemas.openxmlformats.org/drawingml/2006/main" noChangeAspect="1"/>
+            </wp:cNvGraphicFramePr>
+            <a:graphic xmlns:a="http://schemas.openxmlformats.org/drawingml/2006/main">
+              <a:graphicData uri="http://schemas.openxmlformats.org/drawingml/2006/picture">
+                <pic:pic xmlns:pic="http://schemas.openxmlformats.org/drawingml/2006/picture">
+                  <pic:nvPicPr>
+                    <pic:cNvPr id="6" name="Picture 6" descr="Chart, background pattern, treemap chart&#10;&#10;Description automatically generated"/>
+                    <pic:cNvPicPr/>
+                  </pic:nvPicPr>
+                  <pic:blipFill rotWithShape="1">
+                    <a:blip r:embed="rId15"/>
+                    <a:srcRect t="62614"/>
+                    <a:stretch/>
+                  </pic:blipFill>
+                  <pic:spPr bwMode="auto">
+                    <a:xfrm>
+                      <a:off x="0" y="0"/>
+                      <a:ext cx="6645910" cy="909955"/>
+                    </a:xfrm>
+                    <a:prstGeom prst="rect">
+                      <a:avLst/>
+                    </a:prstGeom>
+                    <a:ln>
+                      <a:noFill/>
+                    </a:ln>
+                    <a:extLst>
+                      <a:ext uri="{53640926-AAD7-44D8-BBD7-CCE9431645EC}">
+                        <a14:shadowObscured xmlns:a14="http://schemas.microsoft.com/office/drawing/2010/main"/>
+                      </a:ext>
+                    </a:extLst>
+                  </pic:spPr>
+                </pic:pic>
+              </a:graphicData>
+            </a:graphic>
+          </wp:inline>
+        </w:drawing>
+      </w:r>
+    </w:p>
+    <w:tbl>
+      <w:tblPr>
+        <w:tblStyle w:val="TableGrid"/>
+        <w:tblW w:w="0" w:type="auto"/>
+        <w:tblBorders>
+          <w:top w:val="none" w:sz="0" w:space="0" w:color="auto"/>
+          <w:left w:val="none" w:sz="0" w:space="0" w:color="auto"/>
+          <w:bottom w:val="none" w:sz="0" w:space="0" w:color="auto"/>
+          <w:right w:val="none" w:sz="0" w:space="0" w:color="auto"/>
+          <w:insideH w:val="none" w:sz="0" w:space="0" w:color="auto"/>
+          <w:insideV w:val="none" w:sz="0" w:space="0" w:color="auto"/>
+        </w:tblBorders>
+        <w:tblLook w:val="04A0" w:firstRow="1" w:lastRow="0" w:firstColumn="1" w:lastColumn="0" w:noHBand="0" w:noVBand="1"/>
+      </w:tblPr>
+      <w:tblGrid>
+        <w:gridCol w:w="1735"/>
+        <w:gridCol w:w="1735"/>
+        <w:gridCol w:w="1736"/>
+        <w:gridCol w:w="1736"/>
+        <w:gridCol w:w="1736"/>
+        <w:gridCol w:w="1736"/>
+      </w:tblGrid>
+      <w:tr>
+        <w:trPr>
+          <w:trHeight w:val="142"/>
+        </w:trPr>
+        <w:tc>
+          <w:tcPr>
+            <w:tcW w:w="1735" w:type="dxa"/>
+          </w:tcPr>
+          <w:p>
+            <w:pPr>
+              <w:jc w:val="center"/>
+            </w:pPr>
+            <w:r>
+              <w:t>2af598</w:t>
+            </w:r>
+          </w:p>
+        </w:tc>
+        <w:tc>
+          <w:tcPr>
+            <w:tcW w:w="1735" w:type="dxa"/>
+          </w:tcPr>
+          <w:p>
+            <w:pPr>
+              <w:jc w:val="center"/>
+            </w:pPr>
+            <w:r>
+              <w:t>22e4ac</w:t>
+            </w:r>
+          </w:p>
+        </w:tc>
+        <w:tc>
+          <w:tcPr>
+            <w:tcW w:w="1736" w:type="dxa"/>
+          </w:tcPr>
+          <w:p>
+            <w:pPr>
+              <w:jc w:val="center"/>
+            </w:pPr>
+            <w:r>
+              <w:t>1bd7bb</w:t>
+            </w:r>
+          </w:p>
+        </w:tc>
+        <w:tc>
+          <w:tcPr>
+            <w:tcW w:w="1736" w:type="dxa"/>
+          </w:tcPr>
+          <w:p>
+            <w:pPr>
+              <w:jc w:val="center"/>
+            </w:pPr>
+            <w:r>
+              <w:t>14c9cb</w:t>
+            </w:r>
+          </w:p>
+        </w:tc>
+        <w:tc>
+          <w:tcPr>
+            <w:tcW w:w="1736" w:type="dxa"/>
+          </w:tcPr>
+          <w:p>
+            <w:pPr>
+              <w:jc w:val="center"/>
+            </w:pPr>
+            <w:r>
+              <w:t>0fbed8</w:t>
+            </w:r>
+          </w:p>
+        </w:tc>
+        <w:tc>
+          <w:tcPr>
+            <w:tcW w:w="1736" w:type="dxa"/>
+          </w:tcPr>
+          <w:p>
+            <w:pPr>
+              <w:jc w:val="center"/>
+            </w:pPr>
+            <w:r>
+              <w:t>08b3e5</w:t>
+            </w:r>
+          </w:p>
+        </w:tc>
+      </w:tr>
+    </w:tbl>
+    <w:p>
+      <w:pPr>
+        <w:pStyle w:val="Heading4"/>
+      </w:pPr>
+      <w:r>
+        <w:t>Dark theme</w:t>
+      </w:r>
+    </w:p>
+    <w:p>
+      <w:r>
+        <w:drawing>
+          <wp:inline distT="0" distB="0" distL="0" distR="0" wp14:anchorId="05F0A4D3" wp14:editId="6F55AA3E">
+            <wp:extent cx="6645910" cy="1034415"/>
+            <wp:effectExtent l="0" t="0" r="2540" b="0"/>
+            <wp:docPr id="7" name="Picture 7" descr="Graphical user interface&#10;&#10;Description automatically generated with medium confidence"/>
+            <wp:cNvGraphicFramePr>
+              <a:graphicFrameLocks xmlns:a="http://schemas.openxmlformats.org/drawingml/2006/main" noChangeAspect="1"/>
+            </wp:cNvGraphicFramePr>
+            <a:graphic xmlns:a="http://schemas.openxmlformats.org/drawingml/2006/main">
+              <a:graphicData uri="http://schemas.openxmlformats.org/drawingml/2006/picture">
+                <pic:pic xmlns:pic="http://schemas.openxmlformats.org/drawingml/2006/picture">
+                  <pic:nvPicPr>
+                    <pic:cNvPr id="7" name="Picture 7" descr="Graphical user interface&#10;&#10;Description automatically generated with medium confidence"/>
+                    <pic:cNvPicPr/>
+                  </pic:nvPicPr>
+                  <pic:blipFill>
+                    <a:blip r:embed="rId16"/>
+                    <a:stretch>
+                      <a:fillRect/>
+                    </a:stretch>
+                  </pic:blipFill>
+                  <pic:spPr>
+                    <a:xfrm>
+                      <a:off x="0" y="0"/>
+                      <a:ext cx="6645910" cy="1034415"/>
+                    </a:xfrm>
+                    <a:prstGeom prst="rect">
+                      <a:avLst/>
+                    </a:prstGeom>
+                  </pic:spPr>
+                </pic:pic>
+              </a:graphicData>
+            </a:graphic>
+          </wp:inline>
+        </w:drawing>
+      </w:r>
+    </w:p>
+    <w:tbl>
+      <w:tblPr>
+        <w:tblStyle w:val="TableGrid"/>
+        <w:tblW w:w="0" w:type="auto"/>
+        <w:tblBorders>
+          <w:top w:val="none" w:sz="0" w:space="0" w:color="auto"/>
+          <w:left w:val="none" w:sz="0" w:space="0" w:color="auto"/>
+          <w:bottom w:val="none" w:sz="0" w:space="0" w:color="auto"/>
+          <w:right w:val="none" w:sz="0" w:space="0" w:color="auto"/>
+          <w:insideH w:val="none" w:sz="0" w:space="0" w:color="auto"/>
+          <w:insideV w:val="none" w:sz="0" w:space="0" w:color="auto"/>
+        </w:tblBorders>
+        <w:tblLook w:val="04A0" w:firstRow="1" w:lastRow="0" w:firstColumn="1" w:lastColumn="0" w:noHBand="0" w:noVBand="1"/>
+      </w:tblPr>
+      <w:tblGrid>
+        <w:gridCol w:w="2091"/>
+        <w:gridCol w:w="2091"/>
+        <w:gridCol w:w="2091"/>
+        <w:gridCol w:w="2091"/>
+        <w:gridCol w:w="2092"/>
+      </w:tblGrid>
+      <w:tr>
+        <w:tc>
+          <w:tcPr>
+            <w:tcW w:w="2091" w:type="dxa"/>
+          </w:tcPr>
+          <w:p>
+            <w:pPr>
+              <w:jc w:val="center"/>
+            </w:pPr>
+            <w:r>
+              <w:t>08af64</w:t>
+            </w:r>
+          </w:p>
+        </w:tc>
+        <w:tc>
+          <w:tcPr>
+            <w:tcW w:w="2091" w:type="dxa"/>
+          </w:tcPr>
+          <w:p>
+            <w:pPr>
+              <w:jc w:val="center"/>
+            </w:pPr>
+            <w:r>
+              <w:t>14a38e</w:t>
+            </w:r>
+          </w:p>
+        </w:tc>
+        <w:tc>
+          <w:tcPr>
+            <w:tcW w:w="2091" w:type="dxa"/>
+          </w:tcPr>
+          <w:p>
+            <w:pPr>
+              <w:jc w:val="center"/>
+            </w:pPr>
+            <w:r>
+              <w:t>0f9295</w:t>
+            </w:r>
+          </w:p>
+        </w:tc>
+        <w:tc>
+          <w:tcPr>
+            <w:tcW w:w="2091" w:type="dxa"/>
+          </w:tcPr>
+          <w:p>
+            <w:pPr>
+              <w:jc w:val="center"/>
+            </w:pPr>
+            <w:r>
+              <w:t>056b8a</w:t>
+            </w:r>
+          </w:p>
+        </w:tc>
+        <w:tc>
+          <w:tcPr>
+            <w:tcW w:w="2092" w:type="dxa"/>
+          </w:tcPr>
+          <w:p>
+            <w:pPr>
+              <w:jc w:val="center"/>
+            </w:pPr>
+            <w:r>
+              <w:t>121212</w:t>
+            </w:r>
+          </w:p>
+        </w:tc>
+      </w:tr>
+    </w:tbl>
+    <w:p>
+      <w:pPr>
+        <w:pStyle w:val="Heading3"/>
+      </w:pPr>
+      <w:r>
+        <w:rPr>
+          <w:rStyle w:val="Heading3Char"/>
+          <w:i/>
+          <w:iCs/>
+        </w:rPr>
+        <w:t xml:space="preserve">2) If your plot needs multiple </w:t>
+      </w:r>
+      <w:proofErr w:type="spellStart"/>
+      <w:r>
+        <w:rPr>
+          <w:rStyle w:val="Heading3Char"/>
+          <w:i/>
+          <w:iCs/>
+        </w:rPr>
+        <w:t>colors</w:t>
+      </w:r>
+      <w:proofErr w:type="spellEnd"/>
+      <w:r>
+        <w:rPr>
+          <w:rStyle w:val="Heading3Char"/>
+          <w:i/>
+          <w:iCs/>
+        </w:rPr>
+        <w:t>, choose an appropriate palette using either of the</w:t>
+      </w:r>
+      <w:r>
+        <w:t xml:space="preserve"> following tutorials:</w:t>
+      </w:r>
+    </w:p>
+    <w:p>
+      <w:r>
+        <w:rPr>
+          <w:color w:val="6796E6"/>
+        </w:rPr>
+        <w:t>-</w:t>
       </w:r>
       <w:r>
         <w:t xml:space="preserve"> </w:t>
       </w:r>
-      <w:r>
-        <w:t>If you want to create your use case in a different format, propose this to your team leader. They will always be interested in cool ideas.</w:t>
+      <w:hyperlink r:id="rId17" w:history="1">
+        <w:r>
+          <w:rPr>
+            <w:rStyle w:val="Hyperlink"/>
+          </w:rPr>
+          <w:t>https://seaborn.pydata.org/tutorial/color_palettes.html</w:t>
+        </w:r>
+      </w:hyperlink>
+      <w:r>
+        <w:t xml:space="preserve"> </w:t>
+      </w:r>
+    </w:p>
+    <w:p>
+      <w:r>
+        <w:rPr>
+          <w:color w:val="6796E6"/>
+        </w:rPr>
+        <w:t>-</w:t>
+      </w:r>
+      <w:r>
+        <w:t xml:space="preserve"> </w:t>
+      </w:r>
+      <w:hyperlink r:id="rId18" w:history="1">
+        <w:r>
+          <w:rPr>
+            <w:rStyle w:val="Hyperlink"/>
+          </w:rPr>
+          <w:t>https://matplotlib.org/stable/tutorials/colors/colormaps.html</w:t>
+        </w:r>
+      </w:hyperlink>
+      <w:r>
+        <w:t xml:space="preserve"> </w:t>
+      </w:r>
+    </w:p>
+    <w:p>
+      <w:pPr>
+        <w:pStyle w:val="Heading3"/>
+        <w:rPr>
+          <w:color w:val="D4D4D4"/>
+        </w:rPr>
+      </w:pPr>
+      <w:r>
+        <w:t>3) Consider accessibility as well.</w:t>
+      </w:r>
+    </w:p>
+    <w:p>
+      <w:r>
+        <w:t xml:space="preserve">For qualitative plotting </w:t>
+      </w:r>
+      <w:proofErr w:type="spellStart"/>
+      <w:r>
+        <w:t>Seaborn's</w:t>
+      </w:r>
+      <w:proofErr w:type="spellEnd"/>
+      <w:r>
+        <w:t xml:space="preserve"> '</w:t>
+      </w:r>
+      <w:proofErr w:type="spellStart"/>
+      <w:r>
+        <w:t>colorblind</w:t>
+      </w:r>
+      <w:proofErr w:type="spellEnd"/>
+      <w:r>
+        <w:t xml:space="preserve">' palette is recommended. For maps with sequential or diverging it is recommended to use one of the </w:t>
+      </w:r>
+      <w:proofErr w:type="spellStart"/>
+      <w:r>
+        <w:t>Color</w:t>
+      </w:r>
+      <w:proofErr w:type="spellEnd"/>
+      <w:r>
+        <w:t xml:space="preserve"> Brewer schemes which can be previewed at </w:t>
+      </w:r>
+      <w:hyperlink r:id="rId19" w:history="1">
+        <w:r>
+          <w:rPr>
+            <w:rStyle w:val="Hyperlink"/>
+          </w:rPr>
+          <w:t>https://colorbrewer2.org/</w:t>
+        </w:r>
+      </w:hyperlink>
+      <w:r>
+        <w:t xml:space="preserve"> </w:t>
+      </w:r>
+      <w:r>
+        <w:t>.</w:t>
+      </w:r>
+    </w:p>
+    <w:p>
+      <w:r>
+        <w:t>If you want to design your own colour scheme, it should use the same principles as Cynthia Brewer's research (with variation not only in hue but also, saturation or luminance).</w:t>
       </w:r>
     </w:p>
     <w:p>
       <w:pPr>
         <w:pStyle w:val="Heading2"/>
+        <w:rPr>
+          <w:color w:val="D4D4D4"/>
+        </w:rPr>
+      </w:pPr>
+      <w:r>
+        <w:t>References</w:t>
+      </w:r>
+    </w:p>
+    <w:p>
+      <w:r>
+        <w:t>Be sure to acknowledge your sources and any attributions using links or a reference list.</w:t>
+      </w:r>
+    </w:p>
+    <w:p>
+      <w:r>
+        <w:t>If you have quite a few references, you might wish to have a dedicated section for references at the end of your document, linked using footnote style numbers.</w:t>
+      </w:r>
+    </w:p>
+    <w:p>
+      <w:r>
+        <w:t>You can connect your in-text reference by adding the number with a HTML link:</w:t>
+      </w:r>
+    </w:p>
+    <w:p>
+      <w:pPr>
+        <w:ind w:left="720"/>
+      </w:pPr>
+      <w:r>
+        <w:t xml:space="preserve"> </w:t>
+      </w:r>
+      <w:r>
+        <w:rPr>
+          <w:rFonts w:ascii="Consolas" w:hAnsi="Consolas"/>
+          <w:shd w:val="pct15" w:color="auto" w:fill="FFFFFF"/>
+        </w:rPr>
+        <w:t xml:space="preserve">&lt;a </w:t>
+      </w:r>
+      <w:proofErr w:type="spellStart"/>
+      <w:r>
+        <w:rPr>
+          <w:rFonts w:ascii="Consolas" w:hAnsi="Consolas"/>
+          <w:shd w:val="pct15" w:color="auto" w:fill="FFFFFF"/>
+        </w:rPr>
+        <w:t>href</w:t>
+      </w:r>
+      <w:proofErr w:type="spellEnd"/>
+      <w:r>
+        <w:rPr>
+          <w:rFonts w:ascii="Consolas" w:hAnsi="Consolas"/>
+          <w:shd w:val="pct15" w:color="auto" w:fill="FFFFFF"/>
+        </w:rPr>
+        <w:t>="#fn-1"&gt;[1]&lt;/a&gt;</w:t>
+      </w:r>
+      <w:r>
+        <w:t xml:space="preserve"> </w:t>
+      </w:r>
+    </w:p>
+    <w:p>
+      <w:r>
+        <w:t xml:space="preserve">and add a matching ID in the reference list using the </w:t>
+      </w:r>
+      <w:r>
+        <w:rPr>
+          <w:rFonts w:ascii="Consolas" w:hAnsi="Consolas"/>
+          <w:shd w:val="pct15" w:color="auto" w:fill="FFFFFF"/>
+        </w:rPr>
+        <w:t>&lt;</w:t>
+      </w:r>
+      <w:proofErr w:type="spellStart"/>
+      <w:r>
+        <w:rPr>
+          <w:rFonts w:ascii="Consolas" w:hAnsi="Consolas"/>
+          <w:shd w:val="pct15" w:color="auto" w:fill="FFFFFF"/>
+        </w:rPr>
+        <w:t>fn</w:t>
+      </w:r>
+      <w:proofErr w:type="spellEnd"/>
+      <w:r>
+        <w:rPr>
+          <w:rFonts w:ascii="Consolas" w:hAnsi="Consolas"/>
+          <w:shd w:val="pct15" w:color="auto" w:fill="FFFFFF"/>
+        </w:rPr>
+        <w:t>&gt;</w:t>
+      </w:r>
+      <w:r>
+        <w:t xml:space="preserve"> tag:</w:t>
+      </w:r>
+    </w:p>
+    <w:p>
+      <w:pPr>
+        <w:ind w:left="720"/>
+      </w:pPr>
+      <w:r>
+        <w:t xml:space="preserve"> </w:t>
+      </w:r>
+      <w:r>
+        <w:rPr>
+          <w:rFonts w:ascii="Consolas" w:hAnsi="Consolas"/>
+          <w:shd w:val="pct15" w:color="auto" w:fill="FFFFFF"/>
+        </w:rPr>
+        <w:t>&lt;</w:t>
+      </w:r>
+      <w:proofErr w:type="spellStart"/>
+      <w:r>
+        <w:rPr>
+          <w:rFonts w:ascii="Consolas" w:hAnsi="Consolas"/>
+          <w:shd w:val="pct15" w:color="auto" w:fill="FFFFFF"/>
+        </w:rPr>
+        <w:t>fn</w:t>
+      </w:r>
+      <w:proofErr w:type="spellEnd"/>
+      <w:r>
+        <w:rPr>
+          <w:rFonts w:ascii="Consolas" w:hAnsi="Consolas"/>
+          <w:shd w:val="pct15" w:color="auto" w:fill="FFFFFF"/>
+        </w:rPr>
+        <w:t xml:space="preserve"> id="fn-1"&gt;[1] Author (Year) _Title_, Publisher, Publication location.&lt;/</w:t>
+      </w:r>
+      <w:proofErr w:type="spellStart"/>
+      <w:r>
+        <w:rPr>
+          <w:rFonts w:ascii="Consolas" w:hAnsi="Consolas"/>
+          <w:shd w:val="pct15" w:color="auto" w:fill="FFFFFF"/>
+        </w:rPr>
+        <w:t>fn</w:t>
+      </w:r>
+      <w:proofErr w:type="spellEnd"/>
+      <w:r>
+        <w:rPr>
+          <w:rFonts w:ascii="Consolas" w:hAnsi="Consolas"/>
+          <w:shd w:val="pct15" w:color="auto" w:fill="FFFFFF"/>
+        </w:rPr>
+        <w:t>&gt;</w:t>
+      </w:r>
+    </w:p>
+    <w:p>
+      <w:pPr>
+        <w:pStyle w:val="Heading1"/>
       </w:pPr>
       <w:r>
         <w:t>Autho</w:t>
@@ -440,9 +1465,17 @@
       <w:r>
         <w:t>Brendan Richards</w:t>
       </w:r>
+      <w:r>
+        <w:t xml:space="preserve"> (first draft)</w:t>
+      </w:r>
+    </w:p>
+    <w:p>
+      <w:r>
+        <w:t>Hannah Smith (added style guide and some details to publishing guide)</w:t>
+      </w:r>
     </w:p>
     <w:sectPr>
-      <w:headerReference w:type="default" r:id="rId12"/>
+      <w:headerReference w:type="default" r:id="rId20"/>
       <w:pgSz w:w="11906" w:h="16838"/>
       <w:pgMar w:top="720" w:right="720" w:bottom="720" w:left="720" w:header="709" w:footer="709" w:gutter="0"/>
       <w:cols w:space="708"/>
@@ -456,9 +1489,6 @@
 <w:endnotes xmlns:wpc="http://schemas.microsoft.com/office/word/2010/wordprocessingCanvas" xmlns:cx="http://schemas.microsoft.com/office/drawing/2014/chartex" xmlns:cx1="http://schemas.microsoft.com/office/drawing/2015/9/8/chartex" xmlns:cx2="http://schemas.microsoft.com/office/drawing/2015/10/21/chartex" xmlns:cx3="http://schemas.microsoft.com/office/drawing/2016/5/9/chartex" xmlns:cx4="http://schemas.microsoft.com/office/drawing/2016/5/10/chartex" xmlns:cx5="http://schemas.microsoft.com/office/drawing/2016/5/11/chartex" xmlns:cx6="http://schemas.microsoft.com/office/drawing/2016/5/12/chartex" xmlns:cx7="http://schemas.microsoft.com/office/drawing/2016/5/13/chartex" xmlns:cx8="http://schemas.microsoft.com/office/drawing/2016/5/14/chartex" xmlns:mc="http://schemas.openxmlformats.org/markup-compatibility/2006" xmlns:aink="http://schemas.microsoft.com/office/drawing/2016/ink" xmlns:am3d="http://schemas.microsoft.com/office/drawing/2017/model3d" xmlns:o="urn:schemas-microsoft-com:office:office" xmlns:oel="http://schemas.microsoft.com/office/2019/extlst" xmlns:r="http://schemas.openxmlformats.org/officeDocument/2006/relationships" xmlns:m="http://schemas.openxmlformats.org/officeDocument/2006/math" xmlns:v="urn:schemas-microsoft-com:vml" xmlns:wp14="http://schemas.microsoft.com/office/word/2010/wordprocessingDrawing" xmlns:wp="http://schemas.openxmlformats.org/drawingml/2006/wordprocessingDrawing" xmlns:w10="urn:schemas-microsoft-com:office:word" xmlns:w="http://schemas.openxmlformats.org/wordprocessingml/2006/main" xmlns:w14="http://schemas.microsoft.com/office/word/2010/wordml" xmlns:w15="http://schemas.microsoft.com/office/word/2012/wordml" xmlns:w16cex="http://schemas.microsoft.com/office/word/2018/wordml/cex" xmlns:w16cid="http://schemas.microsoft.com/office/word/2016/wordml/cid" xmlns:w16="http://schemas.microsoft.com/office/word/2018/wordml" xmlns:w16sdtdh="http://schemas.microsoft.com/office/word/2020/wordml/sdtdatahash" xmlns:w16se="http://schemas.microsoft.com/office/word/2015/wordml/symex" xmlns:wpg="http://schemas.microsoft.com/office/word/2010/wordprocessingGroup" xmlns:wpi="http://schemas.microsoft.com/office/word/2010/wordprocessingInk" xmlns:wne="http://schemas.microsoft.com/office/word/2006/wordml" xmlns:wps="http://schemas.microsoft.com/office/word/2010/wordprocessingShape" mc:Ignorable="w14 w15 w16se w16cid w16 w16cex w16sdtdh wp14">
   <w:endnote w:type="separator" w:id="-1">
     <w:p>
-      <w:pPr>
-        <w:spacing w:after="0" w:line="240" w:lineRule="auto"/>
-      </w:pPr>
       <w:r>
         <w:separator/>
       </w:r>
@@ -466,9 +1496,6 @@
   </w:endnote>
   <w:endnote w:type="continuationSeparator" w:id="0">
     <w:p>
-      <w:pPr>
-        <w:spacing w:after="0" w:line="240" w:lineRule="auto"/>
-      </w:pPr>
       <w:r>
         <w:continuationSeparator/>
       </w:r>
@@ -481,9 +1508,6 @@
 <w:footnotes xmlns:wpc="http://schemas.microsoft.com/office/word/2010/wordprocessingCanvas" xmlns:cx="http://schemas.microsoft.com/office/drawing/2014/chartex" xmlns:cx1="http://schemas.microsoft.com/office/drawing/2015/9/8/chartex" xmlns:cx2="http://schemas.microsoft.com/office/drawing/2015/10/21/chartex" xmlns:cx3="http://schemas.microsoft.com/office/drawing/2016/5/9/chartex" xmlns:cx4="http://schemas.microsoft.com/office/drawing/2016/5/10/chartex" xmlns:cx5="http://schemas.microsoft.com/office/drawing/2016/5/11/chartex" xmlns:cx6="http://schemas.microsoft.com/office/drawing/2016/5/12/chartex" xmlns:cx7="http://schemas.microsoft.com/office/drawing/2016/5/13/chartex" xmlns:cx8="http://schemas.microsoft.com/office/drawing/2016/5/14/chartex" xmlns:mc="http://schemas.openxmlformats.org/markup-compatibility/2006" xmlns:aink="http://schemas.microsoft.com/office/drawing/2016/ink" xmlns:am3d="http://schemas.microsoft.com/office/drawing/2017/model3d" xmlns:o="urn:schemas-microsoft-com:office:office" xmlns:oel="http://schemas.microsoft.com/office/2019/extlst" xmlns:r="http://schemas.openxmlformats.org/officeDocument/2006/relationships" xmlns:m="http://schemas.openxmlformats.org/officeDocument/2006/math" xmlns:v="urn:schemas-microsoft-com:vml" xmlns:wp14="http://schemas.microsoft.com/office/word/2010/wordprocessingDrawing" xmlns:wp="http://schemas.openxmlformats.org/drawingml/2006/wordprocessingDrawing" xmlns:w10="urn:schemas-microsoft-com:office:word" xmlns:w="http://schemas.openxmlformats.org/wordprocessingml/2006/main" xmlns:w14="http://schemas.microsoft.com/office/word/2010/wordml" xmlns:w15="http://schemas.microsoft.com/office/word/2012/wordml" xmlns:w16cex="http://schemas.microsoft.com/office/word/2018/wordml/cex" xmlns:w16cid="http://schemas.microsoft.com/office/word/2016/wordml/cid" xmlns:w16="http://schemas.microsoft.com/office/word/2018/wordml" xmlns:w16sdtdh="http://schemas.microsoft.com/office/word/2020/wordml/sdtdatahash" xmlns:w16se="http://schemas.microsoft.com/office/word/2015/wordml/symex" xmlns:wpg="http://schemas.microsoft.com/office/word/2010/wordprocessingGroup" xmlns:wpi="http://schemas.microsoft.com/office/word/2010/wordprocessingInk" xmlns:wne="http://schemas.microsoft.com/office/word/2006/wordml" xmlns:wps="http://schemas.microsoft.com/office/word/2010/wordprocessingShape" mc:Ignorable="w14 w15 w16se w16cid w16 w16cex w16sdtdh wp14">
   <w:footnote w:type="separator" w:id="-1">
     <w:p>
-      <w:pPr>
-        <w:spacing w:after="0" w:line="240" w:lineRule="auto"/>
-      </w:pPr>
       <w:r>
         <w:separator/>
       </w:r>
@@ -491,11 +1515,33 @@
   </w:footnote>
   <w:footnote w:type="continuationSeparator" w:id="0">
     <w:p>
-      <w:pPr>
-        <w:spacing w:after="0" w:line="240" w:lineRule="auto"/>
-      </w:pPr>
       <w:r>
         <w:continuationSeparator/>
+      </w:r>
+    </w:p>
+  </w:footnote>
+  <w:footnote w:id="1">
+    <w:p>
+      <w:pPr>
+        <w:pStyle w:val="FootnoteText"/>
+        <w:tabs>
+          <w:tab w:val="left" w:pos="6885"/>
+        </w:tabs>
+      </w:pPr>
+      <w:r>
+        <w:rPr>
+          <w:rStyle w:val="FootnoteReference"/>
+        </w:rPr>
+        <w:footnoteRef/>
+      </w:r>
+      <w:r>
+        <w:t xml:space="preserve"> </w:t>
+      </w:r>
+      <w:r>
+        <w:t>If you want to create your use case in a different format, propose this to your team leader. They will always be interested in cool ideas.</w:t>
+      </w:r>
+      <w:r>
+        <w:tab/>
       </w:r>
     </w:p>
   </w:footnote>
@@ -513,10 +1559,10 @@
         <w:noProof/>
       </w:rPr>
       <w:drawing>
-        <wp:inline distT="0" distB="0" distL="0" distR="0" wp14:anchorId="71683A23" wp14:editId="468B3412">
-          <wp:extent cx="6631387" cy="728473"/>
+        <wp:inline distT="0" distB="0" distL="0" distR="0" wp14:anchorId="71683A23" wp14:editId="3E121FCC">
+          <wp:extent cx="6630035" cy="542908"/>
           <wp:effectExtent l="0" t="0" r="0" b="0"/>
-          <wp:docPr id="2" name="Picture 2"/>
+          <wp:docPr id="4" name="Picture 4"/>
           <wp:cNvGraphicFramePr>
             <a:graphicFrameLocks xmlns:a="http://schemas.openxmlformats.org/drawingml/2006/main" noChangeAspect="1"/>
           </wp:cNvGraphicFramePr>
@@ -529,7 +1575,7 @@
                     <a:picLocks noChangeAspect="1" noChangeArrowheads="1"/>
                   </pic:cNvPicPr>
                 </pic:nvPicPr>
-                <pic:blipFill>
+                <pic:blipFill rotWithShape="1">
                   <a:blip r:embed="rId1">
                     <a:extLst>
                       <a:ext uri="{28A0092B-C50C-407E-A947-70E740481C1C}">
@@ -537,15 +1583,13 @@
                       </a:ext>
                     </a:extLst>
                   </a:blip>
-                  <a:srcRect/>
-                  <a:stretch>
-                    <a:fillRect/>
-                  </a:stretch>
+                  <a:srcRect t="7846" b="17611"/>
+                  <a:stretch/>
                 </pic:blipFill>
                 <pic:spPr bwMode="auto">
                   <a:xfrm>
                     <a:off x="0" y="0"/>
-                    <a:ext cx="6764908" cy="743141"/>
+                    <a:ext cx="6764908" cy="553952"/>
                   </a:xfrm>
                   <a:prstGeom prst="rect">
                     <a:avLst/>
@@ -554,6 +1598,11 @@
                   <a:ln>
                     <a:noFill/>
                   </a:ln>
+                  <a:extLst>
+                    <a:ext uri="{53640926-AAD7-44D8-BBD7-CCE9431645EC}">
+                      <a14:shadowObscured xmlns:a14="http://schemas.microsoft.com/office/drawing/2010/main"/>
+                    </a:ext>
+                  </a:extLst>
                 </pic:spPr>
               </pic:pic>
             </a:graphicData>
@@ -767,6 +1816,95 @@
     </w:lvl>
   </w:abstractNum>
   <w:abstractNum w:abstractNumId="2" w15:restartNumberingAfterBreak="0">
+    <w:nsid w:val="4F76377B"/>
+    <w:multiLevelType w:val="hybridMultilevel"/>
+    <w:tmpl w:val="6F7C7E72"/>
+    <w:lvl w:ilvl="0" w:tplc="58C874BA">
+      <w:start w:val="1"/>
+      <w:numFmt w:val="decimal"/>
+      <w:lvlText w:val="%1)"/>
+      <w:lvlJc w:val="left"/>
+      <w:pPr>
+        <w:ind w:left="720" w:hanging="360"/>
+      </w:pPr>
+      <w:rPr>
+        <w:rFonts w:asciiTheme="majorHAnsi" w:hAnsiTheme="majorHAnsi" w:cstheme="majorHAnsi" w:hint="default"/>
+      </w:rPr>
+    </w:lvl>
+    <w:lvl w:ilvl="1" w:tplc="0C090019" w:tentative="1">
+      <w:start w:val="1"/>
+      <w:numFmt w:val="lowerLetter"/>
+      <w:lvlText w:val="%2."/>
+      <w:lvlJc w:val="left"/>
+      <w:pPr>
+        <w:ind w:left="1440" w:hanging="360"/>
+      </w:pPr>
+    </w:lvl>
+    <w:lvl w:ilvl="2" w:tplc="0C09001B" w:tentative="1">
+      <w:start w:val="1"/>
+      <w:numFmt w:val="lowerRoman"/>
+      <w:lvlText w:val="%3."/>
+      <w:lvlJc w:val="right"/>
+      <w:pPr>
+        <w:ind w:left="2160" w:hanging="180"/>
+      </w:pPr>
+    </w:lvl>
+    <w:lvl w:ilvl="3" w:tplc="0C09000F" w:tentative="1">
+      <w:start w:val="1"/>
+      <w:numFmt w:val="decimal"/>
+      <w:lvlText w:val="%4."/>
+      <w:lvlJc w:val="left"/>
+      <w:pPr>
+        <w:ind w:left="2880" w:hanging="360"/>
+      </w:pPr>
+    </w:lvl>
+    <w:lvl w:ilvl="4" w:tplc="0C090019" w:tentative="1">
+      <w:start w:val="1"/>
+      <w:numFmt w:val="lowerLetter"/>
+      <w:lvlText w:val="%5."/>
+      <w:lvlJc w:val="left"/>
+      <w:pPr>
+        <w:ind w:left="3600" w:hanging="360"/>
+      </w:pPr>
+    </w:lvl>
+    <w:lvl w:ilvl="5" w:tplc="0C09001B" w:tentative="1">
+      <w:start w:val="1"/>
+      <w:numFmt w:val="lowerRoman"/>
+      <w:lvlText w:val="%6."/>
+      <w:lvlJc w:val="right"/>
+      <w:pPr>
+        <w:ind w:left="4320" w:hanging="180"/>
+      </w:pPr>
+    </w:lvl>
+    <w:lvl w:ilvl="6" w:tplc="0C09000F" w:tentative="1">
+      <w:start w:val="1"/>
+      <w:numFmt w:val="decimal"/>
+      <w:lvlText w:val="%7."/>
+      <w:lvlJc w:val="left"/>
+      <w:pPr>
+        <w:ind w:left="5040" w:hanging="360"/>
+      </w:pPr>
+    </w:lvl>
+    <w:lvl w:ilvl="7" w:tplc="0C090019" w:tentative="1">
+      <w:start w:val="1"/>
+      <w:numFmt w:val="lowerLetter"/>
+      <w:lvlText w:val="%8."/>
+      <w:lvlJc w:val="left"/>
+      <w:pPr>
+        <w:ind w:left="5760" w:hanging="360"/>
+      </w:pPr>
+    </w:lvl>
+    <w:lvl w:ilvl="8" w:tplc="0C09001B" w:tentative="1">
+      <w:start w:val="1"/>
+      <w:numFmt w:val="lowerRoman"/>
+      <w:lvlText w:val="%9."/>
+      <w:lvlJc w:val="right"/>
+      <w:pPr>
+        <w:ind w:left="6480" w:hanging="180"/>
+      </w:pPr>
+    </w:lvl>
+  </w:abstractNum>
+  <w:abstractNum w:abstractNumId="3" w15:restartNumberingAfterBreak="0">
     <w:nsid w:val="533853E4"/>
     <w:multiLevelType w:val="hybridMultilevel"/>
     <w:tmpl w:val="21727538"/>
@@ -879,11 +2017,11 @@
       </w:rPr>
     </w:lvl>
   </w:abstractNum>
-  <w:abstractNum w:abstractNumId="3" w15:restartNumberingAfterBreak="0">
+  <w:abstractNum w:abstractNumId="4" w15:restartNumberingAfterBreak="0">
     <w:nsid w:val="5AD03623"/>
     <w:multiLevelType w:val="hybridMultilevel"/>
-    <w:tmpl w:val="353E0AC8"/>
-    <w:lvl w:ilvl="0" w:tplc="0C090011">
+    <w:tmpl w:val="10584C3C"/>
+    <w:lvl w:ilvl="0" w:tplc="059A2EB0">
       <w:start w:val="1"/>
       <w:numFmt w:val="decimal"/>
       <w:lvlText w:val="%1)"/>
@@ -891,8 +2029,11 @@
       <w:pPr>
         <w:ind w:left="720" w:hanging="360"/>
       </w:pPr>
-    </w:lvl>
-    <w:lvl w:ilvl="1" w:tplc="0C090019" w:tentative="1">
+      <w:rPr>
+        <w:rStyle w:val="BookTitle"/>
+      </w:rPr>
+    </w:lvl>
+    <w:lvl w:ilvl="1" w:tplc="0C090019">
       <w:start w:val="1"/>
       <w:numFmt w:val="lowerLetter"/>
       <w:lvlText w:val="%2."/>
@@ -965,8 +2106,121 @@
       </w:pPr>
     </w:lvl>
   </w:abstractNum>
+  <w:abstractNum w:abstractNumId="5" w15:restartNumberingAfterBreak="0">
+    <w:nsid w:val="7BC46E1F"/>
+    <w:multiLevelType w:val="hybridMultilevel"/>
+    <w:tmpl w:val="C16C018A"/>
+    <w:lvl w:ilvl="0" w:tplc="0C090001">
+      <w:start w:val="1"/>
+      <w:numFmt w:val="bullet"/>
+      <w:lvlText w:val=""/>
+      <w:lvlJc w:val="left"/>
+      <w:pPr>
+        <w:ind w:left="1440" w:hanging="360"/>
+      </w:pPr>
+      <w:rPr>
+        <w:rFonts w:ascii="Symbol" w:hAnsi="Symbol" w:hint="default"/>
+      </w:rPr>
+    </w:lvl>
+    <w:lvl w:ilvl="1" w:tplc="0C090003" w:tentative="1">
+      <w:start w:val="1"/>
+      <w:numFmt w:val="bullet"/>
+      <w:lvlText w:val="o"/>
+      <w:lvlJc w:val="left"/>
+      <w:pPr>
+        <w:ind w:left="2160" w:hanging="360"/>
+      </w:pPr>
+      <w:rPr>
+        <w:rFonts w:ascii="Courier New" w:hAnsi="Courier New" w:cs="Courier New" w:hint="default"/>
+      </w:rPr>
+    </w:lvl>
+    <w:lvl w:ilvl="2" w:tplc="0C090005" w:tentative="1">
+      <w:start w:val="1"/>
+      <w:numFmt w:val="bullet"/>
+      <w:lvlText w:val=""/>
+      <w:lvlJc w:val="left"/>
+      <w:pPr>
+        <w:ind w:left="2880" w:hanging="360"/>
+      </w:pPr>
+      <w:rPr>
+        <w:rFonts w:ascii="Wingdings" w:hAnsi="Wingdings" w:hint="default"/>
+      </w:rPr>
+    </w:lvl>
+    <w:lvl w:ilvl="3" w:tplc="0C090001" w:tentative="1">
+      <w:start w:val="1"/>
+      <w:numFmt w:val="bullet"/>
+      <w:lvlText w:val=""/>
+      <w:lvlJc w:val="left"/>
+      <w:pPr>
+        <w:ind w:left="3600" w:hanging="360"/>
+      </w:pPr>
+      <w:rPr>
+        <w:rFonts w:ascii="Symbol" w:hAnsi="Symbol" w:hint="default"/>
+      </w:rPr>
+    </w:lvl>
+    <w:lvl w:ilvl="4" w:tplc="0C090003" w:tentative="1">
+      <w:start w:val="1"/>
+      <w:numFmt w:val="bullet"/>
+      <w:lvlText w:val="o"/>
+      <w:lvlJc w:val="left"/>
+      <w:pPr>
+        <w:ind w:left="4320" w:hanging="360"/>
+      </w:pPr>
+      <w:rPr>
+        <w:rFonts w:ascii="Courier New" w:hAnsi="Courier New" w:cs="Courier New" w:hint="default"/>
+      </w:rPr>
+    </w:lvl>
+    <w:lvl w:ilvl="5" w:tplc="0C090005" w:tentative="1">
+      <w:start w:val="1"/>
+      <w:numFmt w:val="bullet"/>
+      <w:lvlText w:val=""/>
+      <w:lvlJc w:val="left"/>
+      <w:pPr>
+        <w:ind w:left="5040" w:hanging="360"/>
+      </w:pPr>
+      <w:rPr>
+        <w:rFonts w:ascii="Wingdings" w:hAnsi="Wingdings" w:hint="default"/>
+      </w:rPr>
+    </w:lvl>
+    <w:lvl w:ilvl="6" w:tplc="0C090001" w:tentative="1">
+      <w:start w:val="1"/>
+      <w:numFmt w:val="bullet"/>
+      <w:lvlText w:val=""/>
+      <w:lvlJc w:val="left"/>
+      <w:pPr>
+        <w:ind w:left="5760" w:hanging="360"/>
+      </w:pPr>
+      <w:rPr>
+        <w:rFonts w:ascii="Symbol" w:hAnsi="Symbol" w:hint="default"/>
+      </w:rPr>
+    </w:lvl>
+    <w:lvl w:ilvl="7" w:tplc="0C090003" w:tentative="1">
+      <w:start w:val="1"/>
+      <w:numFmt w:val="bullet"/>
+      <w:lvlText w:val="o"/>
+      <w:lvlJc w:val="left"/>
+      <w:pPr>
+        <w:ind w:left="6480" w:hanging="360"/>
+      </w:pPr>
+      <w:rPr>
+        <w:rFonts w:ascii="Courier New" w:hAnsi="Courier New" w:cs="Courier New" w:hint="default"/>
+      </w:rPr>
+    </w:lvl>
+    <w:lvl w:ilvl="8" w:tplc="0C090005" w:tentative="1">
+      <w:start w:val="1"/>
+      <w:numFmt w:val="bullet"/>
+      <w:lvlText w:val=""/>
+      <w:lvlJc w:val="left"/>
+      <w:pPr>
+        <w:ind w:left="7200" w:hanging="360"/>
+      </w:pPr>
+      <w:rPr>
+        <w:rFonts w:ascii="Wingdings" w:hAnsi="Wingdings" w:hint="default"/>
+      </w:rPr>
+    </w:lvl>
+  </w:abstractNum>
   <w:num w:numId="1" w16cid:durableId="287780358">
-    <w:abstractNumId w:val="2"/>
+    <w:abstractNumId w:val="3"/>
   </w:num>
   <w:num w:numId="2" w16cid:durableId="1374885205">
     <w:abstractNumId w:val="1"/>
@@ -975,7 +2229,13 @@
     <w:abstractNumId w:val="0"/>
   </w:num>
   <w:num w:numId="4" w16cid:durableId="105541785">
-    <w:abstractNumId w:val="3"/>
+    <w:abstractNumId w:val="4"/>
+  </w:num>
+  <w:num w:numId="5" w16cid:durableId="194972369">
+    <w:abstractNumId w:val="2"/>
+  </w:num>
+  <w:num w:numId="6" w16cid:durableId="1840609270">
+    <w:abstractNumId w:val="5"/>
   </w:num>
 </w:numbering>
 </file>
@@ -1378,6 +2638,13 @@
   <w:style w:type="paragraph" w:default="1" w:styleId="Normal">
     <w:name w:val="Normal"/>
     <w:qFormat/>
+    <w:rsid w:val="009B12CE"/>
+    <w:pPr>
+      <w:keepNext/>
+      <w:keepLines/>
+      <w:spacing w:after="120"/>
+      <w:outlineLvl w:val="1"/>
+    </w:pPr>
   </w:style>
   <w:style w:type="paragraph" w:styleId="Heading1">
     <w:name w:val="heading 1"/>
@@ -1388,9 +2655,7 @@
     <w:qFormat/>
     <w:rsid w:val="00A44DDC"/>
     <w:pPr>
-      <w:keepNext/>
-      <w:keepLines/>
-      <w:spacing w:before="360" w:after="120"/>
+      <w:spacing w:before="360"/>
       <w:outlineLvl w:val="0"/>
     </w:pPr>
     <w:rPr>
@@ -1412,10 +2677,7 @@
     <w:qFormat/>
     <w:rsid w:val="00A44DDC"/>
     <w:pPr>
-      <w:keepNext/>
-      <w:keepLines/>
-      <w:spacing w:before="360" w:after="120"/>
-      <w:outlineLvl w:val="1"/>
+      <w:spacing w:before="360"/>
     </w:pPr>
     <w:rPr>
       <w:rFonts w:asciiTheme="majorHAnsi" w:eastAsiaTheme="majorEastAsia" w:hAnsiTheme="majorHAnsi" w:cstheme="majorBidi"/>
@@ -1436,8 +2698,6 @@
     <w:qFormat/>
     <w:rsid w:val="00A44DDC"/>
     <w:pPr>
-      <w:keepNext/>
-      <w:keepLines/>
       <w:spacing w:before="40" w:after="0"/>
       <w:outlineLvl w:val="2"/>
     </w:pPr>
@@ -1458,8 +2718,6 @@
     <w:qFormat/>
     <w:rsid w:val="00A44DDC"/>
     <w:pPr>
-      <w:keepNext/>
-      <w:keepLines/>
       <w:spacing w:before="40" w:after="0"/>
       <w:outlineLvl w:val="3"/>
     </w:pPr>
@@ -1473,7 +2731,6 @@
   <w:style w:type="character" w:default="1" w:styleId="DefaultParagraphFont">
     <w:name w:val="Default Paragraph Font"/>
     <w:uiPriority w:val="1"/>
-    <w:semiHidden/>
     <w:unhideWhenUsed/>
   </w:style>
   <w:style w:type="table" w:default="1" w:styleId="TableNormal">
@@ -1769,6 +3026,39 @@
       <w:color w:val="808080"/>
     </w:rPr>
   </w:style>
+  <w:style w:type="table" w:styleId="TableGrid">
+    <w:name w:val="Table Grid"/>
+    <w:basedOn w:val="TableNormal"/>
+    <w:uiPriority w:val="39"/>
+    <w:rsid w:val="00CC36D5"/>
+    <w:pPr>
+      <w:spacing w:after="0" w:line="240" w:lineRule="auto"/>
+    </w:pPr>
+    <w:tblPr>
+      <w:tblBorders>
+        <w:top w:val="single" w:sz="4" w:space="0" w:color="auto"/>
+        <w:left w:val="single" w:sz="4" w:space="0" w:color="auto"/>
+        <w:bottom w:val="single" w:sz="4" w:space="0" w:color="auto"/>
+        <w:right w:val="single" w:sz="4" w:space="0" w:color="auto"/>
+        <w:insideH w:val="single" w:sz="4" w:space="0" w:color="auto"/>
+        <w:insideV w:val="single" w:sz="4" w:space="0" w:color="auto"/>
+      </w:tblBorders>
+    </w:tblPr>
+  </w:style>
+  <w:style w:type="character" w:styleId="BookTitle">
+    <w:name w:val="Book Title"/>
+    <w:basedOn w:val="DefaultParagraphFont"/>
+    <w:uiPriority w:val="33"/>
+    <w:qFormat/>
+    <w:rsid w:val="008A0F07"/>
+    <w:rPr>
+      <w:b/>
+      <w:bCs/>
+      <w:i/>
+      <w:iCs/>
+      <w:spacing w:val="5"/>
+    </w:rPr>
+  </w:style>
 </w:styles>
 </file>
 
@@ -1861,6 +3151,13 @@
     <w:pitch w:val="fixed"/>
     <w:sig w:usb0="E00002FF" w:usb1="6AC7FDFB" w:usb2="08000012" w:usb3="00000000" w:csb0="0002009F" w:csb1="00000000"/>
   </w:font>
+  <w:font w:name="Consolas">
+    <w:panose1 w:val="020B0609020204030204"/>
+    <w:charset w:val="00"/>
+    <w:family w:val="modern"/>
+    <w:pitch w:val="fixed"/>
+    <w:sig w:usb0="E00006FF" w:usb1="0000FCFF" w:usb2="00000001" w:usb3="00000000" w:csb0="0000019F" w:csb1="00000000"/>
+  </w:font>
   <w:font w:name="Calibri">
     <w:panose1 w:val="020F0502020204030204"/>
     <w:charset w:val="00"/>
@@ -1911,6 +3208,7 @@
   <w:rsids>
     <w:rsidRoot w:val="00B02562"/>
     <w:rsid w:val="002345B0"/>
+    <w:rsid w:val="007078DE"/>
     <w:rsid w:val="008054A2"/>
     <w:rsid w:val="00B02562"/>
     <w:rsid w:val="00CC001B"/>

</xml_diff>

<commit_message>
Revert "Merge branch 'master' into Tharusha-Cao"
This reverts commit 11bf7f155610e53e1924bf3ef29aa12face45d96, reversing
changes made to 60b960de362dface88f2e1ec76d2693039a6e4ef.
</commit_message>
<xml_diff>
--- a/datascience/documentation/Use case publishing guide.docx
+++ b/datascience/documentation/Use case publishing guide.docx
@@ -39,7 +39,15 @@
         <w:t xml:space="preserve"> case is </w:t>
       </w:r>
       <w:r>
-        <w:t>generally created in the form of a jupyter notebook</w:t>
+        <w:t xml:space="preserve">generally created in the form of a </w:t>
+      </w:r>
+      <w:proofErr w:type="spellStart"/>
+      <w:r>
+        <w:t>jupyter</w:t>
+      </w:r>
+      <w:proofErr w:type="spellEnd"/>
+      <w:r>
+        <w:t xml:space="preserve"> notebook</w:t>
       </w:r>
       <w:r>
         <w:footnoteReference w:id="1"/>
@@ -126,6 +134,11 @@
     <w:p>
       <w:pPr>
         <w:pStyle w:val="ListParagraph"/>
+      </w:pPr>
+    </w:p>
+    <w:p>
+      <w:pPr>
+        <w:pStyle w:val="ListParagraph"/>
         <w:spacing w:after="240"/>
         <w:ind w:left="714"/>
       </w:pPr>
@@ -176,9 +189,6 @@
         <w:ind w:left="714" w:hanging="357"/>
       </w:pPr>
       <w:r>
-        <w:rPr>
-          <w:noProof/>
-        </w:rPr>
         <w:drawing>
           <wp:anchor distT="0" distB="0" distL="114300" distR="114300" simplePos="0" relativeHeight="251658240" behindDoc="0" locked="0" layoutInCell="1" allowOverlap="1" wp14:anchorId="57E1F284" wp14:editId="635F2EFC">
             <wp:simplePos x="0" y="0"/>
@@ -257,8 +267,6 @@
         <w:br w:type="page"/>
       </w:r>
     </w:p>
-    <w:p/>
-    <w:p/>
     <w:p>
       <w:pPr>
         <w:pStyle w:val="ListParagraph"/>
@@ -268,35 +276,22 @@
         </w:numPr>
       </w:pPr>
       <w:r>
-        <w:t>Ex</w:t>
-      </w:r>
-      <w:r>
-        <w:t>port your notebook as a HTML file</w:t>
-      </w:r>
-      <w:r>
-        <w:t xml:space="preserve"> using jupyter:</w:t>
-      </w:r>
-    </w:p>
-    <w:p>
-      <w:pPr>
-        <w:pStyle w:val="ListParagraph"/>
+        <w:lastRenderedPageBreak/>
+        <w:t>Export your notebook as a HTML file.</w:t>
+      </w:r>
+    </w:p>
+    <w:p>
+      <w:pPr>
+        <w:jc w:val="center"/>
       </w:pPr>
       <w:r>
         <w:rPr>
           <w:noProof/>
         </w:rPr>
         <w:drawing>
-          <wp:anchor distT="0" distB="0" distL="114300" distR="114300" simplePos="0" relativeHeight="251660288" behindDoc="0" locked="0" layoutInCell="1" allowOverlap="1" wp14:anchorId="7582D6A6" wp14:editId="132F6395">
-            <wp:simplePos x="0" y="0"/>
-            <wp:positionH relativeFrom="column">
-              <wp:posOffset>977265</wp:posOffset>
-            </wp:positionH>
-            <wp:positionV relativeFrom="paragraph">
-              <wp:posOffset>11430</wp:posOffset>
-            </wp:positionV>
-            <wp:extent cx="2828023" cy="3632200"/>
-            <wp:effectExtent l="0" t="0" r="0" b="6350"/>
-            <wp:wrapNone/>
+          <wp:inline distT="0" distB="0" distL="0" distR="0" wp14:anchorId="7582D6A6" wp14:editId="37719F1B">
+            <wp:extent cx="3019425" cy="3876675"/>
+            <wp:effectExtent l="0" t="0" r="9525" b="9525"/>
             <wp:docPr id="5" name="Picture 5" descr="Graphical user interface, text, application, chat or text message, email&#10;&#10;Description automatically generated"/>
             <wp:cNvGraphicFramePr>
               <a:graphicFrameLocks xmlns:a="http://schemas.openxmlformats.org/drawingml/2006/main" noChangeAspect="1"/>
@@ -323,345 +318,7 @@
                   <pic:spPr>
                     <a:xfrm>
                       <a:off x="0" y="0"/>
-                      <a:ext cx="2828023" cy="3632200"/>
-                    </a:xfrm>
-                    <a:prstGeom prst="rect">
-                      <a:avLst/>
-                    </a:prstGeom>
-                  </pic:spPr>
-                </pic:pic>
-              </a:graphicData>
-            </a:graphic>
-            <wp14:sizeRelH relativeFrom="page">
-              <wp14:pctWidth>0</wp14:pctWidth>
-            </wp14:sizeRelH>
-            <wp14:sizeRelV relativeFrom="page">
-              <wp14:pctHeight>0</wp14:pctHeight>
-            </wp14:sizeRelV>
-          </wp:anchor>
-        </w:drawing>
-      </w:r>
-    </w:p>
-    <w:p>
-      <w:pPr>
-        <w:jc w:val="center"/>
-      </w:pPr>
-    </w:p>
-    <w:p/>
-    <w:p/>
-    <w:p/>
-    <w:p/>
-    <w:p/>
-    <w:p>
-      <w:pPr>
-        <w:pStyle w:val="ListParagraph"/>
-      </w:pPr>
-    </w:p>
-    <w:p>
-      <w:pPr>
-        <w:pStyle w:val="ListParagraph"/>
-      </w:pPr>
-    </w:p>
-    <w:p>
-      <w:pPr>
-        <w:pStyle w:val="ListParagraph"/>
-      </w:pPr>
-    </w:p>
-    <w:p>
-      <w:pPr>
-        <w:pStyle w:val="ListParagraph"/>
-      </w:pPr>
-    </w:p>
-    <w:p>
-      <w:pPr>
-        <w:pStyle w:val="ListParagraph"/>
-      </w:pPr>
-    </w:p>
-    <w:p>
-      <w:pPr>
-        <w:pStyle w:val="ListParagraph"/>
-      </w:pPr>
-    </w:p>
-    <w:p>
-      <w:pPr>
-        <w:pStyle w:val="ListParagraph"/>
-      </w:pPr>
-    </w:p>
-    <w:p>
-      <w:pPr>
-        <w:pStyle w:val="ListParagraph"/>
-      </w:pPr>
-    </w:p>
-    <w:p>
-      <w:pPr>
-        <w:pStyle w:val="ListParagraph"/>
-      </w:pPr>
-    </w:p>
-    <w:p>
-      <w:pPr>
-        <w:pStyle w:val="ListParagraph"/>
-      </w:pPr>
-    </w:p>
-    <w:p>
-      <w:pPr>
-        <w:pStyle w:val="ListParagraph"/>
-      </w:pPr>
-    </w:p>
-    <w:p>
-      <w:pPr>
-        <w:pStyle w:val="ListParagraph"/>
-      </w:pPr>
-    </w:p>
-    <w:p>
-      <w:pPr>
-        <w:pStyle w:val="ListParagraph"/>
-      </w:pPr>
-    </w:p>
-    <w:p>
-      <w:pPr>
-        <w:pStyle w:val="ListParagraph"/>
-      </w:pPr>
-      <w:r>
-        <w:t xml:space="preserve">Export your </w:t>
-      </w:r>
-      <w:r>
-        <w:t>.ipynb file</w:t>
-      </w:r>
-      <w:r>
-        <w:t xml:space="preserve"> as a HTML file</w:t>
-      </w:r>
-      <w:r>
-        <w:t xml:space="preserve"> using VS code:</w:t>
-      </w:r>
-    </w:p>
-    <w:p>
-      <w:pPr>
-        <w:pStyle w:val="ListParagraph"/>
-        <w:numPr>
-          <w:ilvl w:val="0"/>
-          <w:numId w:val="9"/>
-        </w:numPr>
-      </w:pPr>
-      <w:r>
-        <w:t>Install nbconvert</w:t>
-      </w:r>
-      <w:r>
-        <w:t xml:space="preserve"> a</w:t>
-      </w:r>
-      <w:r>
-        <w:t>nd</w:t>
-      </w:r>
-      <w:r>
-        <w:t xml:space="preserve"> nbconvert dependency modules</w:t>
-      </w:r>
-    </w:p>
-    <w:p>
-      <w:pPr>
-        <w:pStyle w:val="ListParagraph"/>
-        <w:ind w:left="1800"/>
-      </w:pPr>
-      <w:hyperlink r:id="rId12" w:history="1">
-        <w:r>
-          <w:rPr>
-            <w:rStyle w:val="Hyperlink"/>
-          </w:rPr>
-          <w:t>Installation — nbconvert 7.12.0 documentation</w:t>
-        </w:r>
-      </w:hyperlink>
-    </w:p>
-    <w:p>
-      <w:pPr>
-        <w:pStyle w:val="ListParagraph"/>
-        <w:numPr>
-          <w:ilvl w:val="0"/>
-          <w:numId w:val="9"/>
-        </w:numPr>
-      </w:pPr>
-      <w:r>
-        <w:t>Add a new cell at the end of your use case and use the code:</w:t>
-      </w:r>
-    </w:p>
-    <w:p>
-      <w:pPr>
-        <w:pStyle w:val="ListParagraph"/>
-        <w:ind w:left="1800"/>
-        <w:rPr>
-          <w:b/>
-          <w:bCs/>
-        </w:rPr>
-      </w:pPr>
-      <w:r>
-        <w:t>!</w:t>
-      </w:r>
-      <w:r>
-        <w:rPr>
-          <w:b/>
-          <w:bCs/>
-        </w:rPr>
-        <w:t xml:space="preserve">jupyter nbconvert --to html </w:t>
-      </w:r>
-      <w:r>
-        <w:rPr>
-          <w:b/>
-          <w:bCs/>
-        </w:rPr>
-        <w:t>&lt;usecase&lt;name&gt;</w:t>
-      </w:r>
-      <w:r>
-        <w:rPr>
-          <w:b/>
-          <w:bCs/>
-        </w:rPr>
-        <w:t>.ipynb</w:t>
-      </w:r>
-    </w:p>
-    <w:p>
-      <w:r>
-        <w:tab/>
-      </w:r>
-      <w:r>
-        <w:tab/>
-        <w:t>When you run this code, a new html file of your use case will be made.</w:t>
-      </w:r>
-    </w:p>
-    <w:p>
-      <w:r>
-        <w:rPr>
-          <w:noProof/>
-        </w:rPr>
-        <w:drawing>
-          <wp:anchor distT="0" distB="0" distL="114300" distR="114300" simplePos="0" relativeHeight="251659264" behindDoc="0" locked="0" layoutInCell="1" allowOverlap="1" wp14:anchorId="46C7DCB7" wp14:editId="783F51B5">
-            <wp:simplePos x="0" y="0"/>
-            <wp:positionH relativeFrom="column">
-              <wp:posOffset>838200</wp:posOffset>
-            </wp:positionH>
-            <wp:positionV relativeFrom="paragraph">
-              <wp:posOffset>14605</wp:posOffset>
-            </wp:positionV>
-            <wp:extent cx="5567283" cy="2222500"/>
-            <wp:effectExtent l="0" t="0" r="0" b="6350"/>
-            <wp:wrapNone/>
-            <wp:docPr id="882488013" name="Picture 1"/>
-            <wp:cNvGraphicFramePr>
-              <a:graphicFrameLocks xmlns:a="http://schemas.openxmlformats.org/drawingml/2006/main" noChangeAspect="1"/>
-            </wp:cNvGraphicFramePr>
-            <a:graphic xmlns:a="http://schemas.openxmlformats.org/drawingml/2006/main">
-              <a:graphicData uri="http://schemas.openxmlformats.org/drawingml/2006/picture">
-                <pic:pic xmlns:pic="http://schemas.openxmlformats.org/drawingml/2006/picture">
-                  <pic:nvPicPr>
-                    <pic:cNvPr id="882488013" name=""/>
-                    <pic:cNvPicPr/>
-                  </pic:nvPicPr>
-                  <pic:blipFill rotWithShape="1">
-                    <a:blip r:embed="rId13" cstate="print">
-                      <a:extLst>
-                        <a:ext uri="{28A0092B-C50C-407E-A947-70E740481C1C}">
-                          <a14:useLocalDpi xmlns:a14="http://schemas.microsoft.com/office/drawing/2010/main" val="0"/>
-                        </a:ext>
-                      </a:extLst>
-                    </a:blip>
-                    <a:srcRect b="28174"/>
-                    <a:stretch/>
-                  </pic:blipFill>
-                  <pic:spPr bwMode="auto">
-                    <a:xfrm>
-                      <a:off x="0" y="0"/>
-                      <a:ext cx="5627765" cy="2246645"/>
-                    </a:xfrm>
-                    <a:prstGeom prst="rect">
-                      <a:avLst/>
-                    </a:prstGeom>
-                    <a:ln>
-                      <a:noFill/>
-                    </a:ln>
-                    <a:extLst>
-                      <a:ext uri="{53640926-AAD7-44D8-BBD7-CCE9431645EC}">
-                        <a14:shadowObscured xmlns:a14="http://schemas.microsoft.com/office/drawing/2010/main"/>
-                      </a:ext>
-                    </a:extLst>
-                  </pic:spPr>
-                </pic:pic>
-              </a:graphicData>
-            </a:graphic>
-            <wp14:sizeRelH relativeFrom="page">
-              <wp14:pctWidth>0</wp14:pctWidth>
-            </wp14:sizeRelH>
-            <wp14:sizeRelV relativeFrom="page">
-              <wp14:pctHeight>0</wp14:pctHeight>
-            </wp14:sizeRelV>
-          </wp:anchor>
-        </w:drawing>
-      </w:r>
-    </w:p>
-    <w:p/>
-    <w:p/>
-    <w:p/>
-    <w:p/>
-    <w:p/>
-    <w:p/>
-    <w:p>
-      <w:pPr>
-        <w:pStyle w:val="ListParagraph"/>
-        <w:ind w:left="1800"/>
-      </w:pPr>
-    </w:p>
-    <w:p>
-      <w:pPr>
-        <w:ind w:left="1440"/>
-      </w:pPr>
-    </w:p>
-    <w:p/>
-    <w:p/>
-    <w:p/>
-    <w:p/>
-    <w:p/>
-    <w:p>
-      <w:pPr>
-        <w:pStyle w:val="ListParagraph"/>
-      </w:pPr>
-    </w:p>
-    <w:p>
-      <w:pPr>
-        <w:pStyle w:val="ListParagraph"/>
-        <w:numPr>
-          <w:ilvl w:val="0"/>
-          <w:numId w:val="4"/>
-        </w:numPr>
-      </w:pPr>
-      <w:r>
-        <w:t>Take an example .json file and update it for your use case manually.</w:t>
-      </w:r>
-    </w:p>
-    <w:p>
-      <w:pPr>
-        <w:ind w:left="360"/>
-      </w:pPr>
-      <w:r>
-        <w:drawing>
-          <wp:inline distT="0" distB="0" distL="0" distR="0" wp14:anchorId="19B6ADA6" wp14:editId="662D3D3B">
-            <wp:extent cx="5137551" cy="3073400"/>
-            <wp:effectExtent l="0" t="0" r="6350" b="0"/>
-            <wp:docPr id="2006317791" name="Picture 1" descr="A screenshot of a computer&#10;&#10;Description automatically generated"/>
-            <wp:cNvGraphicFramePr>
-              <a:graphicFrameLocks xmlns:a="http://schemas.openxmlformats.org/drawingml/2006/main" noChangeAspect="1"/>
-            </wp:cNvGraphicFramePr>
-            <a:graphic xmlns:a="http://schemas.openxmlformats.org/drawingml/2006/main">
-              <a:graphicData uri="http://schemas.openxmlformats.org/drawingml/2006/picture">
-                <pic:pic xmlns:pic="http://schemas.openxmlformats.org/drawingml/2006/picture">
-                  <pic:nvPicPr>
-                    <pic:cNvPr id="2006317791" name="Picture 1" descr="A screenshot of a computer&#10;&#10;Description automatically generated"/>
-                    <pic:cNvPicPr/>
-                  </pic:nvPicPr>
-                  <pic:blipFill>
-                    <a:blip r:embed="rId14"/>
-                    <a:stretch>
-                      <a:fillRect/>
-                    </a:stretch>
-                  </pic:blipFill>
-                  <pic:spPr>
-                    <a:xfrm>
-                      <a:off x="0" y="0"/>
-                      <a:ext cx="5141390" cy="3075697"/>
+                      <a:ext cx="3019425" cy="3876675"/>
                     </a:xfrm>
                     <a:prstGeom prst="rect">
                       <a:avLst/>
@@ -675,29 +332,215 @@
       </w:r>
     </w:p>
     <w:p>
-      <w:pPr>
-        <w:ind w:left="360"/>
-      </w:pPr>
-    </w:p>
-    <w:p>
-      <w:pPr>
-        <w:ind w:left="360"/>
-      </w:pPr>
-      <w:r>
-        <w:t xml:space="preserve">7. </w:t>
-      </w:r>
-      <w:r>
-        <w:t>Submit the html and the json to the Web Dev team</w:t>
+      <w:r>
+        <w:t>(</w:t>
+      </w:r>
+      <w:hyperlink r:id="rId12" w:anchor="_export-your-jupyter-notebook" w:history="1">
+        <w:r>
+          <w:rPr>
+            <w:rStyle w:val="Hyperlink"/>
+          </w:rPr>
+          <w:t>Explanation if you use VS Code</w:t>
+        </w:r>
+      </w:hyperlink>
+      <w:r>
+        <w:rPr>
+          <w:rStyle w:val="Hyperlink"/>
+        </w:rPr>
+        <w:t>)</w:t>
+      </w:r>
+    </w:p>
+    <w:p>
+      <w:pPr>
+        <w:pStyle w:val="ListParagraph"/>
+        <w:numPr>
+          <w:ilvl w:val="0"/>
+          <w:numId w:val="4"/>
+        </w:numPr>
+      </w:pPr>
+      <w:r>
+        <w:t>Send the web dev team the following details for your use case to create the search metadata:</w:t>
+      </w:r>
+    </w:p>
+    <w:p>
+      <w:pPr>
+        <w:pStyle w:val="ListParagraph"/>
+        <w:numPr>
+          <w:ilvl w:val="0"/>
+          <w:numId w:val="6"/>
+        </w:numPr>
+      </w:pPr>
+      <w:r>
+        <w:t>title</w:t>
+      </w:r>
+    </w:p>
+    <w:p>
+      <w:pPr>
+        <w:pStyle w:val="ListParagraph"/>
+        <w:numPr>
+          <w:ilvl w:val="0"/>
+          <w:numId w:val="6"/>
+        </w:numPr>
+      </w:pPr>
+      <w:r>
+        <w:t>file name or a link to the html you exported</w:t>
+      </w:r>
+    </w:p>
+    <w:p>
+      <w:pPr>
+        <w:pStyle w:val="ListParagraph"/>
+        <w:numPr>
+          <w:ilvl w:val="0"/>
+          <w:numId w:val="6"/>
+        </w:numPr>
+      </w:pPr>
+      <w:r>
+        <w:t>description</w:t>
+      </w:r>
+    </w:p>
+    <w:p>
+      <w:pPr>
+        <w:pStyle w:val="ListParagraph"/>
+        <w:numPr>
+          <w:ilvl w:val="0"/>
+          <w:numId w:val="6"/>
+        </w:numPr>
+      </w:pPr>
+      <w:r>
+        <w:t>tags</w:t>
+      </w:r>
+    </w:p>
+    <w:p>
+      <w:pPr>
+        <w:pStyle w:val="ListParagraph"/>
+        <w:numPr>
+          <w:ilvl w:val="0"/>
+          <w:numId w:val="6"/>
+        </w:numPr>
+      </w:pPr>
+      <w:r>
+        <w:t>difficulty</w:t>
+      </w:r>
+    </w:p>
+    <w:p>
+      <w:pPr>
+        <w:pStyle w:val="ListParagraph"/>
+        <w:numPr>
+          <w:ilvl w:val="0"/>
+          <w:numId w:val="6"/>
+        </w:numPr>
+      </w:pPr>
+      <w:r>
+        <w:t>technology (name of main packages used)</w:t>
+      </w:r>
+    </w:p>
+    <w:p>
+      <w:r>
+        <w:t>You can do this using</w:t>
+      </w:r>
+      <w:r>
+        <w:t xml:space="preserve"> a .</w:t>
+      </w:r>
+      <w:proofErr w:type="spellStart"/>
+      <w:r>
+        <w:t>json</w:t>
+      </w:r>
+      <w:proofErr w:type="spellEnd"/>
+      <w:r>
+        <w:t xml:space="preserve"> file</w:t>
+      </w:r>
+      <w:r>
+        <w:t xml:space="preserve"> or txt</w:t>
+      </w:r>
+      <w:r>
+        <w:t>.</w:t>
       </w:r>
       <w:r>
         <w:t xml:space="preserve"> </w:t>
       </w:r>
       <w:r>
+        <w:t>The below screenshot shows you an example of what this will look like. Reach out to the Web Dev team for support with this. They are the experts on this sort of thing!</w:t>
+      </w:r>
+    </w:p>
+    <w:p>
+      <w:pPr>
+        <w:pStyle w:val="ListParagraph"/>
+      </w:pPr>
+      <w:r>
+        <w:rPr>
+          <w:noProof/>
+        </w:rPr>
+        <w:drawing>
+          <wp:inline distT="0" distB="0" distL="0" distR="0" wp14:anchorId="2D439DD4" wp14:editId="160A8A43">
+            <wp:extent cx="5731510" cy="2767965"/>
+            <wp:effectExtent l="0" t="0" r="2540" b="0"/>
+            <wp:docPr id="3" name="Picture 3" descr="Graphical user interface, text, application&#10;&#10;Description automatically generated"/>
+            <wp:cNvGraphicFramePr>
+              <a:graphicFrameLocks xmlns:a="http://schemas.openxmlformats.org/drawingml/2006/main" noChangeAspect="1"/>
+            </wp:cNvGraphicFramePr>
+            <a:graphic xmlns:a="http://schemas.openxmlformats.org/drawingml/2006/main">
+              <a:graphicData uri="http://schemas.openxmlformats.org/drawingml/2006/picture">
+                <pic:pic xmlns:pic="http://schemas.openxmlformats.org/drawingml/2006/picture">
+                  <pic:nvPicPr>
+                    <pic:cNvPr id="3" name="Picture 3" descr="Graphical user interface, text, application&#10;&#10;Description automatically generated"/>
+                    <pic:cNvPicPr/>
+                  </pic:nvPicPr>
+                  <pic:blipFill>
+                    <a:blip r:embed="rId13"/>
+                    <a:stretch>
+                      <a:fillRect/>
+                    </a:stretch>
+                  </pic:blipFill>
+                  <pic:spPr>
+                    <a:xfrm>
+                      <a:off x="0" y="0"/>
+                      <a:ext cx="5731510" cy="2767965"/>
+                    </a:xfrm>
+                    <a:prstGeom prst="rect">
+                      <a:avLst/>
+                    </a:prstGeom>
+                  </pic:spPr>
+                </pic:pic>
+              </a:graphicData>
+            </a:graphic>
+          </wp:inline>
+        </w:drawing>
+      </w:r>
+    </w:p>
+    <w:p>
+      <w:pPr>
+        <w:pStyle w:val="ListParagraph"/>
+        <w:numPr>
+          <w:ilvl w:val="0"/>
+          <w:numId w:val="4"/>
+        </w:numPr>
+      </w:pPr>
+      <w:r>
+        <w:lastRenderedPageBreak/>
+        <w:t xml:space="preserve">Submit the html and the </w:t>
+      </w:r>
+      <w:proofErr w:type="spellStart"/>
+      <w:r>
+        <w:t>json</w:t>
+      </w:r>
+      <w:proofErr w:type="spellEnd"/>
+      <w:r>
+        <w:t xml:space="preserve"> to the Web Dev team</w:t>
+      </w:r>
+      <w:r>
+        <w:t xml:space="preserve"> </w:t>
+      </w:r>
+      <w:r>
         <w:t>using a Trello card</w:t>
       </w:r>
       <w:r>
-        <w:t xml:space="preserve"> – make sure to add the web dev team leader to the card, as well as links to your html file and the metadata json</w:t>
-      </w:r>
+        <w:t xml:space="preserve"> – make sure to add the web dev team leader to the card, as well as links to your html file and the metadata </w:t>
+      </w:r>
+      <w:proofErr w:type="spellStart"/>
+      <w:r>
+        <w:t>json</w:t>
+      </w:r>
+      <w:proofErr w:type="spellEnd"/>
       <w:r>
         <w:t>.</w:t>
       </w:r>
@@ -711,13 +554,10 @@
         <w:jc w:val="center"/>
       </w:pPr>
       <w:r>
-        <w:rPr>
-          <w:noProof/>
-        </w:rPr>
         <w:drawing>
-          <wp:inline distT="0" distB="0" distL="0" distR="0" wp14:anchorId="25B1EDD2" wp14:editId="7AD822DC">
-            <wp:extent cx="2295525" cy="3238870"/>
-            <wp:effectExtent l="0" t="0" r="0" b="0"/>
+          <wp:inline distT="0" distB="0" distL="0" distR="0" wp14:anchorId="25B1EDD2" wp14:editId="24679D8B">
+            <wp:extent cx="3159361" cy="4457700"/>
+            <wp:effectExtent l="0" t="0" r="3175" b="0"/>
             <wp:docPr id="9" name="Picture 9" descr="Graphical user interface, application, website&#10;&#10;Description automatically generated"/>
             <wp:cNvGraphicFramePr>
               <a:graphicFrameLocks xmlns:a="http://schemas.openxmlformats.org/drawingml/2006/main" noChangeAspect="1"/>
@@ -730,7 +570,7 @@
                     <pic:cNvPicPr/>
                   </pic:nvPicPr>
                   <pic:blipFill>
-                    <a:blip r:embed="rId15"/>
+                    <a:blip r:embed="rId14"/>
                     <a:stretch>
                       <a:fillRect/>
                     </a:stretch>
@@ -738,7 +578,7 @@
                   <pic:spPr>
                     <a:xfrm>
                       <a:off x="0" y="0"/>
-                      <a:ext cx="2303925" cy="3250721"/>
+                      <a:ext cx="3166116" cy="4467230"/>
                     </a:xfrm>
                     <a:prstGeom prst="rect">
                       <a:avLst/>
@@ -756,7 +596,7 @@
         <w:pStyle w:val="ListParagraph"/>
         <w:numPr>
           <w:ilvl w:val="0"/>
-          <w:numId w:val="13"/>
+          <w:numId w:val="4"/>
         </w:numPr>
       </w:pPr>
       <w:r>
@@ -767,63 +607,24 @@
       <w:pPr>
         <w:pStyle w:val="Heading1"/>
       </w:pPr>
-    </w:p>
-    <w:p>
-      <w:pPr>
-        <w:pStyle w:val="Heading1"/>
-        <w:spacing w:before="0" w:after="0"/>
-      </w:pPr>
-    </w:p>
-    <w:p>
-      <w:pPr>
-        <w:pStyle w:val="Heading1"/>
-        <w:spacing w:before="0" w:after="0"/>
-      </w:pPr>
-    </w:p>
-    <w:p>
-      <w:pPr>
-        <w:pStyle w:val="Heading1"/>
-        <w:spacing w:before="0" w:after="0"/>
-      </w:pPr>
-    </w:p>
-    <w:p>
-      <w:pPr>
-        <w:pStyle w:val="Heading1"/>
-        <w:spacing w:before="0" w:after="0"/>
-      </w:pPr>
-      <w:r>
-        <w:lastRenderedPageBreak/>
+      <w:r>
         <w:t>Style guide for use cases</w:t>
       </w:r>
     </w:p>
     <w:p>
       <w:pPr>
         <w:pStyle w:val="Heading2"/>
-        <w:spacing w:before="0" w:after="0"/>
-      </w:pPr>
-    </w:p>
-    <w:p>
-      <w:pPr>
-        <w:pStyle w:val="Heading2"/>
-        <w:spacing w:before="0" w:after="0"/>
       </w:pPr>
       <w:r>
         <w:t>Headers</w:t>
       </w:r>
     </w:p>
     <w:p>
-      <w:pPr>
-        <w:spacing w:after="0"/>
-      </w:pPr>
       <w:r>
         <w:t>For styling within your markdown cells, there are two choices you can use for headers.</w:t>
       </w:r>
     </w:p>
-    <w:p>
-      <w:pPr>
-        <w:spacing w:after="0"/>
-      </w:pPr>
-    </w:p>
+    <w:p/>
     <w:p>
       <w:pPr>
         <w:pStyle w:val="ListParagraph"/>
@@ -831,8 +632,6 @@
           <w:ilvl w:val="0"/>
           <w:numId w:val="5"/>
         </w:numPr>
-        <w:spacing w:after="0"/>
-        <w:ind w:left="0"/>
       </w:pPr>
       <w:r>
         <w:t>You can use HTML classes specific to the use case styling:</w:t>
@@ -840,7 +639,7 @@
     </w:p>
     <w:p>
       <w:pPr>
-        <w:spacing w:after="0"/>
+        <w:ind w:left="720"/>
         <w:rPr>
           <w:rFonts w:ascii="Consolas" w:hAnsi="Consolas" w:cs="Courier New"/>
           <w:shd w:val="pct15" w:color="auto" w:fill="FFFFFF"/>
@@ -851,35 +650,56 @@
           <w:rFonts w:ascii="Consolas" w:hAnsi="Consolas" w:cs="Courier New"/>
           <w:shd w:val="pct15" w:color="auto" w:fill="FFFFFF"/>
         </w:rPr>
-        <w:t>&lt;p class="usecase-subsection-header"&gt;This is a subsection header.&lt;/p&gt;</w:t>
-      </w:r>
-    </w:p>
-    <w:p>
-      <w:pPr>
-        <w:spacing w:after="0"/>
+        <w:t>&lt;p class="</w:t>
+      </w:r>
+      <w:proofErr w:type="spellStart"/>
+      <w:r>
         <w:rPr>
           <w:rFonts w:ascii="Consolas" w:hAnsi="Consolas" w:cs="Courier New"/>
           <w:shd w:val="pct15" w:color="auto" w:fill="FFFFFF"/>
         </w:rPr>
-      </w:pPr>
+        <w:t>usecase</w:t>
+      </w:r>
+      <w:proofErr w:type="spellEnd"/>
       <w:r>
         <w:rPr>
           <w:rFonts w:ascii="Consolas" w:hAnsi="Consolas" w:cs="Courier New"/>
           <w:shd w:val="pct15" w:color="auto" w:fill="FFFFFF"/>
         </w:rPr>
-        <w:t>&lt;p class="usecase-subsection-blurb"&gt;This is a blurb header.&lt;/p&gt;</w:t>
-      </w:r>
-    </w:p>
-    <w:p>
-      <w:pPr>
-        <w:pStyle w:val="ListParagraph"/>
-        <w:spacing w:after="0"/>
-        <w:ind w:left="0"/>
+        <w:t>-subsection-header"&gt;This is a subsection header.&lt;/p&gt;</w:t>
+      </w:r>
+    </w:p>
+    <w:p>
+      <w:pPr>
+        <w:ind w:left="720"/>
         <w:rPr>
           <w:rFonts w:ascii="Consolas" w:hAnsi="Consolas" w:cs="Courier New"/>
           <w:shd w:val="pct15" w:color="auto" w:fill="FFFFFF"/>
         </w:rPr>
       </w:pPr>
+      <w:r>
+        <w:rPr>
+          <w:rFonts w:ascii="Consolas" w:hAnsi="Consolas" w:cs="Courier New"/>
+          <w:shd w:val="pct15" w:color="auto" w:fill="FFFFFF"/>
+        </w:rPr>
+        <w:t>&lt;p class="</w:t>
+      </w:r>
+      <w:proofErr w:type="spellStart"/>
+      <w:r>
+        <w:rPr>
+          <w:rFonts w:ascii="Consolas" w:hAnsi="Consolas" w:cs="Courier New"/>
+          <w:shd w:val="pct15" w:color="auto" w:fill="FFFFFF"/>
+        </w:rPr>
+        <w:t>usecase</w:t>
+      </w:r>
+      <w:proofErr w:type="spellEnd"/>
+      <w:r>
+        <w:rPr>
+          <w:rFonts w:ascii="Consolas" w:hAnsi="Consolas" w:cs="Courier New"/>
+          <w:shd w:val="pct15" w:color="auto" w:fill="FFFFFF"/>
+        </w:rPr>
+        <w:t>-subsection-blurb"&gt;This is a blurb header.&lt;/p&gt;</w:t>
+      </w:r>
     </w:p>
     <w:p>
       <w:pPr>
@@ -888,8 +708,6 @@
           <w:ilvl w:val="0"/>
           <w:numId w:val="5"/>
         </w:numPr>
-        <w:spacing w:after="0"/>
-        <w:ind w:left="0"/>
         <w:rPr>
           <w:rFonts w:ascii="Consolas" w:hAnsi="Consolas" w:cs="Courier New"/>
           <w:shd w:val="pct15" w:color="auto" w:fill="FFFFFF"/>
@@ -901,7 +719,7 @@
     </w:p>
     <w:p>
       <w:pPr>
-        <w:spacing w:after="0"/>
+        <w:ind w:left="720"/>
         <w:rPr>
           <w:rFonts w:ascii="Consolas" w:hAnsi="Consolas"/>
           <w:shd w:val="pct15" w:color="auto" w:fill="FFFFFF"/>
@@ -917,7 +735,7 @@
     </w:p>
     <w:p>
       <w:pPr>
-        <w:spacing w:after="0"/>
+        <w:ind w:left="720"/>
         <w:rPr>
           <w:rFonts w:ascii="Consolas" w:hAnsi="Consolas"/>
           <w:shd w:val="pct15" w:color="auto" w:fill="FFFFFF"/>
@@ -933,7 +751,7 @@
     </w:p>
     <w:p>
       <w:pPr>
-        <w:spacing w:after="0"/>
+        <w:ind w:left="720"/>
         <w:rPr>
           <w:rFonts w:ascii="Consolas" w:hAnsi="Consolas"/>
           <w:shd w:val="pct15" w:color="auto" w:fill="FFFFFF"/>
@@ -949,7 +767,7 @@
     </w:p>
     <w:p>
       <w:pPr>
-        <w:spacing w:after="0"/>
+        <w:ind w:left="720"/>
         <w:rPr>
           <w:rFonts w:ascii="Consolas" w:hAnsi="Consolas"/>
           <w:shd w:val="pct15" w:color="auto" w:fill="FFFFFF"/>
@@ -965,7 +783,7 @@
     </w:p>
     <w:p>
       <w:pPr>
-        <w:spacing w:after="0"/>
+        <w:ind w:left="720"/>
         <w:rPr>
           <w:rFonts w:ascii="Consolas" w:hAnsi="Consolas"/>
           <w:shd w:val="pct15" w:color="auto" w:fill="FFFFFF"/>
@@ -982,13 +800,6 @@
     <w:p>
       <w:pPr>
         <w:pStyle w:val="Heading2"/>
-        <w:spacing w:before="0" w:after="0"/>
-      </w:pPr>
-    </w:p>
-    <w:p>
-      <w:pPr>
-        <w:pStyle w:val="Heading2"/>
-        <w:spacing w:before="0" w:after="0"/>
         <w:rPr>
           <w:color w:val="D4D4D4"/>
         </w:rPr>
@@ -998,97 +809,90 @@
       </w:r>
     </w:p>
     <w:p>
-      <w:pPr>
-        <w:spacing w:after="0"/>
-      </w:pPr>
-      <w:r>
+      <w:r>
+        <w:lastRenderedPageBreak/>
         <w:t>General advice:</w:t>
       </w:r>
     </w:p>
     <w:p>
-      <w:pPr>
-        <w:pStyle w:val="ListParagraph"/>
-        <w:numPr>
-          <w:ilvl w:val="0"/>
-          <w:numId w:val="10"/>
-        </w:numPr>
-        <w:spacing w:after="0"/>
-      </w:pPr>
-      <w:r>
-        <w:t>Use the same colour or colour palette throughout your notebook, unless variety is necessary</w:t>
-      </w:r>
-    </w:p>
-    <w:p>
-      <w:pPr>
-        <w:pStyle w:val="ListParagraph"/>
-        <w:spacing w:after="0"/>
-      </w:pPr>
-    </w:p>
-    <w:p>
-      <w:pPr>
-        <w:pStyle w:val="ListParagraph"/>
-        <w:numPr>
-          <w:ilvl w:val="0"/>
-          <w:numId w:val="10"/>
-        </w:numPr>
-        <w:spacing w:after="0"/>
-      </w:pPr>
-      <w:r>
-        <w:t>Select a palette based on the type of data being represented</w:t>
-      </w:r>
-    </w:p>
-    <w:p>
-      <w:pPr>
-        <w:spacing w:after="0"/>
-      </w:pPr>
-    </w:p>
-    <w:p>
-      <w:pPr>
-        <w:pStyle w:val="ListParagraph"/>
-        <w:numPr>
-          <w:ilvl w:val="0"/>
-          <w:numId w:val="10"/>
-        </w:numPr>
-        <w:spacing w:after="0"/>
-      </w:pPr>
-      <w:r>
-        <w:t>Consider accessibility (colourblindness, low vision)</w:t>
-      </w:r>
-    </w:p>
-    <w:p>
-      <w:pPr>
-        <w:spacing w:after="0"/>
-      </w:pPr>
-    </w:p>
-    <w:p>
-      <w:pPr>
-        <w:spacing w:after="0"/>
-      </w:pPr>
-      <w:r>
-        <w:t>If all of your plots only use 1-2 colors use one of the company style colors:</w:t>
+      <w:r>
+        <w:rPr>
+          <w:color w:val="6796E6"/>
+        </w:rPr>
+        <w:t>1.</w:t>
+      </w:r>
+      <w:r>
+        <w:t xml:space="preserve"> Use the same colour or colour palette throughout your notebook, unless variety is necessary</w:t>
+      </w:r>
+    </w:p>
+    <w:p>
+      <w:r>
+        <w:rPr>
+          <w:color w:val="6796E6"/>
+        </w:rPr>
+        <w:t>2.</w:t>
+      </w:r>
+      <w:r>
+        <w:t xml:space="preserve"> Select a palette based on the type of data being represented</w:t>
+      </w:r>
+    </w:p>
+    <w:p>
+      <w:r>
+        <w:rPr>
+          <w:color w:val="6796E6"/>
+        </w:rPr>
+        <w:t>3.</w:t>
+      </w:r>
+      <w:r>
+        <w:t xml:space="preserve"> Consider accessibility (</w:t>
+      </w:r>
+      <w:proofErr w:type="spellStart"/>
+      <w:r>
+        <w:t>colourblindness</w:t>
+      </w:r>
+      <w:proofErr w:type="spellEnd"/>
+      <w:r>
+        <w:t>, low vision)</w:t>
+      </w:r>
+    </w:p>
+    <w:p>
+      <w:pPr>
+        <w:pStyle w:val="Heading3"/>
+      </w:pPr>
+      <w:r>
+        <w:t xml:space="preserve">1) If all of your plots only use 1-2 </w:t>
+      </w:r>
+      <w:proofErr w:type="spellStart"/>
+      <w:r>
+        <w:t>colors</w:t>
+      </w:r>
+      <w:proofErr w:type="spellEnd"/>
+      <w:r>
+        <w:t xml:space="preserve"> use one of the company style </w:t>
+      </w:r>
+      <w:proofErr w:type="spellStart"/>
+      <w:r>
+        <w:t>colors</w:t>
+      </w:r>
+      <w:proofErr w:type="spellEnd"/>
+      <w:r>
+        <w:t>:</w:t>
       </w:r>
     </w:p>
     <w:p>
       <w:pPr>
         <w:pStyle w:val="Heading4"/>
-        <w:spacing w:before="0"/>
       </w:pPr>
       <w:r>
         <w:t>Light theme</w:t>
       </w:r>
     </w:p>
     <w:p>
-      <w:pPr>
-        <w:spacing w:after="0"/>
-      </w:pPr>
-      <w:r>
-        <w:rPr>
-          <w:noProof/>
-        </w:rPr>
+      <w:r>
         <w:drawing>
-          <wp:inline distT="0" distB="0" distL="0" distR="0" wp14:anchorId="48FBBFA7" wp14:editId="5360C83E">
-            <wp:extent cx="5913141" cy="809625"/>
-            <wp:effectExtent l="0" t="0" r="0" b="0"/>
+          <wp:inline distT="0" distB="0" distL="0" distR="0" wp14:anchorId="48FBBFA7" wp14:editId="01184BC3">
+            <wp:extent cx="6645910" cy="909955"/>
+            <wp:effectExtent l="0" t="0" r="2540" b="4445"/>
             <wp:docPr id="6" name="Picture 6" descr="Chart, background pattern, treemap chart&#10;&#10;Description automatically generated"/>
             <wp:cNvGraphicFramePr>
               <a:graphicFrameLocks xmlns:a="http://schemas.openxmlformats.org/drawingml/2006/main" noChangeAspect="1"/>
@@ -1101,14 +905,14 @@
                     <pic:cNvPicPr/>
                   </pic:nvPicPr>
                   <pic:blipFill rotWithShape="1">
-                    <a:blip r:embed="rId16"/>
+                    <a:blip r:embed="rId15"/>
                     <a:srcRect t="62614"/>
                     <a:stretch/>
                   </pic:blipFill>
                   <pic:spPr bwMode="auto">
                     <a:xfrm>
                       <a:off x="0" y="0"/>
-                      <a:ext cx="5986538" cy="819675"/>
+                      <a:ext cx="6645910" cy="909955"/>
                     </a:xfrm>
                     <a:prstGeom prst="rect">
                       <a:avLst/>
@@ -1129,100 +933,6 @@
         </w:drawing>
       </w:r>
     </w:p>
-    <w:p>
-      <w:pPr>
-        <w:spacing w:after="0"/>
-      </w:pPr>
-      <w:r>
-        <w:t xml:space="preserve">     2af598</w:t>
-      </w:r>
-      <w:r>
-        <w:tab/>
-        <w:t xml:space="preserve">       22e4ac</w:t>
-      </w:r>
-      <w:r>
-        <w:tab/>
-      </w:r>
-      <w:r>
-        <w:tab/>
-        <w:t>1bd7bb</w:t>
-      </w:r>
-      <w:r>
-        <w:tab/>
-        <w:t>14c9cb</w:t>
-      </w:r>
-      <w:r>
-        <w:tab/>
-      </w:r>
-      <w:r>
-        <w:tab/>
-        <w:t xml:space="preserve">    0fbed8</w:t>
-      </w:r>
-      <w:r>
-        <w:tab/>
-        <w:t xml:space="preserve">     08b3e5</w:t>
-      </w:r>
-    </w:p>
-    <w:p>
-      <w:pPr>
-        <w:pStyle w:val="Heading4"/>
-        <w:spacing w:before="0"/>
-      </w:pPr>
-    </w:p>
-    <w:p>
-      <w:pPr>
-        <w:pStyle w:val="Heading4"/>
-        <w:spacing w:before="0"/>
-      </w:pPr>
-      <w:r>
-        <w:t>Dark theme</w:t>
-      </w:r>
-    </w:p>
-    <w:p>
-      <w:pPr>
-        <w:spacing w:after="0"/>
-      </w:pPr>
-      <w:r>
-        <w:rPr>
-          <w:noProof/>
-        </w:rPr>
-        <w:drawing>
-          <wp:inline distT="0" distB="0" distL="0" distR="0" wp14:anchorId="05F0A4D3" wp14:editId="19BA10B7">
-            <wp:extent cx="5724525" cy="891004"/>
-            <wp:effectExtent l="0" t="0" r="0" b="4445"/>
-            <wp:docPr id="7" name="Picture 7" descr="Graphical user interface&#10;&#10;Description automatically generated with medium confidence"/>
-            <wp:cNvGraphicFramePr>
-              <a:graphicFrameLocks xmlns:a="http://schemas.openxmlformats.org/drawingml/2006/main" noChangeAspect="1"/>
-            </wp:cNvGraphicFramePr>
-            <a:graphic xmlns:a="http://schemas.openxmlformats.org/drawingml/2006/main">
-              <a:graphicData uri="http://schemas.openxmlformats.org/drawingml/2006/picture">
-                <pic:pic xmlns:pic="http://schemas.openxmlformats.org/drawingml/2006/picture">
-                  <pic:nvPicPr>
-                    <pic:cNvPr id="7" name="Picture 7" descr="Graphical user interface&#10;&#10;Description automatically generated with medium confidence"/>
-                    <pic:cNvPicPr/>
-                  </pic:nvPicPr>
-                  <pic:blipFill>
-                    <a:blip r:embed="rId17"/>
-                    <a:stretch>
-                      <a:fillRect/>
-                    </a:stretch>
-                  </pic:blipFill>
-                  <pic:spPr>
-                    <a:xfrm>
-                      <a:off x="0" y="0"/>
-                      <a:ext cx="5756775" cy="896024"/>
-                    </a:xfrm>
-                    <a:prstGeom prst="rect">
-                      <a:avLst/>
-                    </a:prstGeom>
-                  </pic:spPr>
-                </pic:pic>
-              </a:graphicData>
-            </a:graphic>
-          </wp:inline>
-        </w:drawing>
-      </w:r>
-    </w:p>
     <w:tbl>
       <w:tblPr>
         <w:tblStyle w:val="TableGrid"/>
@@ -1238,27 +948,174 @@
         <w:tblLook w:val="04A0" w:firstRow="1" w:lastRow="0" w:firstColumn="1" w:lastColumn="0" w:noHBand="0" w:noVBand="1"/>
       </w:tblPr>
       <w:tblGrid>
-        <w:gridCol w:w="1916"/>
-        <w:gridCol w:w="1916"/>
-        <w:gridCol w:w="1916"/>
-        <w:gridCol w:w="1916"/>
-        <w:gridCol w:w="1917"/>
+        <w:gridCol w:w="1735"/>
+        <w:gridCol w:w="1735"/>
+        <w:gridCol w:w="1736"/>
+        <w:gridCol w:w="1736"/>
+        <w:gridCol w:w="1736"/>
+        <w:gridCol w:w="1736"/>
       </w:tblGrid>
       <w:tr>
         <w:trPr>
-          <w:trHeight w:val="417"/>
+          <w:trHeight w:val="142"/>
         </w:trPr>
         <w:tc>
           <w:tcPr>
-            <w:tcW w:w="1916" w:type="dxa"/>
+            <w:tcW w:w="1735" w:type="dxa"/>
           </w:tcPr>
           <w:p>
             <w:pPr>
-              <w:spacing w:after="0"/>
+              <w:jc w:val="center"/>
             </w:pPr>
             <w:r>
-              <w:t xml:space="preserve">        </w:t>
+              <w:t>2af598</w:t>
             </w:r>
+          </w:p>
+        </w:tc>
+        <w:tc>
+          <w:tcPr>
+            <w:tcW w:w="1735" w:type="dxa"/>
+          </w:tcPr>
+          <w:p>
+            <w:pPr>
+              <w:jc w:val="center"/>
+            </w:pPr>
+            <w:r>
+              <w:t>22e4ac</w:t>
+            </w:r>
+          </w:p>
+        </w:tc>
+        <w:tc>
+          <w:tcPr>
+            <w:tcW w:w="1736" w:type="dxa"/>
+          </w:tcPr>
+          <w:p>
+            <w:pPr>
+              <w:jc w:val="center"/>
+            </w:pPr>
+            <w:r>
+              <w:t>1bd7bb</w:t>
+            </w:r>
+          </w:p>
+        </w:tc>
+        <w:tc>
+          <w:tcPr>
+            <w:tcW w:w="1736" w:type="dxa"/>
+          </w:tcPr>
+          <w:p>
+            <w:pPr>
+              <w:jc w:val="center"/>
+            </w:pPr>
+            <w:r>
+              <w:t>14c9cb</w:t>
+            </w:r>
+          </w:p>
+        </w:tc>
+        <w:tc>
+          <w:tcPr>
+            <w:tcW w:w="1736" w:type="dxa"/>
+          </w:tcPr>
+          <w:p>
+            <w:pPr>
+              <w:jc w:val="center"/>
+            </w:pPr>
+            <w:r>
+              <w:t>0fbed8</w:t>
+            </w:r>
+          </w:p>
+        </w:tc>
+        <w:tc>
+          <w:tcPr>
+            <w:tcW w:w="1736" w:type="dxa"/>
+          </w:tcPr>
+          <w:p>
+            <w:pPr>
+              <w:jc w:val="center"/>
+            </w:pPr>
+            <w:r>
+              <w:t>08b3e5</w:t>
+            </w:r>
+          </w:p>
+        </w:tc>
+      </w:tr>
+    </w:tbl>
+    <w:p>
+      <w:pPr>
+        <w:pStyle w:val="Heading4"/>
+      </w:pPr>
+      <w:r>
+        <w:t>Dark theme</w:t>
+      </w:r>
+    </w:p>
+    <w:p>
+      <w:r>
+        <w:drawing>
+          <wp:inline distT="0" distB="0" distL="0" distR="0" wp14:anchorId="05F0A4D3" wp14:editId="6F55AA3E">
+            <wp:extent cx="6645910" cy="1034415"/>
+            <wp:effectExtent l="0" t="0" r="2540" b="0"/>
+            <wp:docPr id="7" name="Picture 7" descr="Graphical user interface&#10;&#10;Description automatically generated with medium confidence"/>
+            <wp:cNvGraphicFramePr>
+              <a:graphicFrameLocks xmlns:a="http://schemas.openxmlformats.org/drawingml/2006/main" noChangeAspect="1"/>
+            </wp:cNvGraphicFramePr>
+            <a:graphic xmlns:a="http://schemas.openxmlformats.org/drawingml/2006/main">
+              <a:graphicData uri="http://schemas.openxmlformats.org/drawingml/2006/picture">
+                <pic:pic xmlns:pic="http://schemas.openxmlformats.org/drawingml/2006/picture">
+                  <pic:nvPicPr>
+                    <pic:cNvPr id="7" name="Picture 7" descr="Graphical user interface&#10;&#10;Description automatically generated with medium confidence"/>
+                    <pic:cNvPicPr/>
+                  </pic:nvPicPr>
+                  <pic:blipFill>
+                    <a:blip r:embed="rId16"/>
+                    <a:stretch>
+                      <a:fillRect/>
+                    </a:stretch>
+                  </pic:blipFill>
+                  <pic:spPr>
+                    <a:xfrm>
+                      <a:off x="0" y="0"/>
+                      <a:ext cx="6645910" cy="1034415"/>
+                    </a:xfrm>
+                    <a:prstGeom prst="rect">
+                      <a:avLst/>
+                    </a:prstGeom>
+                  </pic:spPr>
+                </pic:pic>
+              </a:graphicData>
+            </a:graphic>
+          </wp:inline>
+        </w:drawing>
+      </w:r>
+    </w:p>
+    <w:tbl>
+      <w:tblPr>
+        <w:tblStyle w:val="TableGrid"/>
+        <w:tblW w:w="0" w:type="auto"/>
+        <w:tblBorders>
+          <w:top w:val="none" w:sz="0" w:space="0" w:color="auto"/>
+          <w:left w:val="none" w:sz="0" w:space="0" w:color="auto"/>
+          <w:bottom w:val="none" w:sz="0" w:space="0" w:color="auto"/>
+          <w:right w:val="none" w:sz="0" w:space="0" w:color="auto"/>
+          <w:insideH w:val="none" w:sz="0" w:space="0" w:color="auto"/>
+          <w:insideV w:val="none" w:sz="0" w:space="0" w:color="auto"/>
+        </w:tblBorders>
+        <w:tblLook w:val="04A0" w:firstRow="1" w:lastRow="0" w:firstColumn="1" w:lastColumn="0" w:noHBand="0" w:noVBand="1"/>
+      </w:tblPr>
+      <w:tblGrid>
+        <w:gridCol w:w="2091"/>
+        <w:gridCol w:w="2091"/>
+        <w:gridCol w:w="2091"/>
+        <w:gridCol w:w="2091"/>
+        <w:gridCol w:w="2092"/>
+      </w:tblGrid>
+      <w:tr>
+        <w:tc>
+          <w:tcPr>
+            <w:tcW w:w="2091" w:type="dxa"/>
+          </w:tcPr>
+          <w:p>
+            <w:pPr>
+              <w:jc w:val="center"/>
+            </w:pPr>
             <w:r>
               <w:t>08af64</w:t>
             </w:r>
@@ -1266,11 +1123,11 @@
         </w:tc>
         <w:tc>
           <w:tcPr>
-            <w:tcW w:w="1916" w:type="dxa"/>
+            <w:tcW w:w="2091" w:type="dxa"/>
           </w:tcPr>
           <w:p>
             <w:pPr>
-              <w:spacing w:after="0"/>
+              <w:jc w:val="center"/>
             </w:pPr>
             <w:r>
               <w:t>14a38e</w:t>
@@ -1279,11 +1136,11 @@
         </w:tc>
         <w:tc>
           <w:tcPr>
-            <w:tcW w:w="1916" w:type="dxa"/>
+            <w:tcW w:w="2091" w:type="dxa"/>
           </w:tcPr>
           <w:p>
             <w:pPr>
-              <w:spacing w:after="0"/>
+              <w:jc w:val="center"/>
             </w:pPr>
             <w:r>
               <w:t>0f9295</w:t>
@@ -1292,11 +1149,11 @@
         </w:tc>
         <w:tc>
           <w:tcPr>
-            <w:tcW w:w="1916" w:type="dxa"/>
+            <w:tcW w:w="2091" w:type="dxa"/>
           </w:tcPr>
           <w:p>
             <w:pPr>
-              <w:spacing w:after="0"/>
+              <w:jc w:val="center"/>
             </w:pPr>
             <w:r>
               <w:t>056b8a</w:t>
@@ -1305,29 +1162,22 @@
         </w:tc>
         <w:tc>
           <w:tcPr>
-            <w:tcW w:w="1917" w:type="dxa"/>
+            <w:tcW w:w="2092" w:type="dxa"/>
           </w:tcPr>
           <w:p>
             <w:pPr>
-              <w:spacing w:after="0"/>
+              <w:jc w:val="center"/>
             </w:pPr>
             <w:r>
               <w:t>121212</w:t>
             </w:r>
           </w:p>
-          <w:p>
-            <w:pPr>
-              <w:spacing w:after="0"/>
-              <w:jc w:val="center"/>
-            </w:pPr>
-          </w:p>
         </w:tc>
       </w:tr>
     </w:tbl>
     <w:p>
       <w:pPr>
         <w:pStyle w:val="Heading3"/>
-        <w:spacing w:before="0"/>
       </w:pPr>
       <w:r>
         <w:rPr>
@@ -1335,16 +1185,31 @@
           <w:i/>
           <w:iCs/>
         </w:rPr>
-        <w:t>2) If your plot needs multiple colors, choose an appropriate palette using either of the</w:t>
+        <w:t xml:space="preserve">2) If your plot needs multiple </w:t>
+      </w:r>
+      <w:proofErr w:type="spellStart"/>
+      <w:r>
+        <w:rPr>
+          <w:rStyle w:val="Heading3Char"/>
+          <w:i/>
+          <w:iCs/>
+        </w:rPr>
+        <w:t>colors</w:t>
+      </w:r>
+      <w:proofErr w:type="spellEnd"/>
+      <w:r>
+        <w:rPr>
+          <w:rStyle w:val="Heading3Char"/>
+          <w:i/>
+          <w:iCs/>
+        </w:rPr>
+        <w:t>, choose an appropriate palette using either of the</w:t>
       </w:r>
       <w:r>
         <w:t xml:space="preserve"> following tutorials:</w:t>
       </w:r>
     </w:p>
     <w:p>
-      <w:pPr>
-        <w:spacing w:after="0"/>
-      </w:pPr>
       <w:r>
         <w:rPr>
           <w:color w:val="6796E6"/>
@@ -1354,7 +1219,7 @@
       <w:r>
         <w:t xml:space="preserve"> </w:t>
       </w:r>
-      <w:hyperlink r:id="rId18" w:history="1">
+      <w:hyperlink r:id="rId17" w:history="1">
         <w:r>
           <w:rPr>
             <w:rStyle w:val="Hyperlink"/>
@@ -1367,9 +1232,6 @@
       </w:r>
     </w:p>
     <w:p>
-      <w:pPr>
-        <w:spacing w:after="0"/>
-      </w:pPr>
       <w:r>
         <w:rPr>
           <w:color w:val="6796E6"/>
@@ -1379,7 +1241,7 @@
       <w:r>
         <w:t xml:space="preserve"> </w:t>
       </w:r>
-      <w:hyperlink r:id="rId19" w:history="1">
+      <w:hyperlink r:id="rId18" w:history="1">
         <w:r>
           <w:rPr>
             <w:rStyle w:val="Hyperlink"/>
@@ -1394,7 +1256,6 @@
     <w:p>
       <w:pPr>
         <w:pStyle w:val="Heading3"/>
-        <w:spacing w:before="0"/>
         <w:rPr>
           <w:color w:val="D4D4D4"/>
         </w:rPr>
@@ -1405,9 +1266,33 @@
     </w:p>
     <w:p>
       <w:r>
-        <w:t xml:space="preserve">For qualitative plotting Seaborn's 'colorblind' palette is recommended. For maps with sequential or diverging it is recommended to use one of the Color Brewer schemes which can be previewed at </w:t>
-      </w:r>
-      <w:hyperlink r:id="rId20" w:history="1">
+        <w:t xml:space="preserve">For qualitative plotting </w:t>
+      </w:r>
+      <w:proofErr w:type="spellStart"/>
+      <w:r>
+        <w:t>Seaborn's</w:t>
+      </w:r>
+      <w:proofErr w:type="spellEnd"/>
+      <w:r>
+        <w:t xml:space="preserve"> '</w:t>
+      </w:r>
+      <w:proofErr w:type="spellStart"/>
+      <w:r>
+        <w:t>colorblind</w:t>
+      </w:r>
+      <w:proofErr w:type="spellEnd"/>
+      <w:r>
+        <w:t xml:space="preserve">' palette is recommended. For maps with sequential or diverging it is recommended to use one of the </w:t>
+      </w:r>
+      <w:proofErr w:type="spellStart"/>
+      <w:r>
+        <w:t>Color</w:t>
+      </w:r>
+      <w:proofErr w:type="spellEnd"/>
+      <w:r>
+        <w:t xml:space="preserve"> Brewer schemes which can be previewed at </w:t>
+      </w:r>
+      <w:hyperlink r:id="rId19" w:history="1">
         <w:r>
           <w:rPr>
             <w:rStyle w:val="Hyperlink"/>
@@ -1430,11 +1315,6 @@
     <w:p>
       <w:pPr>
         <w:pStyle w:val="Heading2"/>
-      </w:pPr>
-    </w:p>
-    <w:p>
-      <w:pPr>
-        <w:pStyle w:val="Heading2"/>
         <w:rPr>
           <w:color w:val="D4D4D4"/>
         </w:rPr>
@@ -1470,40 +1350,104 @@
           <w:rFonts w:ascii="Consolas" w:hAnsi="Consolas"/>
           <w:shd w:val="pct15" w:color="auto" w:fill="FFFFFF"/>
         </w:rPr>
-        <w:t>&lt;a href="#fn-1"&gt;[1]&lt;/a&gt;</w:t>
-      </w:r>
-      <w:r>
-        <w:t xml:space="preserve"> </w:t>
-      </w:r>
-    </w:p>
-    <w:p>
-      <w:r>
-        <w:t xml:space="preserve">and add a matching ID in the reference list using the </w:t>
-      </w:r>
+        <w:t xml:space="preserve">&lt;a </w:t>
+      </w:r>
+      <w:proofErr w:type="spellStart"/>
       <w:r>
         <w:rPr>
           <w:rFonts w:ascii="Consolas" w:hAnsi="Consolas"/>
           <w:shd w:val="pct15" w:color="auto" w:fill="FFFFFF"/>
         </w:rPr>
-        <w:t>&lt;fn&gt;</w:t>
-      </w:r>
-      <w:r>
-        <w:t xml:space="preserve"> tag:</w:t>
-      </w:r>
-    </w:p>
-    <w:p>
-      <w:pPr>
-        <w:ind w:left="720"/>
-      </w:pPr>
-      <w:r>
-        <w:t xml:space="preserve"> </w:t>
-      </w:r>
+        <w:t>href</w:t>
+      </w:r>
+      <w:proofErr w:type="spellEnd"/>
       <w:r>
         <w:rPr>
           <w:rFonts w:ascii="Consolas" w:hAnsi="Consolas"/>
           <w:shd w:val="pct15" w:color="auto" w:fill="FFFFFF"/>
         </w:rPr>
-        <w:t>&lt;fn id="fn-1"&gt;[1] Author (Year) _Title_, Publisher, Publication location.&lt;/fn&gt;</w:t>
+        <w:t>="#fn-1"&gt;[1]&lt;/a&gt;</w:t>
+      </w:r>
+      <w:r>
+        <w:t xml:space="preserve"> </w:t>
+      </w:r>
+    </w:p>
+    <w:p>
+      <w:r>
+        <w:t xml:space="preserve">and add a matching ID in the reference list using the </w:t>
+      </w:r>
+      <w:r>
+        <w:rPr>
+          <w:rFonts w:ascii="Consolas" w:hAnsi="Consolas"/>
+          <w:shd w:val="pct15" w:color="auto" w:fill="FFFFFF"/>
+        </w:rPr>
+        <w:t>&lt;</w:t>
+      </w:r>
+      <w:proofErr w:type="spellStart"/>
+      <w:r>
+        <w:rPr>
+          <w:rFonts w:ascii="Consolas" w:hAnsi="Consolas"/>
+          <w:shd w:val="pct15" w:color="auto" w:fill="FFFFFF"/>
+        </w:rPr>
+        <w:t>fn</w:t>
+      </w:r>
+      <w:proofErr w:type="spellEnd"/>
+      <w:r>
+        <w:rPr>
+          <w:rFonts w:ascii="Consolas" w:hAnsi="Consolas"/>
+          <w:shd w:val="pct15" w:color="auto" w:fill="FFFFFF"/>
+        </w:rPr>
+        <w:t>&gt;</w:t>
+      </w:r>
+      <w:r>
+        <w:t xml:space="preserve"> tag:</w:t>
+      </w:r>
+    </w:p>
+    <w:p>
+      <w:pPr>
+        <w:ind w:left="720"/>
+      </w:pPr>
+      <w:r>
+        <w:t xml:space="preserve"> </w:t>
+      </w:r>
+      <w:r>
+        <w:rPr>
+          <w:rFonts w:ascii="Consolas" w:hAnsi="Consolas"/>
+          <w:shd w:val="pct15" w:color="auto" w:fill="FFFFFF"/>
+        </w:rPr>
+        <w:t>&lt;</w:t>
+      </w:r>
+      <w:proofErr w:type="spellStart"/>
+      <w:r>
+        <w:rPr>
+          <w:rFonts w:ascii="Consolas" w:hAnsi="Consolas"/>
+          <w:shd w:val="pct15" w:color="auto" w:fill="FFFFFF"/>
+        </w:rPr>
+        <w:t>fn</w:t>
+      </w:r>
+      <w:proofErr w:type="spellEnd"/>
+      <w:r>
+        <w:rPr>
+          <w:rFonts w:ascii="Consolas" w:hAnsi="Consolas"/>
+          <w:shd w:val="pct15" w:color="auto" w:fill="FFFFFF"/>
+        </w:rPr>
+        <w:t xml:space="preserve"> id="fn-1"&gt;[1] Author (Year) _Title_, Publisher, Publication location.&lt;/</w:t>
+      </w:r>
+      <w:proofErr w:type="spellStart"/>
+      <w:r>
+        <w:rPr>
+          <w:rFonts w:ascii="Consolas" w:hAnsi="Consolas"/>
+          <w:shd w:val="pct15" w:color="auto" w:fill="FFFFFF"/>
+        </w:rPr>
+        <w:t>fn</w:t>
+      </w:r>
+      <w:proofErr w:type="spellEnd"/>
+      <w:r>
+        <w:rPr>
+          <w:rFonts w:ascii="Consolas" w:hAnsi="Consolas"/>
+          <w:shd w:val="pct15" w:color="auto" w:fill="FFFFFF"/>
+        </w:rPr>
+        <w:t>&gt;</w:t>
       </w:r>
     </w:p>
     <w:p>
@@ -1530,22 +1474,8 @@
         <w:t>Hannah Smith (added style guide and some details to publishing guide)</w:t>
       </w:r>
     </w:p>
-    <w:p>
-      <w:r>
-        <w:t xml:space="preserve">Alison Collins (added </w:t>
-      </w:r>
-      <w:r>
-        <w:t xml:space="preserve">export .ipynb in </w:t>
-      </w:r>
-      <w:r>
-        <w:t>VS</w:t>
-      </w:r>
-      <w:r>
-        <w:t xml:space="preserve"> code)</w:t>
-      </w:r>
-    </w:p>
     <w:sectPr>
-      <w:headerReference w:type="default" r:id="rId21"/>
+      <w:headerReference w:type="default" r:id="rId20"/>
       <w:pgSz w:w="11906" w:h="16838"/>
       <w:pgMar w:top="720" w:right="720" w:bottom="720" w:left="720" w:header="709" w:footer="709" w:gutter="0"/>
       <w:cols w:space="708"/>
@@ -1886,360 +1816,6 @@
     </w:lvl>
   </w:abstractNum>
   <w:abstractNum w:abstractNumId="2" w15:restartNumberingAfterBreak="0">
-    <w:nsid w:val="237A2F71"/>
-    <w:multiLevelType w:val="hybridMultilevel"/>
-    <w:tmpl w:val="11683118"/>
-    <w:lvl w:ilvl="0" w:tplc="0C09000F">
-      <w:start w:val="8"/>
-      <w:numFmt w:val="decimal"/>
-      <w:lvlText w:val="%1."/>
-      <w:lvlJc w:val="left"/>
-      <w:pPr>
-        <w:ind w:left="720" w:hanging="360"/>
-      </w:pPr>
-      <w:rPr>
-        <w:rFonts w:hint="default"/>
-      </w:rPr>
-    </w:lvl>
-    <w:lvl w:ilvl="1" w:tplc="0C090019" w:tentative="1">
-      <w:start w:val="1"/>
-      <w:numFmt w:val="lowerLetter"/>
-      <w:lvlText w:val="%2."/>
-      <w:lvlJc w:val="left"/>
-      <w:pPr>
-        <w:ind w:left="1440" w:hanging="360"/>
-      </w:pPr>
-    </w:lvl>
-    <w:lvl w:ilvl="2" w:tplc="0C09001B" w:tentative="1">
-      <w:start w:val="1"/>
-      <w:numFmt w:val="lowerRoman"/>
-      <w:lvlText w:val="%3."/>
-      <w:lvlJc w:val="right"/>
-      <w:pPr>
-        <w:ind w:left="2160" w:hanging="180"/>
-      </w:pPr>
-    </w:lvl>
-    <w:lvl w:ilvl="3" w:tplc="0C09000F" w:tentative="1">
-      <w:start w:val="1"/>
-      <w:numFmt w:val="decimal"/>
-      <w:lvlText w:val="%4."/>
-      <w:lvlJc w:val="left"/>
-      <w:pPr>
-        <w:ind w:left="2880" w:hanging="360"/>
-      </w:pPr>
-    </w:lvl>
-    <w:lvl w:ilvl="4" w:tplc="0C090019" w:tentative="1">
-      <w:start w:val="1"/>
-      <w:numFmt w:val="lowerLetter"/>
-      <w:lvlText w:val="%5."/>
-      <w:lvlJc w:val="left"/>
-      <w:pPr>
-        <w:ind w:left="3600" w:hanging="360"/>
-      </w:pPr>
-    </w:lvl>
-    <w:lvl w:ilvl="5" w:tplc="0C09001B" w:tentative="1">
-      <w:start w:val="1"/>
-      <w:numFmt w:val="lowerRoman"/>
-      <w:lvlText w:val="%6."/>
-      <w:lvlJc w:val="right"/>
-      <w:pPr>
-        <w:ind w:left="4320" w:hanging="180"/>
-      </w:pPr>
-    </w:lvl>
-    <w:lvl w:ilvl="6" w:tplc="0C09000F" w:tentative="1">
-      <w:start w:val="1"/>
-      <w:numFmt w:val="decimal"/>
-      <w:lvlText w:val="%7."/>
-      <w:lvlJc w:val="left"/>
-      <w:pPr>
-        <w:ind w:left="5040" w:hanging="360"/>
-      </w:pPr>
-    </w:lvl>
-    <w:lvl w:ilvl="7" w:tplc="0C090019" w:tentative="1">
-      <w:start w:val="1"/>
-      <w:numFmt w:val="lowerLetter"/>
-      <w:lvlText w:val="%8."/>
-      <w:lvlJc w:val="left"/>
-      <w:pPr>
-        <w:ind w:left="5760" w:hanging="360"/>
-      </w:pPr>
-    </w:lvl>
-    <w:lvl w:ilvl="8" w:tplc="0C09001B" w:tentative="1">
-      <w:start w:val="1"/>
-      <w:numFmt w:val="lowerRoman"/>
-      <w:lvlText w:val="%9."/>
-      <w:lvlJc w:val="right"/>
-      <w:pPr>
-        <w:ind w:left="6480" w:hanging="180"/>
-      </w:pPr>
-    </w:lvl>
-  </w:abstractNum>
-  <w:abstractNum w:abstractNumId="3" w15:restartNumberingAfterBreak="0">
-    <w:nsid w:val="265E1577"/>
-    <w:multiLevelType w:val="hybridMultilevel"/>
-    <w:tmpl w:val="5240F510"/>
-    <w:lvl w:ilvl="0" w:tplc="F1CA73C2">
-      <w:start w:val="1"/>
-      <w:numFmt w:val="decimal"/>
-      <w:lvlText w:val="%1."/>
-      <w:lvlJc w:val="left"/>
-      <w:pPr>
-        <w:ind w:left="720" w:hanging="360"/>
-      </w:pPr>
-      <w:rPr>
-        <w:rFonts w:hint="default"/>
-        <w:color w:val="6796E6"/>
-      </w:rPr>
-    </w:lvl>
-    <w:lvl w:ilvl="1" w:tplc="0C090019" w:tentative="1">
-      <w:start w:val="1"/>
-      <w:numFmt w:val="lowerLetter"/>
-      <w:lvlText w:val="%2."/>
-      <w:lvlJc w:val="left"/>
-      <w:pPr>
-        <w:ind w:left="1440" w:hanging="360"/>
-      </w:pPr>
-    </w:lvl>
-    <w:lvl w:ilvl="2" w:tplc="0C09001B" w:tentative="1">
-      <w:start w:val="1"/>
-      <w:numFmt w:val="lowerRoman"/>
-      <w:lvlText w:val="%3."/>
-      <w:lvlJc w:val="right"/>
-      <w:pPr>
-        <w:ind w:left="2160" w:hanging="180"/>
-      </w:pPr>
-    </w:lvl>
-    <w:lvl w:ilvl="3" w:tplc="0C09000F" w:tentative="1">
-      <w:start w:val="1"/>
-      <w:numFmt w:val="decimal"/>
-      <w:lvlText w:val="%4."/>
-      <w:lvlJc w:val="left"/>
-      <w:pPr>
-        <w:ind w:left="2880" w:hanging="360"/>
-      </w:pPr>
-    </w:lvl>
-    <w:lvl w:ilvl="4" w:tplc="0C090019" w:tentative="1">
-      <w:start w:val="1"/>
-      <w:numFmt w:val="lowerLetter"/>
-      <w:lvlText w:val="%5."/>
-      <w:lvlJc w:val="left"/>
-      <w:pPr>
-        <w:ind w:left="3600" w:hanging="360"/>
-      </w:pPr>
-    </w:lvl>
-    <w:lvl w:ilvl="5" w:tplc="0C09001B" w:tentative="1">
-      <w:start w:val="1"/>
-      <w:numFmt w:val="lowerRoman"/>
-      <w:lvlText w:val="%6."/>
-      <w:lvlJc w:val="right"/>
-      <w:pPr>
-        <w:ind w:left="4320" w:hanging="180"/>
-      </w:pPr>
-    </w:lvl>
-    <w:lvl w:ilvl="6" w:tplc="0C09000F" w:tentative="1">
-      <w:start w:val="1"/>
-      <w:numFmt w:val="decimal"/>
-      <w:lvlText w:val="%7."/>
-      <w:lvlJc w:val="left"/>
-      <w:pPr>
-        <w:ind w:left="5040" w:hanging="360"/>
-      </w:pPr>
-    </w:lvl>
-    <w:lvl w:ilvl="7" w:tplc="0C090019" w:tentative="1">
-      <w:start w:val="1"/>
-      <w:numFmt w:val="lowerLetter"/>
-      <w:lvlText w:val="%8."/>
-      <w:lvlJc w:val="left"/>
-      <w:pPr>
-        <w:ind w:left="5760" w:hanging="360"/>
-      </w:pPr>
-    </w:lvl>
-    <w:lvl w:ilvl="8" w:tplc="0C09001B" w:tentative="1">
-      <w:start w:val="1"/>
-      <w:numFmt w:val="lowerRoman"/>
-      <w:lvlText w:val="%9."/>
-      <w:lvlJc w:val="right"/>
-      <w:pPr>
-        <w:ind w:left="6480" w:hanging="180"/>
-      </w:pPr>
-    </w:lvl>
-  </w:abstractNum>
-  <w:abstractNum w:abstractNumId="4" w15:restartNumberingAfterBreak="0">
-    <w:nsid w:val="2C683E4C"/>
-    <w:multiLevelType w:val="hybridMultilevel"/>
-    <w:tmpl w:val="55F6281E"/>
-    <w:lvl w:ilvl="0" w:tplc="E0525788">
-      <w:start w:val="1"/>
-      <w:numFmt w:val="decimal"/>
-      <w:lvlText w:val="%1."/>
-      <w:lvlJc w:val="left"/>
-      <w:pPr>
-        <w:ind w:left="1800" w:hanging="360"/>
-      </w:pPr>
-      <w:rPr>
-        <w:rFonts w:hint="default"/>
-      </w:rPr>
-    </w:lvl>
-    <w:lvl w:ilvl="1" w:tplc="0C090019" w:tentative="1">
-      <w:start w:val="1"/>
-      <w:numFmt w:val="lowerLetter"/>
-      <w:lvlText w:val="%2."/>
-      <w:lvlJc w:val="left"/>
-      <w:pPr>
-        <w:ind w:left="2520" w:hanging="360"/>
-      </w:pPr>
-    </w:lvl>
-    <w:lvl w:ilvl="2" w:tplc="0C09001B" w:tentative="1">
-      <w:start w:val="1"/>
-      <w:numFmt w:val="lowerRoman"/>
-      <w:lvlText w:val="%3."/>
-      <w:lvlJc w:val="right"/>
-      <w:pPr>
-        <w:ind w:left="3240" w:hanging="180"/>
-      </w:pPr>
-    </w:lvl>
-    <w:lvl w:ilvl="3" w:tplc="0C09000F" w:tentative="1">
-      <w:start w:val="1"/>
-      <w:numFmt w:val="decimal"/>
-      <w:lvlText w:val="%4."/>
-      <w:lvlJc w:val="left"/>
-      <w:pPr>
-        <w:ind w:left="3960" w:hanging="360"/>
-      </w:pPr>
-    </w:lvl>
-    <w:lvl w:ilvl="4" w:tplc="0C090019" w:tentative="1">
-      <w:start w:val="1"/>
-      <w:numFmt w:val="lowerLetter"/>
-      <w:lvlText w:val="%5."/>
-      <w:lvlJc w:val="left"/>
-      <w:pPr>
-        <w:ind w:left="4680" w:hanging="360"/>
-      </w:pPr>
-    </w:lvl>
-    <w:lvl w:ilvl="5" w:tplc="0C09001B" w:tentative="1">
-      <w:start w:val="1"/>
-      <w:numFmt w:val="lowerRoman"/>
-      <w:lvlText w:val="%6."/>
-      <w:lvlJc w:val="right"/>
-      <w:pPr>
-        <w:ind w:left="5400" w:hanging="180"/>
-      </w:pPr>
-    </w:lvl>
-    <w:lvl w:ilvl="6" w:tplc="0C09000F" w:tentative="1">
-      <w:start w:val="1"/>
-      <w:numFmt w:val="decimal"/>
-      <w:lvlText w:val="%7."/>
-      <w:lvlJc w:val="left"/>
-      <w:pPr>
-        <w:ind w:left="6120" w:hanging="360"/>
-      </w:pPr>
-    </w:lvl>
-    <w:lvl w:ilvl="7" w:tplc="0C090019" w:tentative="1">
-      <w:start w:val="1"/>
-      <w:numFmt w:val="lowerLetter"/>
-      <w:lvlText w:val="%8."/>
-      <w:lvlJc w:val="left"/>
-      <w:pPr>
-        <w:ind w:left="6840" w:hanging="360"/>
-      </w:pPr>
-    </w:lvl>
-    <w:lvl w:ilvl="8" w:tplc="0C09001B" w:tentative="1">
-      <w:start w:val="1"/>
-      <w:numFmt w:val="lowerRoman"/>
-      <w:lvlText w:val="%9."/>
-      <w:lvlJc w:val="right"/>
-      <w:pPr>
-        <w:ind w:left="7560" w:hanging="180"/>
-      </w:pPr>
-    </w:lvl>
-  </w:abstractNum>
-  <w:abstractNum w:abstractNumId="5" w15:restartNumberingAfterBreak="0">
-    <w:nsid w:val="2E896ABA"/>
-    <w:multiLevelType w:val="hybridMultilevel"/>
-    <w:tmpl w:val="10584C3C"/>
-    <w:lvl w:ilvl="0" w:tplc="FFFFFFFF">
-      <w:start w:val="1"/>
-      <w:numFmt w:val="decimal"/>
-      <w:lvlText w:val="%1)"/>
-      <w:lvlJc w:val="left"/>
-      <w:pPr>
-        <w:ind w:left="720" w:hanging="360"/>
-      </w:pPr>
-    </w:lvl>
-    <w:lvl w:ilvl="1" w:tplc="FFFFFFFF">
-      <w:start w:val="1"/>
-      <w:numFmt w:val="lowerLetter"/>
-      <w:lvlText w:val="%2."/>
-      <w:lvlJc w:val="left"/>
-      <w:pPr>
-        <w:ind w:left="1440" w:hanging="360"/>
-      </w:pPr>
-    </w:lvl>
-    <w:lvl w:ilvl="2" w:tplc="FFFFFFFF" w:tentative="1">
-      <w:start w:val="1"/>
-      <w:numFmt w:val="lowerRoman"/>
-      <w:lvlText w:val="%3."/>
-      <w:lvlJc w:val="right"/>
-      <w:pPr>
-        <w:ind w:left="2160" w:hanging="180"/>
-      </w:pPr>
-    </w:lvl>
-    <w:lvl w:ilvl="3" w:tplc="FFFFFFFF" w:tentative="1">
-      <w:start w:val="1"/>
-      <w:numFmt w:val="decimal"/>
-      <w:lvlText w:val="%4."/>
-      <w:lvlJc w:val="left"/>
-      <w:pPr>
-        <w:ind w:left="2880" w:hanging="360"/>
-      </w:pPr>
-    </w:lvl>
-    <w:lvl w:ilvl="4" w:tplc="FFFFFFFF" w:tentative="1">
-      <w:start w:val="1"/>
-      <w:numFmt w:val="lowerLetter"/>
-      <w:lvlText w:val="%5."/>
-      <w:lvlJc w:val="left"/>
-      <w:pPr>
-        <w:ind w:left="3600" w:hanging="360"/>
-      </w:pPr>
-    </w:lvl>
-    <w:lvl w:ilvl="5" w:tplc="FFFFFFFF" w:tentative="1">
-      <w:start w:val="1"/>
-      <w:numFmt w:val="lowerRoman"/>
-      <w:lvlText w:val="%6."/>
-      <w:lvlJc w:val="right"/>
-      <w:pPr>
-        <w:ind w:left="4320" w:hanging="180"/>
-      </w:pPr>
-    </w:lvl>
-    <w:lvl w:ilvl="6" w:tplc="FFFFFFFF" w:tentative="1">
-      <w:start w:val="1"/>
-      <w:numFmt w:val="decimal"/>
-      <w:lvlText w:val="%7."/>
-      <w:lvlJc w:val="left"/>
-      <w:pPr>
-        <w:ind w:left="5040" w:hanging="360"/>
-      </w:pPr>
-    </w:lvl>
-    <w:lvl w:ilvl="7" w:tplc="FFFFFFFF" w:tentative="1">
-      <w:start w:val="1"/>
-      <w:numFmt w:val="lowerLetter"/>
-      <w:lvlText w:val="%8."/>
-      <w:lvlJc w:val="left"/>
-      <w:pPr>
-        <w:ind w:left="5760" w:hanging="360"/>
-      </w:pPr>
-    </w:lvl>
-    <w:lvl w:ilvl="8" w:tplc="FFFFFFFF" w:tentative="1">
-      <w:start w:val="1"/>
-      <w:numFmt w:val="lowerRoman"/>
-      <w:lvlText w:val="%9."/>
-      <w:lvlJc w:val="right"/>
-      <w:pPr>
-        <w:ind w:left="6480" w:hanging="180"/>
-      </w:pPr>
-    </w:lvl>
-  </w:abstractNum>
-  <w:abstractNum w:abstractNumId="6" w15:restartNumberingAfterBreak="0">
     <w:nsid w:val="4F76377B"/>
     <w:multiLevelType w:val="hybridMultilevel"/>
     <w:tmpl w:val="6F7C7E72"/>
@@ -2328,7 +1904,7 @@
       </w:pPr>
     </w:lvl>
   </w:abstractNum>
-  <w:abstractNum w:abstractNumId="7" w15:restartNumberingAfterBreak="0">
+  <w:abstractNum w:abstractNumId="3" w15:restartNumberingAfterBreak="0">
     <w:nsid w:val="533853E4"/>
     <w:multiLevelType w:val="hybridMultilevel"/>
     <w:tmpl w:val="21727538"/>
@@ -2441,7 +2017,7 @@
       </w:rPr>
     </w:lvl>
   </w:abstractNum>
-  <w:abstractNum w:abstractNumId="8" w15:restartNumberingAfterBreak="0">
+  <w:abstractNum w:abstractNumId="4" w15:restartNumberingAfterBreak="0">
     <w:nsid w:val="5AD03623"/>
     <w:multiLevelType w:val="hybridMultilevel"/>
     <w:tmpl w:val="10584C3C"/>
@@ -2453,6 +2029,9 @@
       <w:pPr>
         <w:ind w:left="720" w:hanging="360"/>
       </w:pPr>
+      <w:rPr>
+        <w:rStyle w:val="BookTitle"/>
+      </w:rPr>
     </w:lvl>
     <w:lvl w:ilvl="1" w:tplc="0C090019">
       <w:start w:val="1"/>
@@ -2527,271 +2106,7 @@
       </w:pPr>
     </w:lvl>
   </w:abstractNum>
-  <w:abstractNum w:abstractNumId="9" w15:restartNumberingAfterBreak="0">
-    <w:nsid w:val="5D0C55D1"/>
-    <w:multiLevelType w:val="hybridMultilevel"/>
-    <w:tmpl w:val="3AE02B9E"/>
-    <w:lvl w:ilvl="0" w:tplc="08109C86">
-      <w:start w:val="1"/>
-      <w:numFmt w:val="decimal"/>
-      <w:lvlText w:val="%1."/>
-      <w:lvlJc w:val="left"/>
-      <w:pPr>
-        <w:ind w:left="1080" w:hanging="360"/>
-      </w:pPr>
-      <w:rPr>
-        <w:rFonts w:hint="default"/>
-      </w:rPr>
-    </w:lvl>
-    <w:lvl w:ilvl="1" w:tplc="0C090019" w:tentative="1">
-      <w:start w:val="1"/>
-      <w:numFmt w:val="lowerLetter"/>
-      <w:lvlText w:val="%2."/>
-      <w:lvlJc w:val="left"/>
-      <w:pPr>
-        <w:ind w:left="1800" w:hanging="360"/>
-      </w:pPr>
-    </w:lvl>
-    <w:lvl w:ilvl="2" w:tplc="0C09001B" w:tentative="1">
-      <w:start w:val="1"/>
-      <w:numFmt w:val="lowerRoman"/>
-      <w:lvlText w:val="%3."/>
-      <w:lvlJc w:val="right"/>
-      <w:pPr>
-        <w:ind w:left="2520" w:hanging="180"/>
-      </w:pPr>
-    </w:lvl>
-    <w:lvl w:ilvl="3" w:tplc="0C09000F" w:tentative="1">
-      <w:start w:val="1"/>
-      <w:numFmt w:val="decimal"/>
-      <w:lvlText w:val="%4."/>
-      <w:lvlJc w:val="left"/>
-      <w:pPr>
-        <w:ind w:left="3240" w:hanging="360"/>
-      </w:pPr>
-    </w:lvl>
-    <w:lvl w:ilvl="4" w:tplc="0C090019" w:tentative="1">
-      <w:start w:val="1"/>
-      <w:numFmt w:val="lowerLetter"/>
-      <w:lvlText w:val="%5."/>
-      <w:lvlJc w:val="left"/>
-      <w:pPr>
-        <w:ind w:left="3960" w:hanging="360"/>
-      </w:pPr>
-    </w:lvl>
-    <w:lvl w:ilvl="5" w:tplc="0C09001B" w:tentative="1">
-      <w:start w:val="1"/>
-      <w:numFmt w:val="lowerRoman"/>
-      <w:lvlText w:val="%6."/>
-      <w:lvlJc w:val="right"/>
-      <w:pPr>
-        <w:ind w:left="4680" w:hanging="180"/>
-      </w:pPr>
-    </w:lvl>
-    <w:lvl w:ilvl="6" w:tplc="0C09000F" w:tentative="1">
-      <w:start w:val="1"/>
-      <w:numFmt w:val="decimal"/>
-      <w:lvlText w:val="%7."/>
-      <w:lvlJc w:val="left"/>
-      <w:pPr>
-        <w:ind w:left="5400" w:hanging="360"/>
-      </w:pPr>
-    </w:lvl>
-    <w:lvl w:ilvl="7" w:tplc="0C090019" w:tentative="1">
-      <w:start w:val="1"/>
-      <w:numFmt w:val="lowerLetter"/>
-      <w:lvlText w:val="%8."/>
-      <w:lvlJc w:val="left"/>
-      <w:pPr>
-        <w:ind w:left="6120" w:hanging="360"/>
-      </w:pPr>
-    </w:lvl>
-    <w:lvl w:ilvl="8" w:tplc="0C09001B" w:tentative="1">
-      <w:start w:val="1"/>
-      <w:numFmt w:val="lowerRoman"/>
-      <w:lvlText w:val="%9."/>
-      <w:lvlJc w:val="right"/>
-      <w:pPr>
-        <w:ind w:left="6840" w:hanging="180"/>
-      </w:pPr>
-    </w:lvl>
-  </w:abstractNum>
-  <w:abstractNum w:abstractNumId="10" w15:restartNumberingAfterBreak="0">
-    <w:nsid w:val="692C0050"/>
-    <w:multiLevelType w:val="hybridMultilevel"/>
-    <w:tmpl w:val="4F087438"/>
-    <w:lvl w:ilvl="0" w:tplc="90103BCC">
-      <w:start w:val="1"/>
-      <w:numFmt w:val="decimal"/>
-      <w:lvlText w:val="%1."/>
-      <w:lvlJc w:val="left"/>
-      <w:pPr>
-        <w:ind w:left="1800" w:hanging="360"/>
-      </w:pPr>
-      <w:rPr>
-        <w:rFonts w:hint="default"/>
-      </w:rPr>
-    </w:lvl>
-    <w:lvl w:ilvl="1" w:tplc="0C090019" w:tentative="1">
-      <w:start w:val="1"/>
-      <w:numFmt w:val="lowerLetter"/>
-      <w:lvlText w:val="%2."/>
-      <w:lvlJc w:val="left"/>
-      <w:pPr>
-        <w:ind w:left="2520" w:hanging="360"/>
-      </w:pPr>
-    </w:lvl>
-    <w:lvl w:ilvl="2" w:tplc="0C09001B" w:tentative="1">
-      <w:start w:val="1"/>
-      <w:numFmt w:val="lowerRoman"/>
-      <w:lvlText w:val="%3."/>
-      <w:lvlJc w:val="right"/>
-      <w:pPr>
-        <w:ind w:left="3240" w:hanging="180"/>
-      </w:pPr>
-    </w:lvl>
-    <w:lvl w:ilvl="3" w:tplc="0C09000F" w:tentative="1">
-      <w:start w:val="1"/>
-      <w:numFmt w:val="decimal"/>
-      <w:lvlText w:val="%4."/>
-      <w:lvlJc w:val="left"/>
-      <w:pPr>
-        <w:ind w:left="3960" w:hanging="360"/>
-      </w:pPr>
-    </w:lvl>
-    <w:lvl w:ilvl="4" w:tplc="0C090019" w:tentative="1">
-      <w:start w:val="1"/>
-      <w:numFmt w:val="lowerLetter"/>
-      <w:lvlText w:val="%5."/>
-      <w:lvlJc w:val="left"/>
-      <w:pPr>
-        <w:ind w:left="4680" w:hanging="360"/>
-      </w:pPr>
-    </w:lvl>
-    <w:lvl w:ilvl="5" w:tplc="0C09001B" w:tentative="1">
-      <w:start w:val="1"/>
-      <w:numFmt w:val="lowerRoman"/>
-      <w:lvlText w:val="%6."/>
-      <w:lvlJc w:val="right"/>
-      <w:pPr>
-        <w:ind w:left="5400" w:hanging="180"/>
-      </w:pPr>
-    </w:lvl>
-    <w:lvl w:ilvl="6" w:tplc="0C09000F" w:tentative="1">
-      <w:start w:val="1"/>
-      <w:numFmt w:val="decimal"/>
-      <w:lvlText w:val="%7."/>
-      <w:lvlJc w:val="left"/>
-      <w:pPr>
-        <w:ind w:left="6120" w:hanging="360"/>
-      </w:pPr>
-    </w:lvl>
-    <w:lvl w:ilvl="7" w:tplc="0C090019" w:tentative="1">
-      <w:start w:val="1"/>
-      <w:numFmt w:val="lowerLetter"/>
-      <w:lvlText w:val="%8."/>
-      <w:lvlJc w:val="left"/>
-      <w:pPr>
-        <w:ind w:left="6840" w:hanging="360"/>
-      </w:pPr>
-    </w:lvl>
-    <w:lvl w:ilvl="8" w:tplc="0C09001B" w:tentative="1">
-      <w:start w:val="1"/>
-      <w:numFmt w:val="lowerRoman"/>
-      <w:lvlText w:val="%9."/>
-      <w:lvlJc w:val="right"/>
-      <w:pPr>
-        <w:ind w:left="7560" w:hanging="180"/>
-      </w:pPr>
-    </w:lvl>
-  </w:abstractNum>
-  <w:abstractNum w:abstractNumId="11" w15:restartNumberingAfterBreak="0">
-    <w:nsid w:val="69EC51D2"/>
-    <w:multiLevelType w:val="hybridMultilevel"/>
-    <w:tmpl w:val="10584C3C"/>
-    <w:lvl w:ilvl="0" w:tplc="FFFFFFFF">
-      <w:start w:val="1"/>
-      <w:numFmt w:val="decimal"/>
-      <w:lvlText w:val="%1)"/>
-      <w:lvlJc w:val="left"/>
-      <w:pPr>
-        <w:ind w:left="720" w:hanging="360"/>
-      </w:pPr>
-    </w:lvl>
-    <w:lvl w:ilvl="1" w:tplc="FFFFFFFF">
-      <w:start w:val="1"/>
-      <w:numFmt w:val="lowerLetter"/>
-      <w:lvlText w:val="%2."/>
-      <w:lvlJc w:val="left"/>
-      <w:pPr>
-        <w:ind w:left="1440" w:hanging="360"/>
-      </w:pPr>
-    </w:lvl>
-    <w:lvl w:ilvl="2" w:tplc="FFFFFFFF" w:tentative="1">
-      <w:start w:val="1"/>
-      <w:numFmt w:val="lowerRoman"/>
-      <w:lvlText w:val="%3."/>
-      <w:lvlJc w:val="right"/>
-      <w:pPr>
-        <w:ind w:left="2160" w:hanging="180"/>
-      </w:pPr>
-    </w:lvl>
-    <w:lvl w:ilvl="3" w:tplc="FFFFFFFF" w:tentative="1">
-      <w:start w:val="1"/>
-      <w:numFmt w:val="decimal"/>
-      <w:lvlText w:val="%4."/>
-      <w:lvlJc w:val="left"/>
-      <w:pPr>
-        <w:ind w:left="2880" w:hanging="360"/>
-      </w:pPr>
-    </w:lvl>
-    <w:lvl w:ilvl="4" w:tplc="FFFFFFFF" w:tentative="1">
-      <w:start w:val="1"/>
-      <w:numFmt w:val="lowerLetter"/>
-      <w:lvlText w:val="%5."/>
-      <w:lvlJc w:val="left"/>
-      <w:pPr>
-        <w:ind w:left="3600" w:hanging="360"/>
-      </w:pPr>
-    </w:lvl>
-    <w:lvl w:ilvl="5" w:tplc="FFFFFFFF" w:tentative="1">
-      <w:start w:val="1"/>
-      <w:numFmt w:val="lowerRoman"/>
-      <w:lvlText w:val="%6."/>
-      <w:lvlJc w:val="right"/>
-      <w:pPr>
-        <w:ind w:left="4320" w:hanging="180"/>
-      </w:pPr>
-    </w:lvl>
-    <w:lvl w:ilvl="6" w:tplc="FFFFFFFF" w:tentative="1">
-      <w:start w:val="1"/>
-      <w:numFmt w:val="decimal"/>
-      <w:lvlText w:val="%7."/>
-      <w:lvlJc w:val="left"/>
-      <w:pPr>
-        <w:ind w:left="5040" w:hanging="360"/>
-      </w:pPr>
-    </w:lvl>
-    <w:lvl w:ilvl="7" w:tplc="FFFFFFFF" w:tentative="1">
-      <w:start w:val="1"/>
-      <w:numFmt w:val="lowerLetter"/>
-      <w:lvlText w:val="%8."/>
-      <w:lvlJc w:val="left"/>
-      <w:pPr>
-        <w:ind w:left="5760" w:hanging="360"/>
-      </w:pPr>
-    </w:lvl>
-    <w:lvl w:ilvl="8" w:tplc="FFFFFFFF" w:tentative="1">
-      <w:start w:val="1"/>
-      <w:numFmt w:val="lowerRoman"/>
-      <w:lvlText w:val="%9."/>
-      <w:lvlJc w:val="right"/>
-      <w:pPr>
-        <w:ind w:left="6480" w:hanging="180"/>
-      </w:pPr>
-    </w:lvl>
-  </w:abstractNum>
-  <w:abstractNum w:abstractNumId="12" w15:restartNumberingAfterBreak="0">
+  <w:abstractNum w:abstractNumId="5" w15:restartNumberingAfterBreak="0">
     <w:nsid w:val="7BC46E1F"/>
     <w:multiLevelType w:val="hybridMultilevel"/>
     <w:tmpl w:val="C16C018A"/>
@@ -2905,7 +2220,7 @@
     </w:lvl>
   </w:abstractNum>
   <w:num w:numId="1" w16cid:durableId="287780358">
-    <w:abstractNumId w:val="7"/>
+    <w:abstractNumId w:val="3"/>
   </w:num>
   <w:num w:numId="2" w16cid:durableId="1374885205">
     <w:abstractNumId w:val="1"/>
@@ -2914,34 +2229,13 @@
     <w:abstractNumId w:val="0"/>
   </w:num>
   <w:num w:numId="4" w16cid:durableId="105541785">
-    <w:abstractNumId w:val="8"/>
+    <w:abstractNumId w:val="4"/>
   </w:num>
   <w:num w:numId="5" w16cid:durableId="194972369">
-    <w:abstractNumId w:val="6"/>
+    <w:abstractNumId w:val="2"/>
   </w:num>
   <w:num w:numId="6" w16cid:durableId="1840609270">
-    <w:abstractNumId w:val="12"/>
-  </w:num>
-  <w:num w:numId="7" w16cid:durableId="993992620">
     <w:abstractNumId w:val="5"/>
-  </w:num>
-  <w:num w:numId="8" w16cid:durableId="479923987">
-    <w:abstractNumId w:val="11"/>
-  </w:num>
-  <w:num w:numId="9" w16cid:durableId="1191601063">
-    <w:abstractNumId w:val="10"/>
-  </w:num>
-  <w:num w:numId="10" w16cid:durableId="1464882467">
-    <w:abstractNumId w:val="3"/>
-  </w:num>
-  <w:num w:numId="11" w16cid:durableId="1306928036">
-    <w:abstractNumId w:val="9"/>
-  </w:num>
-  <w:num w:numId="12" w16cid:durableId="204103301">
-    <w:abstractNumId w:val="4"/>
-  </w:num>
-  <w:num w:numId="13" w16cid:durableId="946275858">
-    <w:abstractNumId w:val="2"/>
   </w:num>
 </w:numbering>
 </file>
@@ -3437,7 +2731,6 @@
   <w:style w:type="character" w:default="1" w:styleId="DefaultParagraphFont">
     <w:name w:val="Default Paragraph Font"/>
     <w:uiPriority w:val="1"/>
-    <w:semiHidden/>
     <w:unhideWhenUsed/>
   </w:style>
   <w:style w:type="table" w:default="1" w:styleId="TableNormal">
@@ -3870,10 +3163,11 @@
     <w:charset w:val="00"/>
     <w:family w:val="swiss"/>
     <w:pitch w:val="variable"/>
-    <w:sig w:usb0="E4002EFF" w:usb1="C200247B" w:usb2="00000009" w:usb3="00000000" w:csb0="000001FF" w:csb1="00000000"/>
+    <w:sig w:usb0="E4002EFF" w:usb1="C000247B" w:usb2="00000009" w:usb3="00000000" w:csb0="000001FF" w:csb1="00000000"/>
   </w:font>
   <w:font w:name="Yu Mincho">
     <w:altName w:val="游明朝"/>
+    <w:panose1 w:val="02020400000000000000"/>
     <w:charset w:val="80"/>
     <w:family w:val="roman"/>
     <w:pitch w:val="variable"/>
@@ -3892,7 +3186,7 @@
     <w:charset w:val="00"/>
     <w:family w:val="swiss"/>
     <w:pitch w:val="variable"/>
-    <w:sig w:usb0="E4002EFF" w:usb1="C200247B" w:usb2="00000009" w:usb3="00000000" w:csb0="000001FF" w:csb1="00000000"/>
+    <w:sig w:usb0="E4002EFF" w:usb1="C000247B" w:usb2="00000009" w:usb3="00000000" w:csb0="000001FF" w:csb1="00000000"/>
   </w:font>
 </w:fonts>
 </file>
@@ -3914,13 +3208,10 @@
   <w:rsids>
     <w:rsidRoot w:val="00B02562"/>
     <w:rsid w:val="002345B0"/>
-    <w:rsid w:val="0043167D"/>
     <w:rsid w:val="007078DE"/>
     <w:rsid w:val="008054A2"/>
     <w:rsid w:val="00B02562"/>
     <w:rsid w:val="00CC001B"/>
-    <w:rsid w:val="00D40361"/>
-    <w:rsid w:val="00FF0333"/>
   </w:rsids>
   <m:mathPr>
     <m:mathFont m:val="Cambria Math"/>

</xml_diff>

<commit_message>
Revert "Revert "Merge branch 'master' into Tharusha-Cao""
This reverts commit c017fea0f873522c624f50d8e535c44d514c80dd.
</commit_message>
<xml_diff>
--- a/datascience/documentation/Use case publishing guide.docx
+++ b/datascience/documentation/Use case publishing guide.docx
@@ -39,15 +39,7 @@
         <w:t xml:space="preserve"> case is </w:t>
       </w:r>
       <w:r>
-        <w:t xml:space="preserve">generally created in the form of a </w:t>
-      </w:r>
-      <w:proofErr w:type="spellStart"/>
-      <w:r>
-        <w:t>jupyter</w:t>
-      </w:r>
-      <w:proofErr w:type="spellEnd"/>
-      <w:r>
-        <w:t xml:space="preserve"> notebook</w:t>
+        <w:t>generally created in the form of a jupyter notebook</w:t>
       </w:r>
       <w:r>
         <w:footnoteReference w:id="1"/>
@@ -134,11 +126,6 @@
     <w:p>
       <w:pPr>
         <w:pStyle w:val="ListParagraph"/>
-      </w:pPr>
-    </w:p>
-    <w:p>
-      <w:pPr>
-        <w:pStyle w:val="ListParagraph"/>
         <w:spacing w:after="240"/>
         <w:ind w:left="714"/>
       </w:pPr>
@@ -189,6 +176,9 @@
         <w:ind w:left="714" w:hanging="357"/>
       </w:pPr>
       <w:r>
+        <w:rPr>
+          <w:noProof/>
+        </w:rPr>
         <w:drawing>
           <wp:anchor distT="0" distB="0" distL="114300" distR="114300" simplePos="0" relativeHeight="251658240" behindDoc="0" locked="0" layoutInCell="1" allowOverlap="1" wp14:anchorId="57E1F284" wp14:editId="635F2EFC">
             <wp:simplePos x="0" y="0"/>
@@ -267,6 +257,8 @@
         <w:br w:type="page"/>
       </w:r>
     </w:p>
+    <w:p/>
+    <w:p/>
     <w:p>
       <w:pPr>
         <w:pStyle w:val="ListParagraph"/>
@@ -276,22 +268,35 @@
         </w:numPr>
       </w:pPr>
       <w:r>
-        <w:lastRenderedPageBreak/>
-        <w:t>Export your notebook as a HTML file.</w:t>
-      </w:r>
-    </w:p>
-    <w:p>
-      <w:pPr>
-        <w:jc w:val="center"/>
+        <w:t>Ex</w:t>
+      </w:r>
+      <w:r>
+        <w:t>port your notebook as a HTML file</w:t>
+      </w:r>
+      <w:r>
+        <w:t xml:space="preserve"> using jupyter:</w:t>
+      </w:r>
+    </w:p>
+    <w:p>
+      <w:pPr>
+        <w:pStyle w:val="ListParagraph"/>
       </w:pPr>
       <w:r>
         <w:rPr>
           <w:noProof/>
         </w:rPr>
         <w:drawing>
-          <wp:inline distT="0" distB="0" distL="0" distR="0" wp14:anchorId="7582D6A6" wp14:editId="37719F1B">
-            <wp:extent cx="3019425" cy="3876675"/>
-            <wp:effectExtent l="0" t="0" r="9525" b="9525"/>
+          <wp:anchor distT="0" distB="0" distL="114300" distR="114300" simplePos="0" relativeHeight="251660288" behindDoc="0" locked="0" layoutInCell="1" allowOverlap="1" wp14:anchorId="7582D6A6" wp14:editId="132F6395">
+            <wp:simplePos x="0" y="0"/>
+            <wp:positionH relativeFrom="column">
+              <wp:posOffset>977265</wp:posOffset>
+            </wp:positionH>
+            <wp:positionV relativeFrom="paragraph">
+              <wp:posOffset>11430</wp:posOffset>
+            </wp:positionV>
+            <wp:extent cx="2828023" cy="3632200"/>
+            <wp:effectExtent l="0" t="0" r="0" b="6350"/>
+            <wp:wrapNone/>
             <wp:docPr id="5" name="Picture 5" descr="Graphical user interface, text, application, chat or text message, email&#10;&#10;Description automatically generated"/>
             <wp:cNvGraphicFramePr>
               <a:graphicFrameLocks xmlns:a="http://schemas.openxmlformats.org/drawingml/2006/main" noChangeAspect="1"/>
@@ -318,7 +323,345 @@
                   <pic:spPr>
                     <a:xfrm>
                       <a:off x="0" y="0"/>
-                      <a:ext cx="3019425" cy="3876675"/>
+                      <a:ext cx="2828023" cy="3632200"/>
+                    </a:xfrm>
+                    <a:prstGeom prst="rect">
+                      <a:avLst/>
+                    </a:prstGeom>
+                  </pic:spPr>
+                </pic:pic>
+              </a:graphicData>
+            </a:graphic>
+            <wp14:sizeRelH relativeFrom="page">
+              <wp14:pctWidth>0</wp14:pctWidth>
+            </wp14:sizeRelH>
+            <wp14:sizeRelV relativeFrom="page">
+              <wp14:pctHeight>0</wp14:pctHeight>
+            </wp14:sizeRelV>
+          </wp:anchor>
+        </w:drawing>
+      </w:r>
+    </w:p>
+    <w:p>
+      <w:pPr>
+        <w:jc w:val="center"/>
+      </w:pPr>
+    </w:p>
+    <w:p/>
+    <w:p/>
+    <w:p/>
+    <w:p/>
+    <w:p/>
+    <w:p>
+      <w:pPr>
+        <w:pStyle w:val="ListParagraph"/>
+      </w:pPr>
+    </w:p>
+    <w:p>
+      <w:pPr>
+        <w:pStyle w:val="ListParagraph"/>
+      </w:pPr>
+    </w:p>
+    <w:p>
+      <w:pPr>
+        <w:pStyle w:val="ListParagraph"/>
+      </w:pPr>
+    </w:p>
+    <w:p>
+      <w:pPr>
+        <w:pStyle w:val="ListParagraph"/>
+      </w:pPr>
+    </w:p>
+    <w:p>
+      <w:pPr>
+        <w:pStyle w:val="ListParagraph"/>
+      </w:pPr>
+    </w:p>
+    <w:p>
+      <w:pPr>
+        <w:pStyle w:val="ListParagraph"/>
+      </w:pPr>
+    </w:p>
+    <w:p>
+      <w:pPr>
+        <w:pStyle w:val="ListParagraph"/>
+      </w:pPr>
+    </w:p>
+    <w:p>
+      <w:pPr>
+        <w:pStyle w:val="ListParagraph"/>
+      </w:pPr>
+    </w:p>
+    <w:p>
+      <w:pPr>
+        <w:pStyle w:val="ListParagraph"/>
+      </w:pPr>
+    </w:p>
+    <w:p>
+      <w:pPr>
+        <w:pStyle w:val="ListParagraph"/>
+      </w:pPr>
+    </w:p>
+    <w:p>
+      <w:pPr>
+        <w:pStyle w:val="ListParagraph"/>
+      </w:pPr>
+    </w:p>
+    <w:p>
+      <w:pPr>
+        <w:pStyle w:val="ListParagraph"/>
+      </w:pPr>
+    </w:p>
+    <w:p>
+      <w:pPr>
+        <w:pStyle w:val="ListParagraph"/>
+      </w:pPr>
+    </w:p>
+    <w:p>
+      <w:pPr>
+        <w:pStyle w:val="ListParagraph"/>
+      </w:pPr>
+      <w:r>
+        <w:t xml:space="preserve">Export your </w:t>
+      </w:r>
+      <w:r>
+        <w:t>.ipynb file</w:t>
+      </w:r>
+      <w:r>
+        <w:t xml:space="preserve"> as a HTML file</w:t>
+      </w:r>
+      <w:r>
+        <w:t xml:space="preserve"> using VS code:</w:t>
+      </w:r>
+    </w:p>
+    <w:p>
+      <w:pPr>
+        <w:pStyle w:val="ListParagraph"/>
+        <w:numPr>
+          <w:ilvl w:val="0"/>
+          <w:numId w:val="9"/>
+        </w:numPr>
+      </w:pPr>
+      <w:r>
+        <w:t>Install nbconvert</w:t>
+      </w:r>
+      <w:r>
+        <w:t xml:space="preserve"> a</w:t>
+      </w:r>
+      <w:r>
+        <w:t>nd</w:t>
+      </w:r>
+      <w:r>
+        <w:t xml:space="preserve"> nbconvert dependency modules</w:t>
+      </w:r>
+    </w:p>
+    <w:p>
+      <w:pPr>
+        <w:pStyle w:val="ListParagraph"/>
+        <w:ind w:left="1800"/>
+      </w:pPr>
+      <w:hyperlink r:id="rId12" w:history="1">
+        <w:r>
+          <w:rPr>
+            <w:rStyle w:val="Hyperlink"/>
+          </w:rPr>
+          <w:t>Installation — nbconvert 7.12.0 documentation</w:t>
+        </w:r>
+      </w:hyperlink>
+    </w:p>
+    <w:p>
+      <w:pPr>
+        <w:pStyle w:val="ListParagraph"/>
+        <w:numPr>
+          <w:ilvl w:val="0"/>
+          <w:numId w:val="9"/>
+        </w:numPr>
+      </w:pPr>
+      <w:r>
+        <w:t>Add a new cell at the end of your use case and use the code:</w:t>
+      </w:r>
+    </w:p>
+    <w:p>
+      <w:pPr>
+        <w:pStyle w:val="ListParagraph"/>
+        <w:ind w:left="1800"/>
+        <w:rPr>
+          <w:b/>
+          <w:bCs/>
+        </w:rPr>
+      </w:pPr>
+      <w:r>
+        <w:t>!</w:t>
+      </w:r>
+      <w:r>
+        <w:rPr>
+          <w:b/>
+          <w:bCs/>
+        </w:rPr>
+        <w:t xml:space="preserve">jupyter nbconvert --to html </w:t>
+      </w:r>
+      <w:r>
+        <w:rPr>
+          <w:b/>
+          <w:bCs/>
+        </w:rPr>
+        <w:t>&lt;usecase&lt;name&gt;</w:t>
+      </w:r>
+      <w:r>
+        <w:rPr>
+          <w:b/>
+          <w:bCs/>
+        </w:rPr>
+        <w:t>.ipynb</w:t>
+      </w:r>
+    </w:p>
+    <w:p>
+      <w:r>
+        <w:tab/>
+      </w:r>
+      <w:r>
+        <w:tab/>
+        <w:t>When you run this code, a new html file of your use case will be made.</w:t>
+      </w:r>
+    </w:p>
+    <w:p>
+      <w:r>
+        <w:rPr>
+          <w:noProof/>
+        </w:rPr>
+        <w:drawing>
+          <wp:anchor distT="0" distB="0" distL="114300" distR="114300" simplePos="0" relativeHeight="251659264" behindDoc="0" locked="0" layoutInCell="1" allowOverlap="1" wp14:anchorId="46C7DCB7" wp14:editId="783F51B5">
+            <wp:simplePos x="0" y="0"/>
+            <wp:positionH relativeFrom="column">
+              <wp:posOffset>838200</wp:posOffset>
+            </wp:positionH>
+            <wp:positionV relativeFrom="paragraph">
+              <wp:posOffset>14605</wp:posOffset>
+            </wp:positionV>
+            <wp:extent cx="5567283" cy="2222500"/>
+            <wp:effectExtent l="0" t="0" r="0" b="6350"/>
+            <wp:wrapNone/>
+            <wp:docPr id="882488013" name="Picture 1"/>
+            <wp:cNvGraphicFramePr>
+              <a:graphicFrameLocks xmlns:a="http://schemas.openxmlformats.org/drawingml/2006/main" noChangeAspect="1"/>
+            </wp:cNvGraphicFramePr>
+            <a:graphic xmlns:a="http://schemas.openxmlformats.org/drawingml/2006/main">
+              <a:graphicData uri="http://schemas.openxmlformats.org/drawingml/2006/picture">
+                <pic:pic xmlns:pic="http://schemas.openxmlformats.org/drawingml/2006/picture">
+                  <pic:nvPicPr>
+                    <pic:cNvPr id="882488013" name=""/>
+                    <pic:cNvPicPr/>
+                  </pic:nvPicPr>
+                  <pic:blipFill rotWithShape="1">
+                    <a:blip r:embed="rId13" cstate="print">
+                      <a:extLst>
+                        <a:ext uri="{28A0092B-C50C-407E-A947-70E740481C1C}">
+                          <a14:useLocalDpi xmlns:a14="http://schemas.microsoft.com/office/drawing/2010/main" val="0"/>
+                        </a:ext>
+                      </a:extLst>
+                    </a:blip>
+                    <a:srcRect b="28174"/>
+                    <a:stretch/>
+                  </pic:blipFill>
+                  <pic:spPr bwMode="auto">
+                    <a:xfrm>
+                      <a:off x="0" y="0"/>
+                      <a:ext cx="5627765" cy="2246645"/>
+                    </a:xfrm>
+                    <a:prstGeom prst="rect">
+                      <a:avLst/>
+                    </a:prstGeom>
+                    <a:ln>
+                      <a:noFill/>
+                    </a:ln>
+                    <a:extLst>
+                      <a:ext uri="{53640926-AAD7-44D8-BBD7-CCE9431645EC}">
+                        <a14:shadowObscured xmlns:a14="http://schemas.microsoft.com/office/drawing/2010/main"/>
+                      </a:ext>
+                    </a:extLst>
+                  </pic:spPr>
+                </pic:pic>
+              </a:graphicData>
+            </a:graphic>
+            <wp14:sizeRelH relativeFrom="page">
+              <wp14:pctWidth>0</wp14:pctWidth>
+            </wp14:sizeRelH>
+            <wp14:sizeRelV relativeFrom="page">
+              <wp14:pctHeight>0</wp14:pctHeight>
+            </wp14:sizeRelV>
+          </wp:anchor>
+        </w:drawing>
+      </w:r>
+    </w:p>
+    <w:p/>
+    <w:p/>
+    <w:p/>
+    <w:p/>
+    <w:p/>
+    <w:p/>
+    <w:p>
+      <w:pPr>
+        <w:pStyle w:val="ListParagraph"/>
+        <w:ind w:left="1800"/>
+      </w:pPr>
+    </w:p>
+    <w:p>
+      <w:pPr>
+        <w:ind w:left="1440"/>
+      </w:pPr>
+    </w:p>
+    <w:p/>
+    <w:p/>
+    <w:p/>
+    <w:p/>
+    <w:p/>
+    <w:p>
+      <w:pPr>
+        <w:pStyle w:val="ListParagraph"/>
+      </w:pPr>
+    </w:p>
+    <w:p>
+      <w:pPr>
+        <w:pStyle w:val="ListParagraph"/>
+        <w:numPr>
+          <w:ilvl w:val="0"/>
+          <w:numId w:val="4"/>
+        </w:numPr>
+      </w:pPr>
+      <w:r>
+        <w:t>Take an example .json file and update it for your use case manually.</w:t>
+      </w:r>
+    </w:p>
+    <w:p>
+      <w:pPr>
+        <w:ind w:left="360"/>
+      </w:pPr>
+      <w:r>
+        <w:drawing>
+          <wp:inline distT="0" distB="0" distL="0" distR="0" wp14:anchorId="19B6ADA6" wp14:editId="662D3D3B">
+            <wp:extent cx="5137551" cy="3073400"/>
+            <wp:effectExtent l="0" t="0" r="6350" b="0"/>
+            <wp:docPr id="2006317791" name="Picture 1" descr="A screenshot of a computer&#10;&#10;Description automatically generated"/>
+            <wp:cNvGraphicFramePr>
+              <a:graphicFrameLocks xmlns:a="http://schemas.openxmlformats.org/drawingml/2006/main" noChangeAspect="1"/>
+            </wp:cNvGraphicFramePr>
+            <a:graphic xmlns:a="http://schemas.openxmlformats.org/drawingml/2006/main">
+              <a:graphicData uri="http://schemas.openxmlformats.org/drawingml/2006/picture">
+                <pic:pic xmlns:pic="http://schemas.openxmlformats.org/drawingml/2006/picture">
+                  <pic:nvPicPr>
+                    <pic:cNvPr id="2006317791" name="Picture 1" descr="A screenshot of a computer&#10;&#10;Description automatically generated"/>
+                    <pic:cNvPicPr/>
+                  </pic:nvPicPr>
+                  <pic:blipFill>
+                    <a:blip r:embed="rId14"/>
+                    <a:stretch>
+                      <a:fillRect/>
+                    </a:stretch>
+                  </pic:blipFill>
+                  <pic:spPr>
+                    <a:xfrm>
+                      <a:off x="0" y="0"/>
+                      <a:ext cx="5141390" cy="3075697"/>
                     </a:xfrm>
                     <a:prstGeom prst="rect">
                       <a:avLst/>
@@ -332,232 +675,49 @@
       </w:r>
     </w:p>
     <w:p>
-      <w:r>
-        <w:t>(</w:t>
-      </w:r>
-      <w:hyperlink r:id="rId12" w:anchor="_export-your-jupyter-notebook" w:history="1">
-        <w:r>
-          <w:rPr>
-            <w:rStyle w:val="Hyperlink"/>
-          </w:rPr>
-          <w:t>Explanation if you use VS Code</w:t>
-        </w:r>
-      </w:hyperlink>
-      <w:r>
-        <w:rPr>
-          <w:rStyle w:val="Hyperlink"/>
-        </w:rPr>
-        <w:t>)</w:t>
-      </w:r>
-    </w:p>
-    <w:p>
-      <w:pPr>
-        <w:pStyle w:val="ListParagraph"/>
-        <w:numPr>
-          <w:ilvl w:val="0"/>
-          <w:numId w:val="4"/>
-        </w:numPr>
-      </w:pPr>
-      <w:r>
-        <w:t>Send the web dev team the following details for your use case to create the search metadata:</w:t>
-      </w:r>
-    </w:p>
-    <w:p>
-      <w:pPr>
-        <w:pStyle w:val="ListParagraph"/>
-        <w:numPr>
-          <w:ilvl w:val="0"/>
-          <w:numId w:val="6"/>
-        </w:numPr>
-      </w:pPr>
-      <w:r>
-        <w:t>title</w:t>
-      </w:r>
-    </w:p>
-    <w:p>
-      <w:pPr>
-        <w:pStyle w:val="ListParagraph"/>
-        <w:numPr>
-          <w:ilvl w:val="0"/>
-          <w:numId w:val="6"/>
-        </w:numPr>
-      </w:pPr>
-      <w:r>
-        <w:t>file name or a link to the html you exported</w:t>
-      </w:r>
-    </w:p>
-    <w:p>
-      <w:pPr>
-        <w:pStyle w:val="ListParagraph"/>
-        <w:numPr>
-          <w:ilvl w:val="0"/>
-          <w:numId w:val="6"/>
-        </w:numPr>
-      </w:pPr>
-      <w:r>
-        <w:t>description</w:t>
-      </w:r>
-    </w:p>
-    <w:p>
-      <w:pPr>
-        <w:pStyle w:val="ListParagraph"/>
-        <w:numPr>
-          <w:ilvl w:val="0"/>
-          <w:numId w:val="6"/>
-        </w:numPr>
-      </w:pPr>
-      <w:r>
-        <w:t>tags</w:t>
-      </w:r>
-    </w:p>
-    <w:p>
-      <w:pPr>
-        <w:pStyle w:val="ListParagraph"/>
-        <w:numPr>
-          <w:ilvl w:val="0"/>
-          <w:numId w:val="6"/>
-        </w:numPr>
-      </w:pPr>
-      <w:r>
-        <w:t>difficulty</w:t>
-      </w:r>
-    </w:p>
-    <w:p>
-      <w:pPr>
-        <w:pStyle w:val="ListParagraph"/>
-        <w:numPr>
-          <w:ilvl w:val="0"/>
-          <w:numId w:val="6"/>
-        </w:numPr>
-      </w:pPr>
-      <w:r>
-        <w:t>technology (name of main packages used)</w:t>
-      </w:r>
-    </w:p>
-    <w:p>
-      <w:r>
-        <w:t>You can do this using</w:t>
-      </w:r>
-      <w:r>
-        <w:t xml:space="preserve"> a .</w:t>
-      </w:r>
-      <w:proofErr w:type="spellStart"/>
-      <w:r>
-        <w:t>json</w:t>
-      </w:r>
-      <w:proofErr w:type="spellEnd"/>
-      <w:r>
-        <w:t xml:space="preserve"> file</w:t>
-      </w:r>
-      <w:r>
-        <w:t xml:space="preserve"> or txt</w:t>
+      <w:pPr>
+        <w:ind w:left="360"/>
+      </w:pPr>
+    </w:p>
+    <w:p>
+      <w:pPr>
+        <w:ind w:left="360"/>
+      </w:pPr>
+      <w:r>
+        <w:t xml:space="preserve">7. </w:t>
+      </w:r>
+      <w:r>
+        <w:t>Submit the html and the json to the Web Dev team</w:t>
+      </w:r>
+      <w:r>
+        <w:t xml:space="preserve"> </w:t>
+      </w:r>
+      <w:r>
+        <w:t>using a Trello card</w:t>
+      </w:r>
+      <w:r>
+        <w:t xml:space="preserve"> – make sure to add the web dev team leader to the card, as well as links to your html file and the metadata json</w:t>
       </w:r>
       <w:r>
         <w:t>.</w:t>
       </w:r>
       <w:r>
-        <w:t xml:space="preserve"> </w:t>
-      </w:r>
-      <w:r>
-        <w:t>The below screenshot shows you an example of what this will look like. Reach out to the Web Dev team for support with this. They are the experts on this sort of thing!</w:t>
-      </w:r>
-    </w:p>
-    <w:p>
-      <w:pPr>
-        <w:pStyle w:val="ListParagraph"/>
+        <w:t xml:space="preserve"> Example:</w:t>
+      </w:r>
+    </w:p>
+    <w:p>
+      <w:pPr>
+        <w:ind w:left="360"/>
+        <w:jc w:val="center"/>
       </w:pPr>
       <w:r>
         <w:rPr>
           <w:noProof/>
         </w:rPr>
         <w:drawing>
-          <wp:inline distT="0" distB="0" distL="0" distR="0" wp14:anchorId="2D439DD4" wp14:editId="160A8A43">
-            <wp:extent cx="5731510" cy="2767965"/>
-            <wp:effectExtent l="0" t="0" r="2540" b="0"/>
-            <wp:docPr id="3" name="Picture 3" descr="Graphical user interface, text, application&#10;&#10;Description automatically generated"/>
-            <wp:cNvGraphicFramePr>
-              <a:graphicFrameLocks xmlns:a="http://schemas.openxmlformats.org/drawingml/2006/main" noChangeAspect="1"/>
-            </wp:cNvGraphicFramePr>
-            <a:graphic xmlns:a="http://schemas.openxmlformats.org/drawingml/2006/main">
-              <a:graphicData uri="http://schemas.openxmlformats.org/drawingml/2006/picture">
-                <pic:pic xmlns:pic="http://schemas.openxmlformats.org/drawingml/2006/picture">
-                  <pic:nvPicPr>
-                    <pic:cNvPr id="3" name="Picture 3" descr="Graphical user interface, text, application&#10;&#10;Description automatically generated"/>
-                    <pic:cNvPicPr/>
-                  </pic:nvPicPr>
-                  <pic:blipFill>
-                    <a:blip r:embed="rId13"/>
-                    <a:stretch>
-                      <a:fillRect/>
-                    </a:stretch>
-                  </pic:blipFill>
-                  <pic:spPr>
-                    <a:xfrm>
-                      <a:off x="0" y="0"/>
-                      <a:ext cx="5731510" cy="2767965"/>
-                    </a:xfrm>
-                    <a:prstGeom prst="rect">
-                      <a:avLst/>
-                    </a:prstGeom>
-                  </pic:spPr>
-                </pic:pic>
-              </a:graphicData>
-            </a:graphic>
-          </wp:inline>
-        </w:drawing>
-      </w:r>
-    </w:p>
-    <w:p>
-      <w:pPr>
-        <w:pStyle w:val="ListParagraph"/>
-        <w:numPr>
-          <w:ilvl w:val="0"/>
-          <w:numId w:val="4"/>
-        </w:numPr>
-      </w:pPr>
-      <w:r>
-        <w:lastRenderedPageBreak/>
-        <w:t xml:space="preserve">Submit the html and the </w:t>
-      </w:r>
-      <w:proofErr w:type="spellStart"/>
-      <w:r>
-        <w:t>json</w:t>
-      </w:r>
-      <w:proofErr w:type="spellEnd"/>
-      <w:r>
-        <w:t xml:space="preserve"> to the Web Dev team</w:t>
-      </w:r>
-      <w:r>
-        <w:t xml:space="preserve"> </w:t>
-      </w:r>
-      <w:r>
-        <w:t>using a Trello card</w:t>
-      </w:r>
-      <w:r>
-        <w:t xml:space="preserve"> – make sure to add the web dev team leader to the card, as well as links to your html file and the metadata </w:t>
-      </w:r>
-      <w:proofErr w:type="spellStart"/>
-      <w:r>
-        <w:t>json</w:t>
-      </w:r>
-      <w:proofErr w:type="spellEnd"/>
-      <w:r>
-        <w:t>.</w:t>
-      </w:r>
-      <w:r>
-        <w:t xml:space="preserve"> Example:</w:t>
-      </w:r>
-    </w:p>
-    <w:p>
-      <w:pPr>
-        <w:ind w:left="360"/>
-        <w:jc w:val="center"/>
-      </w:pPr>
-      <w:r>
-        <w:drawing>
-          <wp:inline distT="0" distB="0" distL="0" distR="0" wp14:anchorId="25B1EDD2" wp14:editId="24679D8B">
-            <wp:extent cx="3159361" cy="4457700"/>
-            <wp:effectExtent l="0" t="0" r="3175" b="0"/>
+          <wp:inline distT="0" distB="0" distL="0" distR="0" wp14:anchorId="25B1EDD2" wp14:editId="7AD822DC">
+            <wp:extent cx="2295525" cy="3238870"/>
+            <wp:effectExtent l="0" t="0" r="0" b="0"/>
             <wp:docPr id="9" name="Picture 9" descr="Graphical user interface, application, website&#10;&#10;Description automatically generated"/>
             <wp:cNvGraphicFramePr>
               <a:graphicFrameLocks xmlns:a="http://schemas.openxmlformats.org/drawingml/2006/main" noChangeAspect="1"/>
@@ -570,7 +730,7 @@
                     <pic:cNvPicPr/>
                   </pic:nvPicPr>
                   <pic:blipFill>
-                    <a:blip r:embed="rId14"/>
+                    <a:blip r:embed="rId15"/>
                     <a:stretch>
                       <a:fillRect/>
                     </a:stretch>
@@ -578,7 +738,7 @@
                   <pic:spPr>
                     <a:xfrm>
                       <a:off x="0" y="0"/>
-                      <a:ext cx="3166116" cy="4467230"/>
+                      <a:ext cx="2303925" cy="3250721"/>
                     </a:xfrm>
                     <a:prstGeom prst="rect">
                       <a:avLst/>
@@ -596,7 +756,7 @@
         <w:pStyle w:val="ListParagraph"/>
         <w:numPr>
           <w:ilvl w:val="0"/>
-          <w:numId w:val="4"/>
+          <w:numId w:val="13"/>
         </w:numPr>
       </w:pPr>
       <w:r>
@@ -607,24 +767,63 @@
       <w:pPr>
         <w:pStyle w:val="Heading1"/>
       </w:pPr>
-      <w:r>
+    </w:p>
+    <w:p>
+      <w:pPr>
+        <w:pStyle w:val="Heading1"/>
+        <w:spacing w:before="0" w:after="0"/>
+      </w:pPr>
+    </w:p>
+    <w:p>
+      <w:pPr>
+        <w:pStyle w:val="Heading1"/>
+        <w:spacing w:before="0" w:after="0"/>
+      </w:pPr>
+    </w:p>
+    <w:p>
+      <w:pPr>
+        <w:pStyle w:val="Heading1"/>
+        <w:spacing w:before="0" w:after="0"/>
+      </w:pPr>
+    </w:p>
+    <w:p>
+      <w:pPr>
+        <w:pStyle w:val="Heading1"/>
+        <w:spacing w:before="0" w:after="0"/>
+      </w:pPr>
+      <w:r>
+        <w:lastRenderedPageBreak/>
         <w:t>Style guide for use cases</w:t>
       </w:r>
     </w:p>
     <w:p>
       <w:pPr>
         <w:pStyle w:val="Heading2"/>
+        <w:spacing w:before="0" w:after="0"/>
+      </w:pPr>
+    </w:p>
+    <w:p>
+      <w:pPr>
+        <w:pStyle w:val="Heading2"/>
+        <w:spacing w:before="0" w:after="0"/>
       </w:pPr>
       <w:r>
         <w:t>Headers</w:t>
       </w:r>
     </w:p>
     <w:p>
+      <w:pPr>
+        <w:spacing w:after="0"/>
+      </w:pPr>
       <w:r>
         <w:t>For styling within your markdown cells, there are two choices you can use for headers.</w:t>
       </w:r>
     </w:p>
-    <w:p/>
+    <w:p>
+      <w:pPr>
+        <w:spacing w:after="0"/>
+      </w:pPr>
+    </w:p>
     <w:p>
       <w:pPr>
         <w:pStyle w:val="ListParagraph"/>
@@ -632,6 +831,8 @@
           <w:ilvl w:val="0"/>
           <w:numId w:val="5"/>
         </w:numPr>
+        <w:spacing w:after="0"/>
+        <w:ind w:left="0"/>
       </w:pPr>
       <w:r>
         <w:t>You can use HTML classes specific to the use case styling:</w:t>
@@ -639,7 +840,7 @@
     </w:p>
     <w:p>
       <w:pPr>
-        <w:ind w:left="720"/>
+        <w:spacing w:after="0"/>
         <w:rPr>
           <w:rFonts w:ascii="Consolas" w:hAnsi="Consolas" w:cs="Courier New"/>
           <w:shd w:val="pct15" w:color="auto" w:fill="FFFFFF"/>
@@ -650,56 +851,35 @@
           <w:rFonts w:ascii="Consolas" w:hAnsi="Consolas" w:cs="Courier New"/>
           <w:shd w:val="pct15" w:color="auto" w:fill="FFFFFF"/>
         </w:rPr>
-        <w:t>&lt;p class="</w:t>
-      </w:r>
-      <w:proofErr w:type="spellStart"/>
-      <w:r>
+        <w:t>&lt;p class="usecase-subsection-header"&gt;This is a subsection header.&lt;/p&gt;</w:t>
+      </w:r>
+    </w:p>
+    <w:p>
+      <w:pPr>
+        <w:spacing w:after="0"/>
         <w:rPr>
           <w:rFonts w:ascii="Consolas" w:hAnsi="Consolas" w:cs="Courier New"/>
           <w:shd w:val="pct15" w:color="auto" w:fill="FFFFFF"/>
         </w:rPr>
-        <w:t>usecase</w:t>
-      </w:r>
-      <w:proofErr w:type="spellEnd"/>
+      </w:pPr>
       <w:r>
         <w:rPr>
           <w:rFonts w:ascii="Consolas" w:hAnsi="Consolas" w:cs="Courier New"/>
           <w:shd w:val="pct15" w:color="auto" w:fill="FFFFFF"/>
         </w:rPr>
-        <w:t>-subsection-header"&gt;This is a subsection header.&lt;/p&gt;</w:t>
-      </w:r>
-    </w:p>
-    <w:p>
-      <w:pPr>
-        <w:ind w:left="720"/>
+        <w:t>&lt;p class="usecase-subsection-blurb"&gt;This is a blurb header.&lt;/p&gt;</w:t>
+      </w:r>
+    </w:p>
+    <w:p>
+      <w:pPr>
+        <w:pStyle w:val="ListParagraph"/>
+        <w:spacing w:after="0"/>
+        <w:ind w:left="0"/>
         <w:rPr>
           <w:rFonts w:ascii="Consolas" w:hAnsi="Consolas" w:cs="Courier New"/>
           <w:shd w:val="pct15" w:color="auto" w:fill="FFFFFF"/>
         </w:rPr>
       </w:pPr>
-      <w:r>
-        <w:rPr>
-          <w:rFonts w:ascii="Consolas" w:hAnsi="Consolas" w:cs="Courier New"/>
-          <w:shd w:val="pct15" w:color="auto" w:fill="FFFFFF"/>
-        </w:rPr>
-        <w:t>&lt;p class="</w:t>
-      </w:r>
-      <w:proofErr w:type="spellStart"/>
-      <w:r>
-        <w:rPr>
-          <w:rFonts w:ascii="Consolas" w:hAnsi="Consolas" w:cs="Courier New"/>
-          <w:shd w:val="pct15" w:color="auto" w:fill="FFFFFF"/>
-        </w:rPr>
-        <w:t>usecase</w:t>
-      </w:r>
-      <w:proofErr w:type="spellEnd"/>
-      <w:r>
-        <w:rPr>
-          <w:rFonts w:ascii="Consolas" w:hAnsi="Consolas" w:cs="Courier New"/>
-          <w:shd w:val="pct15" w:color="auto" w:fill="FFFFFF"/>
-        </w:rPr>
-        <w:t>-subsection-blurb"&gt;This is a blurb header.&lt;/p&gt;</w:t>
-      </w:r>
     </w:p>
     <w:p>
       <w:pPr>
@@ -708,6 +888,8 @@
           <w:ilvl w:val="0"/>
           <w:numId w:val="5"/>
         </w:numPr>
+        <w:spacing w:after="0"/>
+        <w:ind w:left="0"/>
         <w:rPr>
           <w:rFonts w:ascii="Consolas" w:hAnsi="Consolas" w:cs="Courier New"/>
           <w:shd w:val="pct15" w:color="auto" w:fill="FFFFFF"/>
@@ -719,7 +901,7 @@
     </w:p>
     <w:p>
       <w:pPr>
-        <w:ind w:left="720"/>
+        <w:spacing w:after="0"/>
         <w:rPr>
           <w:rFonts w:ascii="Consolas" w:hAnsi="Consolas"/>
           <w:shd w:val="pct15" w:color="auto" w:fill="FFFFFF"/>
@@ -735,7 +917,7 @@
     </w:p>
     <w:p>
       <w:pPr>
-        <w:ind w:left="720"/>
+        <w:spacing w:after="0"/>
         <w:rPr>
           <w:rFonts w:ascii="Consolas" w:hAnsi="Consolas"/>
           <w:shd w:val="pct15" w:color="auto" w:fill="FFFFFF"/>
@@ -751,7 +933,7 @@
     </w:p>
     <w:p>
       <w:pPr>
-        <w:ind w:left="720"/>
+        <w:spacing w:after="0"/>
         <w:rPr>
           <w:rFonts w:ascii="Consolas" w:hAnsi="Consolas"/>
           <w:shd w:val="pct15" w:color="auto" w:fill="FFFFFF"/>
@@ -767,7 +949,7 @@
     </w:p>
     <w:p>
       <w:pPr>
-        <w:ind w:left="720"/>
+        <w:spacing w:after="0"/>
         <w:rPr>
           <w:rFonts w:ascii="Consolas" w:hAnsi="Consolas"/>
           <w:shd w:val="pct15" w:color="auto" w:fill="FFFFFF"/>
@@ -783,7 +965,7 @@
     </w:p>
     <w:p>
       <w:pPr>
-        <w:ind w:left="720"/>
+        <w:spacing w:after="0"/>
         <w:rPr>
           <w:rFonts w:ascii="Consolas" w:hAnsi="Consolas"/>
           <w:shd w:val="pct15" w:color="auto" w:fill="FFFFFF"/>
@@ -800,6 +982,13 @@
     <w:p>
       <w:pPr>
         <w:pStyle w:val="Heading2"/>
+        <w:spacing w:before="0" w:after="0"/>
+      </w:pPr>
+    </w:p>
+    <w:p>
+      <w:pPr>
+        <w:pStyle w:val="Heading2"/>
+        <w:spacing w:before="0" w:after="0"/>
         <w:rPr>
           <w:color w:val="D4D4D4"/>
         </w:rPr>
@@ -809,90 +998,97 @@
       </w:r>
     </w:p>
     <w:p>
-      <w:r>
-        <w:lastRenderedPageBreak/>
+      <w:pPr>
+        <w:spacing w:after="0"/>
+      </w:pPr>
+      <w:r>
         <w:t>General advice:</w:t>
       </w:r>
     </w:p>
     <w:p>
+      <w:pPr>
+        <w:pStyle w:val="ListParagraph"/>
+        <w:numPr>
+          <w:ilvl w:val="0"/>
+          <w:numId w:val="10"/>
+        </w:numPr>
+        <w:spacing w:after="0"/>
+      </w:pPr>
+      <w:r>
+        <w:t>Use the same colour or colour palette throughout your notebook, unless variety is necessary</w:t>
+      </w:r>
+    </w:p>
+    <w:p>
+      <w:pPr>
+        <w:pStyle w:val="ListParagraph"/>
+        <w:spacing w:after="0"/>
+      </w:pPr>
+    </w:p>
+    <w:p>
+      <w:pPr>
+        <w:pStyle w:val="ListParagraph"/>
+        <w:numPr>
+          <w:ilvl w:val="0"/>
+          <w:numId w:val="10"/>
+        </w:numPr>
+        <w:spacing w:after="0"/>
+      </w:pPr>
+      <w:r>
+        <w:t>Select a palette based on the type of data being represented</w:t>
+      </w:r>
+    </w:p>
+    <w:p>
+      <w:pPr>
+        <w:spacing w:after="0"/>
+      </w:pPr>
+    </w:p>
+    <w:p>
+      <w:pPr>
+        <w:pStyle w:val="ListParagraph"/>
+        <w:numPr>
+          <w:ilvl w:val="0"/>
+          <w:numId w:val="10"/>
+        </w:numPr>
+        <w:spacing w:after="0"/>
+      </w:pPr>
+      <w:r>
+        <w:t>Consider accessibility (colourblindness, low vision)</w:t>
+      </w:r>
+    </w:p>
+    <w:p>
+      <w:pPr>
+        <w:spacing w:after="0"/>
+      </w:pPr>
+    </w:p>
+    <w:p>
+      <w:pPr>
+        <w:spacing w:after="0"/>
+      </w:pPr>
+      <w:r>
+        <w:t>If all of your plots only use 1-2 colors use one of the company style colors:</w:t>
+      </w:r>
+    </w:p>
+    <w:p>
+      <w:pPr>
+        <w:pStyle w:val="Heading4"/>
+        <w:spacing w:before="0"/>
+      </w:pPr>
+      <w:r>
+        <w:t>Light theme</w:t>
+      </w:r>
+    </w:p>
+    <w:p>
+      <w:pPr>
+        <w:spacing w:after="0"/>
+      </w:pPr>
       <w:r>
         <w:rPr>
-          <w:color w:val="6796E6"/>
+          <w:noProof/>
         </w:rPr>
-        <w:t>1.</w:t>
-      </w:r>
-      <w:r>
-        <w:t xml:space="preserve"> Use the same colour or colour palette throughout your notebook, unless variety is necessary</w:t>
-      </w:r>
-    </w:p>
-    <w:p>
-      <w:r>
-        <w:rPr>
-          <w:color w:val="6796E6"/>
-        </w:rPr>
-        <w:t>2.</w:t>
-      </w:r>
-      <w:r>
-        <w:t xml:space="preserve"> Select a palette based on the type of data being represented</w:t>
-      </w:r>
-    </w:p>
-    <w:p>
-      <w:r>
-        <w:rPr>
-          <w:color w:val="6796E6"/>
-        </w:rPr>
-        <w:t>3.</w:t>
-      </w:r>
-      <w:r>
-        <w:t xml:space="preserve"> Consider accessibility (</w:t>
-      </w:r>
-      <w:proofErr w:type="spellStart"/>
-      <w:r>
-        <w:t>colourblindness</w:t>
-      </w:r>
-      <w:proofErr w:type="spellEnd"/>
-      <w:r>
-        <w:t>, low vision)</w:t>
-      </w:r>
-    </w:p>
-    <w:p>
-      <w:pPr>
-        <w:pStyle w:val="Heading3"/>
-      </w:pPr>
-      <w:r>
-        <w:t xml:space="preserve">1) If all of your plots only use 1-2 </w:t>
-      </w:r>
-      <w:proofErr w:type="spellStart"/>
-      <w:r>
-        <w:t>colors</w:t>
-      </w:r>
-      <w:proofErr w:type="spellEnd"/>
-      <w:r>
-        <w:t xml:space="preserve"> use one of the company style </w:t>
-      </w:r>
-      <w:proofErr w:type="spellStart"/>
-      <w:r>
-        <w:t>colors</w:t>
-      </w:r>
-      <w:proofErr w:type="spellEnd"/>
-      <w:r>
-        <w:t>:</w:t>
-      </w:r>
-    </w:p>
-    <w:p>
-      <w:pPr>
-        <w:pStyle w:val="Heading4"/>
-      </w:pPr>
-      <w:r>
-        <w:t>Light theme</w:t>
-      </w:r>
-    </w:p>
-    <w:p>
-      <w:r>
         <w:drawing>
-          <wp:inline distT="0" distB="0" distL="0" distR="0" wp14:anchorId="48FBBFA7" wp14:editId="01184BC3">
-            <wp:extent cx="6645910" cy="909955"/>
-            <wp:effectExtent l="0" t="0" r="2540" b="4445"/>
+          <wp:inline distT="0" distB="0" distL="0" distR="0" wp14:anchorId="48FBBFA7" wp14:editId="5360C83E">
+            <wp:extent cx="5913141" cy="809625"/>
+            <wp:effectExtent l="0" t="0" r="0" b="0"/>
             <wp:docPr id="6" name="Picture 6" descr="Chart, background pattern, treemap chart&#10;&#10;Description automatically generated"/>
             <wp:cNvGraphicFramePr>
               <a:graphicFrameLocks xmlns:a="http://schemas.openxmlformats.org/drawingml/2006/main" noChangeAspect="1"/>
@@ -905,14 +1101,14 @@
                     <pic:cNvPicPr/>
                   </pic:nvPicPr>
                   <pic:blipFill rotWithShape="1">
-                    <a:blip r:embed="rId15"/>
+                    <a:blip r:embed="rId16"/>
                     <a:srcRect t="62614"/>
                     <a:stretch/>
                   </pic:blipFill>
                   <pic:spPr bwMode="auto">
                     <a:xfrm>
                       <a:off x="0" y="0"/>
-                      <a:ext cx="6645910" cy="909955"/>
+                      <a:ext cx="5986538" cy="819675"/>
                     </a:xfrm>
                     <a:prstGeom prst="rect">
                       <a:avLst/>
@@ -933,6 +1129,100 @@
         </w:drawing>
       </w:r>
     </w:p>
+    <w:p>
+      <w:pPr>
+        <w:spacing w:after="0"/>
+      </w:pPr>
+      <w:r>
+        <w:t xml:space="preserve">     2af598</w:t>
+      </w:r>
+      <w:r>
+        <w:tab/>
+        <w:t xml:space="preserve">       22e4ac</w:t>
+      </w:r>
+      <w:r>
+        <w:tab/>
+      </w:r>
+      <w:r>
+        <w:tab/>
+        <w:t>1bd7bb</w:t>
+      </w:r>
+      <w:r>
+        <w:tab/>
+        <w:t>14c9cb</w:t>
+      </w:r>
+      <w:r>
+        <w:tab/>
+      </w:r>
+      <w:r>
+        <w:tab/>
+        <w:t xml:space="preserve">    0fbed8</w:t>
+      </w:r>
+      <w:r>
+        <w:tab/>
+        <w:t xml:space="preserve">     08b3e5</w:t>
+      </w:r>
+    </w:p>
+    <w:p>
+      <w:pPr>
+        <w:pStyle w:val="Heading4"/>
+        <w:spacing w:before="0"/>
+      </w:pPr>
+    </w:p>
+    <w:p>
+      <w:pPr>
+        <w:pStyle w:val="Heading4"/>
+        <w:spacing w:before="0"/>
+      </w:pPr>
+      <w:r>
+        <w:t>Dark theme</w:t>
+      </w:r>
+    </w:p>
+    <w:p>
+      <w:pPr>
+        <w:spacing w:after="0"/>
+      </w:pPr>
+      <w:r>
+        <w:rPr>
+          <w:noProof/>
+        </w:rPr>
+        <w:drawing>
+          <wp:inline distT="0" distB="0" distL="0" distR="0" wp14:anchorId="05F0A4D3" wp14:editId="19BA10B7">
+            <wp:extent cx="5724525" cy="891004"/>
+            <wp:effectExtent l="0" t="0" r="0" b="4445"/>
+            <wp:docPr id="7" name="Picture 7" descr="Graphical user interface&#10;&#10;Description automatically generated with medium confidence"/>
+            <wp:cNvGraphicFramePr>
+              <a:graphicFrameLocks xmlns:a="http://schemas.openxmlformats.org/drawingml/2006/main" noChangeAspect="1"/>
+            </wp:cNvGraphicFramePr>
+            <a:graphic xmlns:a="http://schemas.openxmlformats.org/drawingml/2006/main">
+              <a:graphicData uri="http://schemas.openxmlformats.org/drawingml/2006/picture">
+                <pic:pic xmlns:pic="http://schemas.openxmlformats.org/drawingml/2006/picture">
+                  <pic:nvPicPr>
+                    <pic:cNvPr id="7" name="Picture 7" descr="Graphical user interface&#10;&#10;Description automatically generated with medium confidence"/>
+                    <pic:cNvPicPr/>
+                  </pic:nvPicPr>
+                  <pic:blipFill>
+                    <a:blip r:embed="rId17"/>
+                    <a:stretch>
+                      <a:fillRect/>
+                    </a:stretch>
+                  </pic:blipFill>
+                  <pic:spPr>
+                    <a:xfrm>
+                      <a:off x="0" y="0"/>
+                      <a:ext cx="5756775" cy="896024"/>
+                    </a:xfrm>
+                    <a:prstGeom prst="rect">
+                      <a:avLst/>
+                    </a:prstGeom>
+                  </pic:spPr>
+                </pic:pic>
+              </a:graphicData>
+            </a:graphic>
+          </wp:inline>
+        </w:drawing>
+      </w:r>
+    </w:p>
     <w:tbl>
       <w:tblPr>
         <w:tblStyle w:val="TableGrid"/>
@@ -948,174 +1238,27 @@
         <w:tblLook w:val="04A0" w:firstRow="1" w:lastRow="0" w:firstColumn="1" w:lastColumn="0" w:noHBand="0" w:noVBand="1"/>
       </w:tblPr>
       <w:tblGrid>
-        <w:gridCol w:w="1735"/>
-        <w:gridCol w:w="1735"/>
-        <w:gridCol w:w="1736"/>
-        <w:gridCol w:w="1736"/>
-        <w:gridCol w:w="1736"/>
-        <w:gridCol w:w="1736"/>
+        <w:gridCol w:w="1916"/>
+        <w:gridCol w:w="1916"/>
+        <w:gridCol w:w="1916"/>
+        <w:gridCol w:w="1916"/>
+        <w:gridCol w:w="1917"/>
       </w:tblGrid>
       <w:tr>
         <w:trPr>
-          <w:trHeight w:val="142"/>
+          <w:trHeight w:val="417"/>
         </w:trPr>
         <w:tc>
           <w:tcPr>
-            <w:tcW w:w="1735" w:type="dxa"/>
+            <w:tcW w:w="1916" w:type="dxa"/>
           </w:tcPr>
           <w:p>
             <w:pPr>
-              <w:jc w:val="center"/>
+              <w:spacing w:after="0"/>
             </w:pPr>
             <w:r>
-              <w:t>2af598</w:t>
+              <w:t xml:space="preserve">        </w:t>
             </w:r>
-          </w:p>
-        </w:tc>
-        <w:tc>
-          <w:tcPr>
-            <w:tcW w:w="1735" w:type="dxa"/>
-          </w:tcPr>
-          <w:p>
-            <w:pPr>
-              <w:jc w:val="center"/>
-            </w:pPr>
-            <w:r>
-              <w:t>22e4ac</w:t>
-            </w:r>
-          </w:p>
-        </w:tc>
-        <w:tc>
-          <w:tcPr>
-            <w:tcW w:w="1736" w:type="dxa"/>
-          </w:tcPr>
-          <w:p>
-            <w:pPr>
-              <w:jc w:val="center"/>
-            </w:pPr>
-            <w:r>
-              <w:t>1bd7bb</w:t>
-            </w:r>
-          </w:p>
-        </w:tc>
-        <w:tc>
-          <w:tcPr>
-            <w:tcW w:w="1736" w:type="dxa"/>
-          </w:tcPr>
-          <w:p>
-            <w:pPr>
-              <w:jc w:val="center"/>
-            </w:pPr>
-            <w:r>
-              <w:t>14c9cb</w:t>
-            </w:r>
-          </w:p>
-        </w:tc>
-        <w:tc>
-          <w:tcPr>
-            <w:tcW w:w="1736" w:type="dxa"/>
-          </w:tcPr>
-          <w:p>
-            <w:pPr>
-              <w:jc w:val="center"/>
-            </w:pPr>
-            <w:r>
-              <w:t>0fbed8</w:t>
-            </w:r>
-          </w:p>
-        </w:tc>
-        <w:tc>
-          <w:tcPr>
-            <w:tcW w:w="1736" w:type="dxa"/>
-          </w:tcPr>
-          <w:p>
-            <w:pPr>
-              <w:jc w:val="center"/>
-            </w:pPr>
-            <w:r>
-              <w:t>08b3e5</w:t>
-            </w:r>
-          </w:p>
-        </w:tc>
-      </w:tr>
-    </w:tbl>
-    <w:p>
-      <w:pPr>
-        <w:pStyle w:val="Heading4"/>
-      </w:pPr>
-      <w:r>
-        <w:t>Dark theme</w:t>
-      </w:r>
-    </w:p>
-    <w:p>
-      <w:r>
-        <w:drawing>
-          <wp:inline distT="0" distB="0" distL="0" distR="0" wp14:anchorId="05F0A4D3" wp14:editId="6F55AA3E">
-            <wp:extent cx="6645910" cy="1034415"/>
-            <wp:effectExtent l="0" t="0" r="2540" b="0"/>
-            <wp:docPr id="7" name="Picture 7" descr="Graphical user interface&#10;&#10;Description automatically generated with medium confidence"/>
-            <wp:cNvGraphicFramePr>
-              <a:graphicFrameLocks xmlns:a="http://schemas.openxmlformats.org/drawingml/2006/main" noChangeAspect="1"/>
-            </wp:cNvGraphicFramePr>
-            <a:graphic xmlns:a="http://schemas.openxmlformats.org/drawingml/2006/main">
-              <a:graphicData uri="http://schemas.openxmlformats.org/drawingml/2006/picture">
-                <pic:pic xmlns:pic="http://schemas.openxmlformats.org/drawingml/2006/picture">
-                  <pic:nvPicPr>
-                    <pic:cNvPr id="7" name="Picture 7" descr="Graphical user interface&#10;&#10;Description automatically generated with medium confidence"/>
-                    <pic:cNvPicPr/>
-                  </pic:nvPicPr>
-                  <pic:blipFill>
-                    <a:blip r:embed="rId16"/>
-                    <a:stretch>
-                      <a:fillRect/>
-                    </a:stretch>
-                  </pic:blipFill>
-                  <pic:spPr>
-                    <a:xfrm>
-                      <a:off x="0" y="0"/>
-                      <a:ext cx="6645910" cy="1034415"/>
-                    </a:xfrm>
-                    <a:prstGeom prst="rect">
-                      <a:avLst/>
-                    </a:prstGeom>
-                  </pic:spPr>
-                </pic:pic>
-              </a:graphicData>
-            </a:graphic>
-          </wp:inline>
-        </w:drawing>
-      </w:r>
-    </w:p>
-    <w:tbl>
-      <w:tblPr>
-        <w:tblStyle w:val="TableGrid"/>
-        <w:tblW w:w="0" w:type="auto"/>
-        <w:tblBorders>
-          <w:top w:val="none" w:sz="0" w:space="0" w:color="auto"/>
-          <w:left w:val="none" w:sz="0" w:space="0" w:color="auto"/>
-          <w:bottom w:val="none" w:sz="0" w:space="0" w:color="auto"/>
-          <w:right w:val="none" w:sz="0" w:space="0" w:color="auto"/>
-          <w:insideH w:val="none" w:sz="0" w:space="0" w:color="auto"/>
-          <w:insideV w:val="none" w:sz="0" w:space="0" w:color="auto"/>
-        </w:tblBorders>
-        <w:tblLook w:val="04A0" w:firstRow="1" w:lastRow="0" w:firstColumn="1" w:lastColumn="0" w:noHBand="0" w:noVBand="1"/>
-      </w:tblPr>
-      <w:tblGrid>
-        <w:gridCol w:w="2091"/>
-        <w:gridCol w:w="2091"/>
-        <w:gridCol w:w="2091"/>
-        <w:gridCol w:w="2091"/>
-        <w:gridCol w:w="2092"/>
-      </w:tblGrid>
-      <w:tr>
-        <w:tc>
-          <w:tcPr>
-            <w:tcW w:w="2091" w:type="dxa"/>
-          </w:tcPr>
-          <w:p>
-            <w:pPr>
-              <w:jc w:val="center"/>
-            </w:pPr>
             <w:r>
               <w:t>08af64</w:t>
             </w:r>
@@ -1123,11 +1266,11 @@
         </w:tc>
         <w:tc>
           <w:tcPr>
-            <w:tcW w:w="2091" w:type="dxa"/>
+            <w:tcW w:w="1916" w:type="dxa"/>
           </w:tcPr>
           <w:p>
             <w:pPr>
-              <w:jc w:val="center"/>
+              <w:spacing w:after="0"/>
             </w:pPr>
             <w:r>
               <w:t>14a38e</w:t>
@@ -1136,11 +1279,11 @@
         </w:tc>
         <w:tc>
           <w:tcPr>
-            <w:tcW w:w="2091" w:type="dxa"/>
+            <w:tcW w:w="1916" w:type="dxa"/>
           </w:tcPr>
           <w:p>
             <w:pPr>
-              <w:jc w:val="center"/>
+              <w:spacing w:after="0"/>
             </w:pPr>
             <w:r>
               <w:t>0f9295</w:t>
@@ -1149,11 +1292,11 @@
         </w:tc>
         <w:tc>
           <w:tcPr>
-            <w:tcW w:w="2091" w:type="dxa"/>
+            <w:tcW w:w="1916" w:type="dxa"/>
           </w:tcPr>
           <w:p>
             <w:pPr>
-              <w:jc w:val="center"/>
+              <w:spacing w:after="0"/>
             </w:pPr>
             <w:r>
               <w:t>056b8a</w:t>
@@ -1162,22 +1305,29 @@
         </w:tc>
         <w:tc>
           <w:tcPr>
-            <w:tcW w:w="2092" w:type="dxa"/>
+            <w:tcW w:w="1917" w:type="dxa"/>
           </w:tcPr>
           <w:p>
             <w:pPr>
-              <w:jc w:val="center"/>
+              <w:spacing w:after="0"/>
             </w:pPr>
             <w:r>
               <w:t>121212</w:t>
             </w:r>
           </w:p>
+          <w:p>
+            <w:pPr>
+              <w:spacing w:after="0"/>
+              <w:jc w:val="center"/>
+            </w:pPr>
+          </w:p>
         </w:tc>
       </w:tr>
     </w:tbl>
     <w:p>
       <w:pPr>
         <w:pStyle w:val="Heading3"/>
+        <w:spacing w:before="0"/>
       </w:pPr>
       <w:r>
         <w:rPr>
@@ -1185,31 +1335,16 @@
           <w:i/>
           <w:iCs/>
         </w:rPr>
-        <w:t xml:space="preserve">2) If your plot needs multiple </w:t>
-      </w:r>
-      <w:proofErr w:type="spellStart"/>
-      <w:r>
-        <w:rPr>
-          <w:rStyle w:val="Heading3Char"/>
-          <w:i/>
-          <w:iCs/>
-        </w:rPr>
-        <w:t>colors</w:t>
-      </w:r>
-      <w:proofErr w:type="spellEnd"/>
-      <w:r>
-        <w:rPr>
-          <w:rStyle w:val="Heading3Char"/>
-          <w:i/>
-          <w:iCs/>
-        </w:rPr>
-        <w:t>, choose an appropriate palette using either of the</w:t>
+        <w:t>2) If your plot needs multiple colors, choose an appropriate palette using either of the</w:t>
       </w:r>
       <w:r>
         <w:t xml:space="preserve"> following tutorials:</w:t>
       </w:r>
     </w:p>
     <w:p>
+      <w:pPr>
+        <w:spacing w:after="0"/>
+      </w:pPr>
       <w:r>
         <w:rPr>
           <w:color w:val="6796E6"/>
@@ -1219,7 +1354,7 @@
       <w:r>
         <w:t xml:space="preserve"> </w:t>
       </w:r>
-      <w:hyperlink r:id="rId17" w:history="1">
+      <w:hyperlink r:id="rId18" w:history="1">
         <w:r>
           <w:rPr>
             <w:rStyle w:val="Hyperlink"/>
@@ -1232,6 +1367,9 @@
       </w:r>
     </w:p>
     <w:p>
+      <w:pPr>
+        <w:spacing w:after="0"/>
+      </w:pPr>
       <w:r>
         <w:rPr>
           <w:color w:val="6796E6"/>
@@ -1241,7 +1379,7 @@
       <w:r>
         <w:t xml:space="preserve"> </w:t>
       </w:r>
-      <w:hyperlink r:id="rId18" w:history="1">
+      <w:hyperlink r:id="rId19" w:history="1">
         <w:r>
           <w:rPr>
             <w:rStyle w:val="Hyperlink"/>
@@ -1256,6 +1394,7 @@
     <w:p>
       <w:pPr>
         <w:pStyle w:val="Heading3"/>
+        <w:spacing w:before="0"/>
         <w:rPr>
           <w:color w:val="D4D4D4"/>
         </w:rPr>
@@ -1266,33 +1405,9 @@
     </w:p>
     <w:p>
       <w:r>
-        <w:t xml:space="preserve">For qualitative plotting </w:t>
-      </w:r>
-      <w:proofErr w:type="spellStart"/>
-      <w:r>
-        <w:t>Seaborn's</w:t>
-      </w:r>
-      <w:proofErr w:type="spellEnd"/>
-      <w:r>
-        <w:t xml:space="preserve"> '</w:t>
-      </w:r>
-      <w:proofErr w:type="spellStart"/>
-      <w:r>
-        <w:t>colorblind</w:t>
-      </w:r>
-      <w:proofErr w:type="spellEnd"/>
-      <w:r>
-        <w:t xml:space="preserve">' palette is recommended. For maps with sequential or diverging it is recommended to use one of the </w:t>
-      </w:r>
-      <w:proofErr w:type="spellStart"/>
-      <w:r>
-        <w:t>Color</w:t>
-      </w:r>
-      <w:proofErr w:type="spellEnd"/>
-      <w:r>
-        <w:t xml:space="preserve"> Brewer schemes which can be previewed at </w:t>
-      </w:r>
-      <w:hyperlink r:id="rId19" w:history="1">
+        <w:t xml:space="preserve">For qualitative plotting Seaborn's 'colorblind' palette is recommended. For maps with sequential or diverging it is recommended to use one of the Color Brewer schemes which can be previewed at </w:t>
+      </w:r>
+      <w:hyperlink r:id="rId20" w:history="1">
         <w:r>
           <w:rPr>
             <w:rStyle w:val="Hyperlink"/>
@@ -1315,6 +1430,11 @@
     <w:p>
       <w:pPr>
         <w:pStyle w:val="Heading2"/>
+      </w:pPr>
+    </w:p>
+    <w:p>
+      <w:pPr>
+        <w:pStyle w:val="Heading2"/>
         <w:rPr>
           <w:color w:val="D4D4D4"/>
         </w:rPr>
@@ -1350,104 +1470,40 @@
           <w:rFonts w:ascii="Consolas" w:hAnsi="Consolas"/>
           <w:shd w:val="pct15" w:color="auto" w:fill="FFFFFF"/>
         </w:rPr>
-        <w:t xml:space="preserve">&lt;a </w:t>
-      </w:r>
-      <w:proofErr w:type="spellStart"/>
+        <w:t>&lt;a href="#fn-1"&gt;[1]&lt;/a&gt;</w:t>
+      </w:r>
+      <w:r>
+        <w:t xml:space="preserve"> </w:t>
+      </w:r>
+    </w:p>
+    <w:p>
+      <w:r>
+        <w:t xml:space="preserve">and add a matching ID in the reference list using the </w:t>
+      </w:r>
       <w:r>
         <w:rPr>
           <w:rFonts w:ascii="Consolas" w:hAnsi="Consolas"/>
           <w:shd w:val="pct15" w:color="auto" w:fill="FFFFFF"/>
         </w:rPr>
-        <w:t>href</w:t>
-      </w:r>
-      <w:proofErr w:type="spellEnd"/>
+        <w:t>&lt;fn&gt;</w:t>
+      </w:r>
+      <w:r>
+        <w:t xml:space="preserve"> tag:</w:t>
+      </w:r>
+    </w:p>
+    <w:p>
+      <w:pPr>
+        <w:ind w:left="720"/>
+      </w:pPr>
+      <w:r>
+        <w:t xml:space="preserve"> </w:t>
+      </w:r>
       <w:r>
         <w:rPr>
           <w:rFonts w:ascii="Consolas" w:hAnsi="Consolas"/>
           <w:shd w:val="pct15" w:color="auto" w:fill="FFFFFF"/>
         </w:rPr>
-        <w:t>="#fn-1"&gt;[1]&lt;/a&gt;</w:t>
-      </w:r>
-      <w:r>
-        <w:t xml:space="preserve"> </w:t>
-      </w:r>
-    </w:p>
-    <w:p>
-      <w:r>
-        <w:t xml:space="preserve">and add a matching ID in the reference list using the </w:t>
-      </w:r>
-      <w:r>
-        <w:rPr>
-          <w:rFonts w:ascii="Consolas" w:hAnsi="Consolas"/>
-          <w:shd w:val="pct15" w:color="auto" w:fill="FFFFFF"/>
-        </w:rPr>
-        <w:t>&lt;</w:t>
-      </w:r>
-      <w:proofErr w:type="spellStart"/>
-      <w:r>
-        <w:rPr>
-          <w:rFonts w:ascii="Consolas" w:hAnsi="Consolas"/>
-          <w:shd w:val="pct15" w:color="auto" w:fill="FFFFFF"/>
-        </w:rPr>
-        <w:t>fn</w:t>
-      </w:r>
-      <w:proofErr w:type="spellEnd"/>
-      <w:r>
-        <w:rPr>
-          <w:rFonts w:ascii="Consolas" w:hAnsi="Consolas"/>
-          <w:shd w:val="pct15" w:color="auto" w:fill="FFFFFF"/>
-        </w:rPr>
-        <w:t>&gt;</w:t>
-      </w:r>
-      <w:r>
-        <w:t xml:space="preserve"> tag:</w:t>
-      </w:r>
-    </w:p>
-    <w:p>
-      <w:pPr>
-        <w:ind w:left="720"/>
-      </w:pPr>
-      <w:r>
-        <w:t xml:space="preserve"> </w:t>
-      </w:r>
-      <w:r>
-        <w:rPr>
-          <w:rFonts w:ascii="Consolas" w:hAnsi="Consolas"/>
-          <w:shd w:val="pct15" w:color="auto" w:fill="FFFFFF"/>
-        </w:rPr>
-        <w:t>&lt;</w:t>
-      </w:r>
-      <w:proofErr w:type="spellStart"/>
-      <w:r>
-        <w:rPr>
-          <w:rFonts w:ascii="Consolas" w:hAnsi="Consolas"/>
-          <w:shd w:val="pct15" w:color="auto" w:fill="FFFFFF"/>
-        </w:rPr>
-        <w:t>fn</w:t>
-      </w:r>
-      <w:proofErr w:type="spellEnd"/>
-      <w:r>
-        <w:rPr>
-          <w:rFonts w:ascii="Consolas" w:hAnsi="Consolas"/>
-          <w:shd w:val="pct15" w:color="auto" w:fill="FFFFFF"/>
-        </w:rPr>
-        <w:t xml:space="preserve"> id="fn-1"&gt;[1] Author (Year) _Title_, Publisher, Publication location.&lt;/</w:t>
-      </w:r>
-      <w:proofErr w:type="spellStart"/>
-      <w:r>
-        <w:rPr>
-          <w:rFonts w:ascii="Consolas" w:hAnsi="Consolas"/>
-          <w:shd w:val="pct15" w:color="auto" w:fill="FFFFFF"/>
-        </w:rPr>
-        <w:t>fn</w:t>
-      </w:r>
-      <w:proofErr w:type="spellEnd"/>
-      <w:r>
-        <w:rPr>
-          <w:rFonts w:ascii="Consolas" w:hAnsi="Consolas"/>
-          <w:shd w:val="pct15" w:color="auto" w:fill="FFFFFF"/>
-        </w:rPr>
-        <w:t>&gt;</w:t>
+        <w:t>&lt;fn id="fn-1"&gt;[1] Author (Year) _Title_, Publisher, Publication location.&lt;/fn&gt;</w:t>
       </w:r>
     </w:p>
     <w:p>
@@ -1474,8 +1530,22 @@
         <w:t>Hannah Smith (added style guide and some details to publishing guide)</w:t>
       </w:r>
     </w:p>
+    <w:p>
+      <w:r>
+        <w:t xml:space="preserve">Alison Collins (added </w:t>
+      </w:r>
+      <w:r>
+        <w:t xml:space="preserve">export .ipynb in </w:t>
+      </w:r>
+      <w:r>
+        <w:t>VS</w:t>
+      </w:r>
+      <w:r>
+        <w:t xml:space="preserve"> code)</w:t>
+      </w:r>
+    </w:p>
     <w:sectPr>
-      <w:headerReference w:type="default" r:id="rId20"/>
+      <w:headerReference w:type="default" r:id="rId21"/>
       <w:pgSz w:w="11906" w:h="16838"/>
       <w:pgMar w:top="720" w:right="720" w:bottom="720" w:left="720" w:header="709" w:footer="709" w:gutter="0"/>
       <w:cols w:space="708"/>
@@ -1816,6 +1886,360 @@
     </w:lvl>
   </w:abstractNum>
   <w:abstractNum w:abstractNumId="2" w15:restartNumberingAfterBreak="0">
+    <w:nsid w:val="237A2F71"/>
+    <w:multiLevelType w:val="hybridMultilevel"/>
+    <w:tmpl w:val="11683118"/>
+    <w:lvl w:ilvl="0" w:tplc="0C09000F">
+      <w:start w:val="8"/>
+      <w:numFmt w:val="decimal"/>
+      <w:lvlText w:val="%1."/>
+      <w:lvlJc w:val="left"/>
+      <w:pPr>
+        <w:ind w:left="720" w:hanging="360"/>
+      </w:pPr>
+      <w:rPr>
+        <w:rFonts w:hint="default"/>
+      </w:rPr>
+    </w:lvl>
+    <w:lvl w:ilvl="1" w:tplc="0C090019" w:tentative="1">
+      <w:start w:val="1"/>
+      <w:numFmt w:val="lowerLetter"/>
+      <w:lvlText w:val="%2."/>
+      <w:lvlJc w:val="left"/>
+      <w:pPr>
+        <w:ind w:left="1440" w:hanging="360"/>
+      </w:pPr>
+    </w:lvl>
+    <w:lvl w:ilvl="2" w:tplc="0C09001B" w:tentative="1">
+      <w:start w:val="1"/>
+      <w:numFmt w:val="lowerRoman"/>
+      <w:lvlText w:val="%3."/>
+      <w:lvlJc w:val="right"/>
+      <w:pPr>
+        <w:ind w:left="2160" w:hanging="180"/>
+      </w:pPr>
+    </w:lvl>
+    <w:lvl w:ilvl="3" w:tplc="0C09000F" w:tentative="1">
+      <w:start w:val="1"/>
+      <w:numFmt w:val="decimal"/>
+      <w:lvlText w:val="%4."/>
+      <w:lvlJc w:val="left"/>
+      <w:pPr>
+        <w:ind w:left="2880" w:hanging="360"/>
+      </w:pPr>
+    </w:lvl>
+    <w:lvl w:ilvl="4" w:tplc="0C090019" w:tentative="1">
+      <w:start w:val="1"/>
+      <w:numFmt w:val="lowerLetter"/>
+      <w:lvlText w:val="%5."/>
+      <w:lvlJc w:val="left"/>
+      <w:pPr>
+        <w:ind w:left="3600" w:hanging="360"/>
+      </w:pPr>
+    </w:lvl>
+    <w:lvl w:ilvl="5" w:tplc="0C09001B" w:tentative="1">
+      <w:start w:val="1"/>
+      <w:numFmt w:val="lowerRoman"/>
+      <w:lvlText w:val="%6."/>
+      <w:lvlJc w:val="right"/>
+      <w:pPr>
+        <w:ind w:left="4320" w:hanging="180"/>
+      </w:pPr>
+    </w:lvl>
+    <w:lvl w:ilvl="6" w:tplc="0C09000F" w:tentative="1">
+      <w:start w:val="1"/>
+      <w:numFmt w:val="decimal"/>
+      <w:lvlText w:val="%7."/>
+      <w:lvlJc w:val="left"/>
+      <w:pPr>
+        <w:ind w:left="5040" w:hanging="360"/>
+      </w:pPr>
+    </w:lvl>
+    <w:lvl w:ilvl="7" w:tplc="0C090019" w:tentative="1">
+      <w:start w:val="1"/>
+      <w:numFmt w:val="lowerLetter"/>
+      <w:lvlText w:val="%8."/>
+      <w:lvlJc w:val="left"/>
+      <w:pPr>
+        <w:ind w:left="5760" w:hanging="360"/>
+      </w:pPr>
+    </w:lvl>
+    <w:lvl w:ilvl="8" w:tplc="0C09001B" w:tentative="1">
+      <w:start w:val="1"/>
+      <w:numFmt w:val="lowerRoman"/>
+      <w:lvlText w:val="%9."/>
+      <w:lvlJc w:val="right"/>
+      <w:pPr>
+        <w:ind w:left="6480" w:hanging="180"/>
+      </w:pPr>
+    </w:lvl>
+  </w:abstractNum>
+  <w:abstractNum w:abstractNumId="3" w15:restartNumberingAfterBreak="0">
+    <w:nsid w:val="265E1577"/>
+    <w:multiLevelType w:val="hybridMultilevel"/>
+    <w:tmpl w:val="5240F510"/>
+    <w:lvl w:ilvl="0" w:tplc="F1CA73C2">
+      <w:start w:val="1"/>
+      <w:numFmt w:val="decimal"/>
+      <w:lvlText w:val="%1."/>
+      <w:lvlJc w:val="left"/>
+      <w:pPr>
+        <w:ind w:left="720" w:hanging="360"/>
+      </w:pPr>
+      <w:rPr>
+        <w:rFonts w:hint="default"/>
+        <w:color w:val="6796E6"/>
+      </w:rPr>
+    </w:lvl>
+    <w:lvl w:ilvl="1" w:tplc="0C090019" w:tentative="1">
+      <w:start w:val="1"/>
+      <w:numFmt w:val="lowerLetter"/>
+      <w:lvlText w:val="%2."/>
+      <w:lvlJc w:val="left"/>
+      <w:pPr>
+        <w:ind w:left="1440" w:hanging="360"/>
+      </w:pPr>
+    </w:lvl>
+    <w:lvl w:ilvl="2" w:tplc="0C09001B" w:tentative="1">
+      <w:start w:val="1"/>
+      <w:numFmt w:val="lowerRoman"/>
+      <w:lvlText w:val="%3."/>
+      <w:lvlJc w:val="right"/>
+      <w:pPr>
+        <w:ind w:left="2160" w:hanging="180"/>
+      </w:pPr>
+    </w:lvl>
+    <w:lvl w:ilvl="3" w:tplc="0C09000F" w:tentative="1">
+      <w:start w:val="1"/>
+      <w:numFmt w:val="decimal"/>
+      <w:lvlText w:val="%4."/>
+      <w:lvlJc w:val="left"/>
+      <w:pPr>
+        <w:ind w:left="2880" w:hanging="360"/>
+      </w:pPr>
+    </w:lvl>
+    <w:lvl w:ilvl="4" w:tplc="0C090019" w:tentative="1">
+      <w:start w:val="1"/>
+      <w:numFmt w:val="lowerLetter"/>
+      <w:lvlText w:val="%5."/>
+      <w:lvlJc w:val="left"/>
+      <w:pPr>
+        <w:ind w:left="3600" w:hanging="360"/>
+      </w:pPr>
+    </w:lvl>
+    <w:lvl w:ilvl="5" w:tplc="0C09001B" w:tentative="1">
+      <w:start w:val="1"/>
+      <w:numFmt w:val="lowerRoman"/>
+      <w:lvlText w:val="%6."/>
+      <w:lvlJc w:val="right"/>
+      <w:pPr>
+        <w:ind w:left="4320" w:hanging="180"/>
+      </w:pPr>
+    </w:lvl>
+    <w:lvl w:ilvl="6" w:tplc="0C09000F" w:tentative="1">
+      <w:start w:val="1"/>
+      <w:numFmt w:val="decimal"/>
+      <w:lvlText w:val="%7."/>
+      <w:lvlJc w:val="left"/>
+      <w:pPr>
+        <w:ind w:left="5040" w:hanging="360"/>
+      </w:pPr>
+    </w:lvl>
+    <w:lvl w:ilvl="7" w:tplc="0C090019" w:tentative="1">
+      <w:start w:val="1"/>
+      <w:numFmt w:val="lowerLetter"/>
+      <w:lvlText w:val="%8."/>
+      <w:lvlJc w:val="left"/>
+      <w:pPr>
+        <w:ind w:left="5760" w:hanging="360"/>
+      </w:pPr>
+    </w:lvl>
+    <w:lvl w:ilvl="8" w:tplc="0C09001B" w:tentative="1">
+      <w:start w:val="1"/>
+      <w:numFmt w:val="lowerRoman"/>
+      <w:lvlText w:val="%9."/>
+      <w:lvlJc w:val="right"/>
+      <w:pPr>
+        <w:ind w:left="6480" w:hanging="180"/>
+      </w:pPr>
+    </w:lvl>
+  </w:abstractNum>
+  <w:abstractNum w:abstractNumId="4" w15:restartNumberingAfterBreak="0">
+    <w:nsid w:val="2C683E4C"/>
+    <w:multiLevelType w:val="hybridMultilevel"/>
+    <w:tmpl w:val="55F6281E"/>
+    <w:lvl w:ilvl="0" w:tplc="E0525788">
+      <w:start w:val="1"/>
+      <w:numFmt w:val="decimal"/>
+      <w:lvlText w:val="%1."/>
+      <w:lvlJc w:val="left"/>
+      <w:pPr>
+        <w:ind w:left="1800" w:hanging="360"/>
+      </w:pPr>
+      <w:rPr>
+        <w:rFonts w:hint="default"/>
+      </w:rPr>
+    </w:lvl>
+    <w:lvl w:ilvl="1" w:tplc="0C090019" w:tentative="1">
+      <w:start w:val="1"/>
+      <w:numFmt w:val="lowerLetter"/>
+      <w:lvlText w:val="%2."/>
+      <w:lvlJc w:val="left"/>
+      <w:pPr>
+        <w:ind w:left="2520" w:hanging="360"/>
+      </w:pPr>
+    </w:lvl>
+    <w:lvl w:ilvl="2" w:tplc="0C09001B" w:tentative="1">
+      <w:start w:val="1"/>
+      <w:numFmt w:val="lowerRoman"/>
+      <w:lvlText w:val="%3."/>
+      <w:lvlJc w:val="right"/>
+      <w:pPr>
+        <w:ind w:left="3240" w:hanging="180"/>
+      </w:pPr>
+    </w:lvl>
+    <w:lvl w:ilvl="3" w:tplc="0C09000F" w:tentative="1">
+      <w:start w:val="1"/>
+      <w:numFmt w:val="decimal"/>
+      <w:lvlText w:val="%4."/>
+      <w:lvlJc w:val="left"/>
+      <w:pPr>
+        <w:ind w:left="3960" w:hanging="360"/>
+      </w:pPr>
+    </w:lvl>
+    <w:lvl w:ilvl="4" w:tplc="0C090019" w:tentative="1">
+      <w:start w:val="1"/>
+      <w:numFmt w:val="lowerLetter"/>
+      <w:lvlText w:val="%5."/>
+      <w:lvlJc w:val="left"/>
+      <w:pPr>
+        <w:ind w:left="4680" w:hanging="360"/>
+      </w:pPr>
+    </w:lvl>
+    <w:lvl w:ilvl="5" w:tplc="0C09001B" w:tentative="1">
+      <w:start w:val="1"/>
+      <w:numFmt w:val="lowerRoman"/>
+      <w:lvlText w:val="%6."/>
+      <w:lvlJc w:val="right"/>
+      <w:pPr>
+        <w:ind w:left="5400" w:hanging="180"/>
+      </w:pPr>
+    </w:lvl>
+    <w:lvl w:ilvl="6" w:tplc="0C09000F" w:tentative="1">
+      <w:start w:val="1"/>
+      <w:numFmt w:val="decimal"/>
+      <w:lvlText w:val="%7."/>
+      <w:lvlJc w:val="left"/>
+      <w:pPr>
+        <w:ind w:left="6120" w:hanging="360"/>
+      </w:pPr>
+    </w:lvl>
+    <w:lvl w:ilvl="7" w:tplc="0C090019" w:tentative="1">
+      <w:start w:val="1"/>
+      <w:numFmt w:val="lowerLetter"/>
+      <w:lvlText w:val="%8."/>
+      <w:lvlJc w:val="left"/>
+      <w:pPr>
+        <w:ind w:left="6840" w:hanging="360"/>
+      </w:pPr>
+    </w:lvl>
+    <w:lvl w:ilvl="8" w:tplc="0C09001B" w:tentative="1">
+      <w:start w:val="1"/>
+      <w:numFmt w:val="lowerRoman"/>
+      <w:lvlText w:val="%9."/>
+      <w:lvlJc w:val="right"/>
+      <w:pPr>
+        <w:ind w:left="7560" w:hanging="180"/>
+      </w:pPr>
+    </w:lvl>
+  </w:abstractNum>
+  <w:abstractNum w:abstractNumId="5" w15:restartNumberingAfterBreak="0">
+    <w:nsid w:val="2E896ABA"/>
+    <w:multiLevelType w:val="hybridMultilevel"/>
+    <w:tmpl w:val="10584C3C"/>
+    <w:lvl w:ilvl="0" w:tplc="FFFFFFFF">
+      <w:start w:val="1"/>
+      <w:numFmt w:val="decimal"/>
+      <w:lvlText w:val="%1)"/>
+      <w:lvlJc w:val="left"/>
+      <w:pPr>
+        <w:ind w:left="720" w:hanging="360"/>
+      </w:pPr>
+    </w:lvl>
+    <w:lvl w:ilvl="1" w:tplc="FFFFFFFF">
+      <w:start w:val="1"/>
+      <w:numFmt w:val="lowerLetter"/>
+      <w:lvlText w:val="%2."/>
+      <w:lvlJc w:val="left"/>
+      <w:pPr>
+        <w:ind w:left="1440" w:hanging="360"/>
+      </w:pPr>
+    </w:lvl>
+    <w:lvl w:ilvl="2" w:tplc="FFFFFFFF" w:tentative="1">
+      <w:start w:val="1"/>
+      <w:numFmt w:val="lowerRoman"/>
+      <w:lvlText w:val="%3."/>
+      <w:lvlJc w:val="right"/>
+      <w:pPr>
+        <w:ind w:left="2160" w:hanging="180"/>
+      </w:pPr>
+    </w:lvl>
+    <w:lvl w:ilvl="3" w:tplc="FFFFFFFF" w:tentative="1">
+      <w:start w:val="1"/>
+      <w:numFmt w:val="decimal"/>
+      <w:lvlText w:val="%4."/>
+      <w:lvlJc w:val="left"/>
+      <w:pPr>
+        <w:ind w:left="2880" w:hanging="360"/>
+      </w:pPr>
+    </w:lvl>
+    <w:lvl w:ilvl="4" w:tplc="FFFFFFFF" w:tentative="1">
+      <w:start w:val="1"/>
+      <w:numFmt w:val="lowerLetter"/>
+      <w:lvlText w:val="%5."/>
+      <w:lvlJc w:val="left"/>
+      <w:pPr>
+        <w:ind w:left="3600" w:hanging="360"/>
+      </w:pPr>
+    </w:lvl>
+    <w:lvl w:ilvl="5" w:tplc="FFFFFFFF" w:tentative="1">
+      <w:start w:val="1"/>
+      <w:numFmt w:val="lowerRoman"/>
+      <w:lvlText w:val="%6."/>
+      <w:lvlJc w:val="right"/>
+      <w:pPr>
+        <w:ind w:left="4320" w:hanging="180"/>
+      </w:pPr>
+    </w:lvl>
+    <w:lvl w:ilvl="6" w:tplc="FFFFFFFF" w:tentative="1">
+      <w:start w:val="1"/>
+      <w:numFmt w:val="decimal"/>
+      <w:lvlText w:val="%7."/>
+      <w:lvlJc w:val="left"/>
+      <w:pPr>
+        <w:ind w:left="5040" w:hanging="360"/>
+      </w:pPr>
+    </w:lvl>
+    <w:lvl w:ilvl="7" w:tplc="FFFFFFFF" w:tentative="1">
+      <w:start w:val="1"/>
+      <w:numFmt w:val="lowerLetter"/>
+      <w:lvlText w:val="%8."/>
+      <w:lvlJc w:val="left"/>
+      <w:pPr>
+        <w:ind w:left="5760" w:hanging="360"/>
+      </w:pPr>
+    </w:lvl>
+    <w:lvl w:ilvl="8" w:tplc="FFFFFFFF" w:tentative="1">
+      <w:start w:val="1"/>
+      <w:numFmt w:val="lowerRoman"/>
+      <w:lvlText w:val="%9."/>
+      <w:lvlJc w:val="right"/>
+      <w:pPr>
+        <w:ind w:left="6480" w:hanging="180"/>
+      </w:pPr>
+    </w:lvl>
+  </w:abstractNum>
+  <w:abstractNum w:abstractNumId="6" w15:restartNumberingAfterBreak="0">
     <w:nsid w:val="4F76377B"/>
     <w:multiLevelType w:val="hybridMultilevel"/>
     <w:tmpl w:val="6F7C7E72"/>
@@ -1904,7 +2328,7 @@
       </w:pPr>
     </w:lvl>
   </w:abstractNum>
-  <w:abstractNum w:abstractNumId="3" w15:restartNumberingAfterBreak="0">
+  <w:abstractNum w:abstractNumId="7" w15:restartNumberingAfterBreak="0">
     <w:nsid w:val="533853E4"/>
     <w:multiLevelType w:val="hybridMultilevel"/>
     <w:tmpl w:val="21727538"/>
@@ -2017,7 +2441,7 @@
       </w:rPr>
     </w:lvl>
   </w:abstractNum>
-  <w:abstractNum w:abstractNumId="4" w15:restartNumberingAfterBreak="0">
+  <w:abstractNum w:abstractNumId="8" w15:restartNumberingAfterBreak="0">
     <w:nsid w:val="5AD03623"/>
     <w:multiLevelType w:val="hybridMultilevel"/>
     <w:tmpl w:val="10584C3C"/>
@@ -2029,9 +2453,6 @@
       <w:pPr>
         <w:ind w:left="720" w:hanging="360"/>
       </w:pPr>
-      <w:rPr>
-        <w:rStyle w:val="BookTitle"/>
-      </w:rPr>
     </w:lvl>
     <w:lvl w:ilvl="1" w:tplc="0C090019">
       <w:start w:val="1"/>
@@ -2106,7 +2527,271 @@
       </w:pPr>
     </w:lvl>
   </w:abstractNum>
-  <w:abstractNum w:abstractNumId="5" w15:restartNumberingAfterBreak="0">
+  <w:abstractNum w:abstractNumId="9" w15:restartNumberingAfterBreak="0">
+    <w:nsid w:val="5D0C55D1"/>
+    <w:multiLevelType w:val="hybridMultilevel"/>
+    <w:tmpl w:val="3AE02B9E"/>
+    <w:lvl w:ilvl="0" w:tplc="08109C86">
+      <w:start w:val="1"/>
+      <w:numFmt w:val="decimal"/>
+      <w:lvlText w:val="%1."/>
+      <w:lvlJc w:val="left"/>
+      <w:pPr>
+        <w:ind w:left="1080" w:hanging="360"/>
+      </w:pPr>
+      <w:rPr>
+        <w:rFonts w:hint="default"/>
+      </w:rPr>
+    </w:lvl>
+    <w:lvl w:ilvl="1" w:tplc="0C090019" w:tentative="1">
+      <w:start w:val="1"/>
+      <w:numFmt w:val="lowerLetter"/>
+      <w:lvlText w:val="%2."/>
+      <w:lvlJc w:val="left"/>
+      <w:pPr>
+        <w:ind w:left="1800" w:hanging="360"/>
+      </w:pPr>
+    </w:lvl>
+    <w:lvl w:ilvl="2" w:tplc="0C09001B" w:tentative="1">
+      <w:start w:val="1"/>
+      <w:numFmt w:val="lowerRoman"/>
+      <w:lvlText w:val="%3."/>
+      <w:lvlJc w:val="right"/>
+      <w:pPr>
+        <w:ind w:left="2520" w:hanging="180"/>
+      </w:pPr>
+    </w:lvl>
+    <w:lvl w:ilvl="3" w:tplc="0C09000F" w:tentative="1">
+      <w:start w:val="1"/>
+      <w:numFmt w:val="decimal"/>
+      <w:lvlText w:val="%4."/>
+      <w:lvlJc w:val="left"/>
+      <w:pPr>
+        <w:ind w:left="3240" w:hanging="360"/>
+      </w:pPr>
+    </w:lvl>
+    <w:lvl w:ilvl="4" w:tplc="0C090019" w:tentative="1">
+      <w:start w:val="1"/>
+      <w:numFmt w:val="lowerLetter"/>
+      <w:lvlText w:val="%5."/>
+      <w:lvlJc w:val="left"/>
+      <w:pPr>
+        <w:ind w:left="3960" w:hanging="360"/>
+      </w:pPr>
+    </w:lvl>
+    <w:lvl w:ilvl="5" w:tplc="0C09001B" w:tentative="1">
+      <w:start w:val="1"/>
+      <w:numFmt w:val="lowerRoman"/>
+      <w:lvlText w:val="%6."/>
+      <w:lvlJc w:val="right"/>
+      <w:pPr>
+        <w:ind w:left="4680" w:hanging="180"/>
+      </w:pPr>
+    </w:lvl>
+    <w:lvl w:ilvl="6" w:tplc="0C09000F" w:tentative="1">
+      <w:start w:val="1"/>
+      <w:numFmt w:val="decimal"/>
+      <w:lvlText w:val="%7."/>
+      <w:lvlJc w:val="left"/>
+      <w:pPr>
+        <w:ind w:left="5400" w:hanging="360"/>
+      </w:pPr>
+    </w:lvl>
+    <w:lvl w:ilvl="7" w:tplc="0C090019" w:tentative="1">
+      <w:start w:val="1"/>
+      <w:numFmt w:val="lowerLetter"/>
+      <w:lvlText w:val="%8."/>
+      <w:lvlJc w:val="left"/>
+      <w:pPr>
+        <w:ind w:left="6120" w:hanging="360"/>
+      </w:pPr>
+    </w:lvl>
+    <w:lvl w:ilvl="8" w:tplc="0C09001B" w:tentative="1">
+      <w:start w:val="1"/>
+      <w:numFmt w:val="lowerRoman"/>
+      <w:lvlText w:val="%9."/>
+      <w:lvlJc w:val="right"/>
+      <w:pPr>
+        <w:ind w:left="6840" w:hanging="180"/>
+      </w:pPr>
+    </w:lvl>
+  </w:abstractNum>
+  <w:abstractNum w:abstractNumId="10" w15:restartNumberingAfterBreak="0">
+    <w:nsid w:val="692C0050"/>
+    <w:multiLevelType w:val="hybridMultilevel"/>
+    <w:tmpl w:val="4F087438"/>
+    <w:lvl w:ilvl="0" w:tplc="90103BCC">
+      <w:start w:val="1"/>
+      <w:numFmt w:val="decimal"/>
+      <w:lvlText w:val="%1."/>
+      <w:lvlJc w:val="left"/>
+      <w:pPr>
+        <w:ind w:left="1800" w:hanging="360"/>
+      </w:pPr>
+      <w:rPr>
+        <w:rFonts w:hint="default"/>
+      </w:rPr>
+    </w:lvl>
+    <w:lvl w:ilvl="1" w:tplc="0C090019" w:tentative="1">
+      <w:start w:val="1"/>
+      <w:numFmt w:val="lowerLetter"/>
+      <w:lvlText w:val="%2."/>
+      <w:lvlJc w:val="left"/>
+      <w:pPr>
+        <w:ind w:left="2520" w:hanging="360"/>
+      </w:pPr>
+    </w:lvl>
+    <w:lvl w:ilvl="2" w:tplc="0C09001B" w:tentative="1">
+      <w:start w:val="1"/>
+      <w:numFmt w:val="lowerRoman"/>
+      <w:lvlText w:val="%3."/>
+      <w:lvlJc w:val="right"/>
+      <w:pPr>
+        <w:ind w:left="3240" w:hanging="180"/>
+      </w:pPr>
+    </w:lvl>
+    <w:lvl w:ilvl="3" w:tplc="0C09000F" w:tentative="1">
+      <w:start w:val="1"/>
+      <w:numFmt w:val="decimal"/>
+      <w:lvlText w:val="%4."/>
+      <w:lvlJc w:val="left"/>
+      <w:pPr>
+        <w:ind w:left="3960" w:hanging="360"/>
+      </w:pPr>
+    </w:lvl>
+    <w:lvl w:ilvl="4" w:tplc="0C090019" w:tentative="1">
+      <w:start w:val="1"/>
+      <w:numFmt w:val="lowerLetter"/>
+      <w:lvlText w:val="%5."/>
+      <w:lvlJc w:val="left"/>
+      <w:pPr>
+        <w:ind w:left="4680" w:hanging="360"/>
+      </w:pPr>
+    </w:lvl>
+    <w:lvl w:ilvl="5" w:tplc="0C09001B" w:tentative="1">
+      <w:start w:val="1"/>
+      <w:numFmt w:val="lowerRoman"/>
+      <w:lvlText w:val="%6."/>
+      <w:lvlJc w:val="right"/>
+      <w:pPr>
+        <w:ind w:left="5400" w:hanging="180"/>
+      </w:pPr>
+    </w:lvl>
+    <w:lvl w:ilvl="6" w:tplc="0C09000F" w:tentative="1">
+      <w:start w:val="1"/>
+      <w:numFmt w:val="decimal"/>
+      <w:lvlText w:val="%7."/>
+      <w:lvlJc w:val="left"/>
+      <w:pPr>
+        <w:ind w:left="6120" w:hanging="360"/>
+      </w:pPr>
+    </w:lvl>
+    <w:lvl w:ilvl="7" w:tplc="0C090019" w:tentative="1">
+      <w:start w:val="1"/>
+      <w:numFmt w:val="lowerLetter"/>
+      <w:lvlText w:val="%8."/>
+      <w:lvlJc w:val="left"/>
+      <w:pPr>
+        <w:ind w:left="6840" w:hanging="360"/>
+      </w:pPr>
+    </w:lvl>
+    <w:lvl w:ilvl="8" w:tplc="0C09001B" w:tentative="1">
+      <w:start w:val="1"/>
+      <w:numFmt w:val="lowerRoman"/>
+      <w:lvlText w:val="%9."/>
+      <w:lvlJc w:val="right"/>
+      <w:pPr>
+        <w:ind w:left="7560" w:hanging="180"/>
+      </w:pPr>
+    </w:lvl>
+  </w:abstractNum>
+  <w:abstractNum w:abstractNumId="11" w15:restartNumberingAfterBreak="0">
+    <w:nsid w:val="69EC51D2"/>
+    <w:multiLevelType w:val="hybridMultilevel"/>
+    <w:tmpl w:val="10584C3C"/>
+    <w:lvl w:ilvl="0" w:tplc="FFFFFFFF">
+      <w:start w:val="1"/>
+      <w:numFmt w:val="decimal"/>
+      <w:lvlText w:val="%1)"/>
+      <w:lvlJc w:val="left"/>
+      <w:pPr>
+        <w:ind w:left="720" w:hanging="360"/>
+      </w:pPr>
+    </w:lvl>
+    <w:lvl w:ilvl="1" w:tplc="FFFFFFFF">
+      <w:start w:val="1"/>
+      <w:numFmt w:val="lowerLetter"/>
+      <w:lvlText w:val="%2."/>
+      <w:lvlJc w:val="left"/>
+      <w:pPr>
+        <w:ind w:left="1440" w:hanging="360"/>
+      </w:pPr>
+    </w:lvl>
+    <w:lvl w:ilvl="2" w:tplc="FFFFFFFF" w:tentative="1">
+      <w:start w:val="1"/>
+      <w:numFmt w:val="lowerRoman"/>
+      <w:lvlText w:val="%3."/>
+      <w:lvlJc w:val="right"/>
+      <w:pPr>
+        <w:ind w:left="2160" w:hanging="180"/>
+      </w:pPr>
+    </w:lvl>
+    <w:lvl w:ilvl="3" w:tplc="FFFFFFFF" w:tentative="1">
+      <w:start w:val="1"/>
+      <w:numFmt w:val="decimal"/>
+      <w:lvlText w:val="%4."/>
+      <w:lvlJc w:val="left"/>
+      <w:pPr>
+        <w:ind w:left="2880" w:hanging="360"/>
+      </w:pPr>
+    </w:lvl>
+    <w:lvl w:ilvl="4" w:tplc="FFFFFFFF" w:tentative="1">
+      <w:start w:val="1"/>
+      <w:numFmt w:val="lowerLetter"/>
+      <w:lvlText w:val="%5."/>
+      <w:lvlJc w:val="left"/>
+      <w:pPr>
+        <w:ind w:left="3600" w:hanging="360"/>
+      </w:pPr>
+    </w:lvl>
+    <w:lvl w:ilvl="5" w:tplc="FFFFFFFF" w:tentative="1">
+      <w:start w:val="1"/>
+      <w:numFmt w:val="lowerRoman"/>
+      <w:lvlText w:val="%6."/>
+      <w:lvlJc w:val="right"/>
+      <w:pPr>
+        <w:ind w:left="4320" w:hanging="180"/>
+      </w:pPr>
+    </w:lvl>
+    <w:lvl w:ilvl="6" w:tplc="FFFFFFFF" w:tentative="1">
+      <w:start w:val="1"/>
+      <w:numFmt w:val="decimal"/>
+      <w:lvlText w:val="%7."/>
+      <w:lvlJc w:val="left"/>
+      <w:pPr>
+        <w:ind w:left="5040" w:hanging="360"/>
+      </w:pPr>
+    </w:lvl>
+    <w:lvl w:ilvl="7" w:tplc="FFFFFFFF" w:tentative="1">
+      <w:start w:val="1"/>
+      <w:numFmt w:val="lowerLetter"/>
+      <w:lvlText w:val="%8."/>
+      <w:lvlJc w:val="left"/>
+      <w:pPr>
+        <w:ind w:left="5760" w:hanging="360"/>
+      </w:pPr>
+    </w:lvl>
+    <w:lvl w:ilvl="8" w:tplc="FFFFFFFF" w:tentative="1">
+      <w:start w:val="1"/>
+      <w:numFmt w:val="lowerRoman"/>
+      <w:lvlText w:val="%9."/>
+      <w:lvlJc w:val="right"/>
+      <w:pPr>
+        <w:ind w:left="6480" w:hanging="180"/>
+      </w:pPr>
+    </w:lvl>
+  </w:abstractNum>
+  <w:abstractNum w:abstractNumId="12" w15:restartNumberingAfterBreak="0">
     <w:nsid w:val="7BC46E1F"/>
     <w:multiLevelType w:val="hybridMultilevel"/>
     <w:tmpl w:val="C16C018A"/>
@@ -2220,7 +2905,7 @@
     </w:lvl>
   </w:abstractNum>
   <w:num w:numId="1" w16cid:durableId="287780358">
-    <w:abstractNumId w:val="3"/>
+    <w:abstractNumId w:val="7"/>
   </w:num>
   <w:num w:numId="2" w16cid:durableId="1374885205">
     <w:abstractNumId w:val="1"/>
@@ -2229,13 +2914,34 @@
     <w:abstractNumId w:val="0"/>
   </w:num>
   <w:num w:numId="4" w16cid:durableId="105541785">
+    <w:abstractNumId w:val="8"/>
+  </w:num>
+  <w:num w:numId="5" w16cid:durableId="194972369">
+    <w:abstractNumId w:val="6"/>
+  </w:num>
+  <w:num w:numId="6" w16cid:durableId="1840609270">
+    <w:abstractNumId w:val="12"/>
+  </w:num>
+  <w:num w:numId="7" w16cid:durableId="993992620">
+    <w:abstractNumId w:val="5"/>
+  </w:num>
+  <w:num w:numId="8" w16cid:durableId="479923987">
+    <w:abstractNumId w:val="11"/>
+  </w:num>
+  <w:num w:numId="9" w16cid:durableId="1191601063">
+    <w:abstractNumId w:val="10"/>
+  </w:num>
+  <w:num w:numId="10" w16cid:durableId="1464882467">
+    <w:abstractNumId w:val="3"/>
+  </w:num>
+  <w:num w:numId="11" w16cid:durableId="1306928036">
+    <w:abstractNumId w:val="9"/>
+  </w:num>
+  <w:num w:numId="12" w16cid:durableId="204103301">
     <w:abstractNumId w:val="4"/>
   </w:num>
-  <w:num w:numId="5" w16cid:durableId="194972369">
+  <w:num w:numId="13" w16cid:durableId="946275858">
     <w:abstractNumId w:val="2"/>
-  </w:num>
-  <w:num w:numId="6" w16cid:durableId="1840609270">
-    <w:abstractNumId w:val="5"/>
   </w:num>
 </w:numbering>
 </file>
@@ -2731,6 +3437,7 @@
   <w:style w:type="character" w:default="1" w:styleId="DefaultParagraphFont">
     <w:name w:val="Default Paragraph Font"/>
     <w:uiPriority w:val="1"/>
+    <w:semiHidden/>
     <w:unhideWhenUsed/>
   </w:style>
   <w:style w:type="table" w:default="1" w:styleId="TableNormal">
@@ -3163,11 +3870,10 @@
     <w:charset w:val="00"/>
     <w:family w:val="swiss"/>
     <w:pitch w:val="variable"/>
-    <w:sig w:usb0="E4002EFF" w:usb1="C000247B" w:usb2="00000009" w:usb3="00000000" w:csb0="000001FF" w:csb1="00000000"/>
+    <w:sig w:usb0="E4002EFF" w:usb1="C200247B" w:usb2="00000009" w:usb3="00000000" w:csb0="000001FF" w:csb1="00000000"/>
   </w:font>
   <w:font w:name="Yu Mincho">
     <w:altName w:val="游明朝"/>
-    <w:panose1 w:val="02020400000000000000"/>
     <w:charset w:val="80"/>
     <w:family w:val="roman"/>
     <w:pitch w:val="variable"/>
@@ -3186,7 +3892,7 @@
     <w:charset w:val="00"/>
     <w:family w:val="swiss"/>
     <w:pitch w:val="variable"/>
-    <w:sig w:usb0="E4002EFF" w:usb1="C000247B" w:usb2="00000009" w:usb3="00000000" w:csb0="000001FF" w:csb1="00000000"/>
+    <w:sig w:usb0="E4002EFF" w:usb1="C200247B" w:usb2="00000009" w:usb3="00000000" w:csb0="000001FF" w:csb1="00000000"/>
   </w:font>
 </w:fonts>
 </file>
@@ -3208,10 +3914,13 @@
   <w:rsids>
     <w:rsidRoot w:val="00B02562"/>
     <w:rsid w:val="002345B0"/>
+    <w:rsid w:val="0043167D"/>
     <w:rsid w:val="007078DE"/>
     <w:rsid w:val="008054A2"/>
     <w:rsid w:val="00B02562"/>
     <w:rsid w:val="00CC001B"/>
+    <w:rsid w:val="00D40361"/>
+    <w:rsid w:val="00FF0333"/>
   </w:rsids>
   <m:mathPr>
     <m:mathFont m:val="Cambria Math"/>

</xml_diff>